<commit_message>
Add test tools and Phase 5 texts
</commit_message>
<xml_diff>
--- a/Misc/Erzähltexte Krimidinner.docx
+++ b/Misc/Erzähltexte Krimidinner.docx
@@ -1,6 +1,6 @@
 
 <file path=word/document.xml><?xml version="1.0" encoding="utf-8"?>
-<w:document xmlns:wpc="http://schemas.microsoft.com/office/word/2010/wordprocessingCanvas" xmlns:cx="http://schemas.microsoft.com/office/drawing/2014/chartex" xmlns:cx1="http://schemas.microsoft.com/office/drawing/2015/9/8/chartex" xmlns:cx2="http://schemas.microsoft.com/office/drawing/2015/10/21/chartex" xmlns:cx3="http://schemas.microsoft.com/office/drawing/2016/5/9/chartex" xmlns:cx4="http://schemas.microsoft.com/office/drawing/2016/5/10/chartex" xmlns:cx5="http://schemas.microsoft.com/office/drawing/2016/5/11/chartex" xmlns:cx6="http://schemas.microsoft.com/office/drawing/2016/5/12/chartex" xmlns:cx7="http://schemas.microsoft.com/office/drawing/2016/5/13/chartex" xmlns:cx8="http://schemas.microsoft.com/office/drawing/2016/5/14/chartex" xmlns:mc="http://schemas.openxmlformats.org/markup-compatibility/2006" xmlns:aink="http://schemas.microsoft.com/office/drawing/2016/ink" xmlns:am3d="http://schemas.microsoft.com/office/drawing/2017/model3d" xmlns:o="urn:schemas-microsoft-com:office:office" xmlns:r="http://schemas.openxmlformats.org/officeDocument/2006/relationships" xmlns:m="http://schemas.openxmlformats.org/officeDocument/2006/math" xmlns:v="urn:schemas-microsoft-com:vml" xmlns:wp14="http://schemas.microsoft.com/office/word/2010/wordprocessingDrawing" xmlns:wp="http://schemas.openxmlformats.org/drawingml/2006/wordprocessingDrawing" xmlns:w10="urn:schemas-microsoft-com:office:word" xmlns:w="http://schemas.openxmlformats.org/wordprocessingml/2006/main" xmlns:w14="http://schemas.microsoft.com/office/word/2010/wordml" xmlns:w15="http://schemas.microsoft.com/office/word/2012/wordml" xmlns:w16cex="http://schemas.microsoft.com/office/word/2018/wordml/cex" xmlns:w16cid="http://schemas.microsoft.com/office/word/2016/wordml/cid" xmlns:w16="http://schemas.microsoft.com/office/word/2018/wordml" xmlns:w16sdtdh="http://schemas.microsoft.com/office/word/2020/wordml/sdtdatahash" xmlns:w16se="http://schemas.microsoft.com/office/word/2015/wordml/symex" xmlns:wpg="http://schemas.microsoft.com/office/word/2010/wordprocessingGroup" xmlns:wpi="http://schemas.microsoft.com/office/word/2010/wordprocessingInk" xmlns:wne="http://schemas.microsoft.com/office/word/2006/wordml" xmlns:wps="http://schemas.microsoft.com/office/word/2010/wordprocessingShape" mc:Ignorable="w14 w15 w16se w16cid w16 w16cex w16sdtdh wp14">
+<w:document xmlns:wpc="http://schemas.microsoft.com/office/word/2010/wordprocessingCanvas" xmlns:cx="http://schemas.microsoft.com/office/drawing/2014/chartex" xmlns:cx1="http://schemas.microsoft.com/office/drawing/2015/9/8/chartex" xmlns:cx2="http://schemas.microsoft.com/office/drawing/2015/10/21/chartex" xmlns:cx3="http://schemas.microsoft.com/office/drawing/2016/5/9/chartex" xmlns:cx4="http://schemas.microsoft.com/office/drawing/2016/5/10/chartex" xmlns:cx5="http://schemas.microsoft.com/office/drawing/2016/5/11/chartex" xmlns:cx6="http://schemas.microsoft.com/office/drawing/2016/5/12/chartex" xmlns:cx7="http://schemas.microsoft.com/office/drawing/2016/5/13/chartex" xmlns:cx8="http://schemas.microsoft.com/office/drawing/2016/5/14/chartex" xmlns:mc="http://schemas.openxmlformats.org/markup-compatibility/2006" xmlns:aink="http://schemas.microsoft.com/office/drawing/2016/ink" xmlns:am3d="http://schemas.microsoft.com/office/drawing/2017/model3d" xmlns:o="urn:schemas-microsoft-com:office:office" xmlns:oel="http://schemas.microsoft.com/office/2019/extlst" xmlns:r="http://schemas.openxmlformats.org/officeDocument/2006/relationships" xmlns:m="http://schemas.openxmlformats.org/officeDocument/2006/math" xmlns:v="urn:schemas-microsoft-com:vml" xmlns:wp14="http://schemas.microsoft.com/office/word/2010/wordprocessingDrawing" xmlns:wp="http://schemas.openxmlformats.org/drawingml/2006/wordprocessingDrawing" xmlns:w10="urn:schemas-microsoft-com:office:word" xmlns:w="http://schemas.openxmlformats.org/wordprocessingml/2006/main" xmlns:w14="http://schemas.microsoft.com/office/word/2010/wordml" xmlns:w15="http://schemas.microsoft.com/office/word/2012/wordml" xmlns:w16cex="http://schemas.microsoft.com/office/word/2018/wordml/cex" xmlns:w16cid="http://schemas.microsoft.com/office/word/2016/wordml/cid" xmlns:w16="http://schemas.microsoft.com/office/word/2018/wordml" xmlns:w16du="http://schemas.microsoft.com/office/word/2023/wordml/word16du" xmlns:w16sdtdh="http://schemas.microsoft.com/office/word/2020/wordml/sdtdatahash" xmlns:w16sdtfl="http://schemas.microsoft.com/office/word/2024/wordml/sdtformatlock" xmlns:w16se="http://schemas.microsoft.com/office/word/2015/wordml/symex" xmlns:wpg="http://schemas.microsoft.com/office/word/2010/wordprocessingGroup" xmlns:wpi="http://schemas.microsoft.com/office/word/2010/wordprocessingInk" xmlns:wne="http://schemas.microsoft.com/office/word/2006/wordml" xmlns:wps="http://schemas.microsoft.com/office/word/2010/wordprocessingShape" mc:Ignorable="w14 w15 w16se w16cid w16 w16cex w16sdtdh w16sdtfl w16du wp14">
   <w:body>
     <w:p>
       <w:pPr>
@@ -595,7 +595,54 @@
           <w:szCs w:val="24"/>
           <w:lang w:eastAsia="de-DE"/>
         </w:rPr>
-        <w:t>Helga Baumgartner konnte in dieser Nacht einfach nicht schlafen. Seit über vierzig Jahren kannte sie jedes Knarren, jeden Luftzug im Hotel Aurora – doch heute fühlte sich etwas seltsam an. Als sie schließlich aufstand und den Korridor betrat, hörte sie plötzlich einen Laut, der ihr das Blut in den Adern gefrieren ließ: einen kurzen, erstickten Schrei, irgendwo draußen im Sturm.</w:t>
+        <w:t>Helga Baumgartner konnte in dieser Nacht einfach nicht schlafen</w:t>
+      </w:r>
+      <w:r>
+        <w:rPr>
+          <w:rFonts w:ascii="Times New Roman" w:eastAsia="Times New Roman" w:hAnsi="Times New Roman" w:cs="Times New Roman"/>
+          <w:sz w:val="24"/>
+          <w:szCs w:val="24"/>
+          <w:lang w:eastAsia="de-DE"/>
+        </w:rPr>
+        <w:t xml:space="preserve"> – ein Blick auf den Wecker sagte ihr die Uhrzeit, es ist 00:14 Uhr</w:t>
+      </w:r>
+      <w:r>
+        <w:rPr>
+          <w:rFonts w:ascii="Times New Roman" w:eastAsia="Times New Roman" w:hAnsi="Times New Roman" w:cs="Times New Roman"/>
+          <w:sz w:val="24"/>
+          <w:szCs w:val="24"/>
+          <w:lang w:eastAsia="de-DE"/>
+        </w:rPr>
+        <w:t>. Seit über vierzig Jahren kannte sie jedes Knarren, jeden Luftzug im Hotel Aurora – doch heute fühlte sich etwas seltsam an</w:t>
+      </w:r>
+      <w:r>
+        <w:rPr>
+          <w:rFonts w:ascii="Times New Roman" w:eastAsia="Times New Roman" w:hAnsi="Times New Roman" w:cs="Times New Roman"/>
+          <w:sz w:val="24"/>
+          <w:szCs w:val="24"/>
+          <w:lang w:eastAsia="de-DE"/>
+        </w:rPr>
+        <w:t>, ähnlich wie vor drei Jahren am Tag nachdem der Nikolaus und Krampus vorbeigeschaut hatten, da war noch alles gut gewesen…</w:t>
+      </w:r>
+    </w:p>
+    <w:p>
+      <w:pPr>
+        <w:spacing w:before="100" w:beforeAutospacing="1" w:after="100" w:afterAutospacing="1" w:line="240" w:lineRule="auto"/>
+        <w:rPr>
+          <w:rFonts w:ascii="Times New Roman" w:eastAsia="Times New Roman" w:hAnsi="Times New Roman" w:cs="Times New Roman"/>
+          <w:sz w:val="24"/>
+          <w:szCs w:val="24"/>
+          <w:lang w:eastAsia="de-DE"/>
+        </w:rPr>
+      </w:pPr>
+      <w:r>
+        <w:rPr>
+          <w:rFonts w:ascii="Times New Roman" w:eastAsia="Times New Roman" w:hAnsi="Times New Roman" w:cs="Times New Roman"/>
+          <w:sz w:val="24"/>
+          <w:szCs w:val="24"/>
+          <w:lang w:eastAsia="de-DE"/>
+        </w:rPr>
+        <w:t>Als sie schließlich aufstand und den Korridor betrat, hörte sie plötzlich einen Laut, der ihr das Blut in den Adern gefrieren ließ: einen kurzen, erstickten Schrei, irgendwo draußen im Sturm.</w:t>
       </w:r>
     </w:p>
     <w:p>
@@ -635,47 +682,191 @@
           <w:szCs w:val="24"/>
           <w:lang w:eastAsia="de-DE"/>
         </w:rPr>
-        <w:t>Unruhig schlich Helga zur Terrasse und öffnete vorsichtig die Tür. Der Mond stand hell über dem Tal, doch das Schneetreiben verschluckte fast alles Licht. Flocken peitschten ihr ins Gesicht, und trotzdem glaubte sie für einen Moment, etwas zu erkennen: eine dunkle, schnelle Bewegung, die zwischen der alten Eiche und dem Waldrand vorbeihuschte.</w:t>
-      </w:r>
-    </w:p>
-    <w:p>
-      <w:pPr>
-        <w:spacing w:before="100" w:beforeAutospacing="1" w:after="100" w:afterAutospacing="1" w:line="240" w:lineRule="auto"/>
-        <w:rPr>
-          <w:rFonts w:ascii="Times New Roman" w:eastAsia="Times New Roman" w:hAnsi="Times New Roman" w:cs="Times New Roman"/>
-          <w:sz w:val="24"/>
-          <w:szCs w:val="24"/>
-          <w:lang w:eastAsia="de-DE"/>
-        </w:rPr>
-      </w:pPr>
-      <w:r>
-        <w:rPr>
-          <w:rFonts w:ascii="Times New Roman" w:eastAsia="Times New Roman" w:hAnsi="Times New Roman" w:cs="Times New Roman"/>
-          <w:sz w:val="24"/>
-          <w:szCs w:val="24"/>
-          <w:lang w:eastAsia="de-DE"/>
-        </w:rPr>
-        <w:t>Es war so schnell gewesen, dass sie sich selbst nicht sicher war, ob sie tatsächlich etwas gesehen hatte – oder ob der Wind ihr wieder einen Streich spielte. Doch ihr Instinkt, derselbe, der sie seit Jahrzehnten durch die Nächte des Hotels führte, meldete Gefahr.</w:t>
-      </w:r>
-    </w:p>
-    <w:p>
-      <w:pPr>
-        <w:spacing w:before="100" w:beforeAutospacing="1" w:after="100" w:afterAutospacing="1" w:line="240" w:lineRule="auto"/>
-        <w:rPr>
-          <w:rFonts w:ascii="Times New Roman" w:eastAsia="Times New Roman" w:hAnsi="Times New Roman" w:cs="Times New Roman"/>
-          <w:sz w:val="24"/>
-          <w:szCs w:val="24"/>
-          <w:lang w:eastAsia="de-DE"/>
-        </w:rPr>
-      </w:pPr>
-      <w:r>
-        <w:rPr>
-          <w:rFonts w:ascii="Times New Roman" w:eastAsia="Times New Roman" w:hAnsi="Times New Roman" w:cs="Times New Roman"/>
-          <w:sz w:val="24"/>
-          <w:szCs w:val="24"/>
-          <w:lang w:eastAsia="de-DE"/>
-        </w:rPr>
-        <w:t>Mit zusammengepressten Lippen drehte sie sich um und ging zurück in ihr Zimmer. Dort öffnete sie einen alten Schrank. In der hintersten Ecke lehnte die Jagdflinte ihres verstorbenen Geliebten – dem Mann, der drei Jahre zuvor brutal auf dem Hotelgelände gefunden worden war, zugerichtet auf eine Weise, die sie bis heute aus Albträumen aufschrecken ließ. Jede Hilfe war damals zu spät gekommen. Seitdem hatte sie die Waffe nie wieder angerührt.</w:t>
+        <w:t xml:space="preserve">Unruhig schlich Helga zur Terrasse und öffnete vorsichtig die Tür. Der Mond stand hell über dem Tal, doch das Schneetreiben verschluckte fast alles Licht. </w:t>
+      </w:r>
+      <w:r>
+        <w:rPr>
+          <w:rFonts w:ascii="Times New Roman" w:eastAsia="Times New Roman" w:hAnsi="Times New Roman" w:cs="Times New Roman"/>
+          <w:sz w:val="24"/>
+          <w:szCs w:val="24"/>
+          <w:lang w:eastAsia="de-DE"/>
+        </w:rPr>
+        <w:t>Eisige f</w:t>
+      </w:r>
+      <w:r>
+        <w:rPr>
+          <w:rFonts w:ascii="Times New Roman" w:eastAsia="Times New Roman" w:hAnsi="Times New Roman" w:cs="Times New Roman"/>
+          <w:sz w:val="24"/>
+          <w:szCs w:val="24"/>
+          <w:lang w:eastAsia="de-DE"/>
+        </w:rPr>
+        <w:t>locken peitschten ihr ins Gesicht</w:t>
+      </w:r>
+      <w:r>
+        <w:rPr>
+          <w:rFonts w:ascii="Times New Roman" w:eastAsia="Times New Roman" w:hAnsi="Times New Roman" w:cs="Times New Roman"/>
+          <w:sz w:val="24"/>
+          <w:szCs w:val="24"/>
+          <w:lang w:eastAsia="de-DE"/>
+        </w:rPr>
+        <w:t>. Es war fürchterlich kalt. Der angekündigte Temperatursturz zeigte seine Macht.</w:t>
+      </w:r>
+      <w:r>
+        <w:rPr>
+          <w:rFonts w:ascii="Times New Roman" w:eastAsia="Times New Roman" w:hAnsi="Times New Roman" w:cs="Times New Roman"/>
+          <w:sz w:val="24"/>
+          <w:szCs w:val="24"/>
+          <w:lang w:eastAsia="de-DE"/>
+        </w:rPr>
+        <w:t xml:space="preserve"> </w:t>
+      </w:r>
+      <w:r>
+        <w:rPr>
+          <w:rFonts w:ascii="Times New Roman" w:eastAsia="Times New Roman" w:hAnsi="Times New Roman" w:cs="Times New Roman"/>
+          <w:sz w:val="24"/>
+          <w:szCs w:val="24"/>
+          <w:lang w:eastAsia="de-DE"/>
+        </w:rPr>
+        <w:t>Doch plötzlich</w:t>
+      </w:r>
+      <w:r>
+        <w:rPr>
+          <w:rFonts w:ascii="Times New Roman" w:eastAsia="Times New Roman" w:hAnsi="Times New Roman" w:cs="Times New Roman"/>
+          <w:sz w:val="24"/>
+          <w:szCs w:val="24"/>
+          <w:lang w:eastAsia="de-DE"/>
+        </w:rPr>
+        <w:t xml:space="preserve"> glaubte sie für einen Moment, etwas zu erkennen: eine dunkle, schnelle Bewegung, die</w:t>
+      </w:r>
+      <w:r>
+        <w:rPr>
+          <w:rFonts w:ascii="Times New Roman" w:eastAsia="Times New Roman" w:hAnsi="Times New Roman" w:cs="Times New Roman"/>
+          <w:sz w:val="24"/>
+          <w:szCs w:val="24"/>
+          <w:lang w:eastAsia="de-DE"/>
+        </w:rPr>
+        <w:t xml:space="preserve"> von</w:t>
+      </w:r>
+      <w:r>
+        <w:rPr>
+          <w:rFonts w:ascii="Times New Roman" w:eastAsia="Times New Roman" w:hAnsi="Times New Roman" w:cs="Times New Roman"/>
+          <w:sz w:val="24"/>
+          <w:szCs w:val="24"/>
+          <w:lang w:eastAsia="de-DE"/>
+        </w:rPr>
+        <w:t xml:space="preserve"> der alten Eiche </w:t>
+      </w:r>
+      <w:r>
+        <w:rPr>
+          <w:rFonts w:ascii="Times New Roman" w:eastAsia="Times New Roman" w:hAnsi="Times New Roman" w:cs="Times New Roman"/>
+          <w:sz w:val="24"/>
+          <w:szCs w:val="24"/>
+          <w:lang w:eastAsia="de-DE"/>
+        </w:rPr>
+        <w:t xml:space="preserve">in Richtung </w:t>
+      </w:r>
+      <w:r>
+        <w:rPr>
+          <w:rFonts w:ascii="Times New Roman" w:eastAsia="Times New Roman" w:hAnsi="Times New Roman" w:cs="Times New Roman"/>
+          <w:sz w:val="24"/>
+          <w:szCs w:val="24"/>
+          <w:lang w:eastAsia="de-DE"/>
+        </w:rPr>
+        <w:t xml:space="preserve">dem </w:t>
+      </w:r>
+      <w:r>
+        <w:rPr>
+          <w:rFonts w:ascii="Times New Roman" w:eastAsia="Times New Roman" w:hAnsi="Times New Roman" w:cs="Times New Roman"/>
+          <w:sz w:val="24"/>
+          <w:szCs w:val="24"/>
+          <w:lang w:eastAsia="de-DE"/>
+        </w:rPr>
+        <w:t xml:space="preserve">Bach am </w:t>
+      </w:r>
+      <w:r>
+        <w:rPr>
+          <w:rFonts w:ascii="Times New Roman" w:eastAsia="Times New Roman" w:hAnsi="Times New Roman" w:cs="Times New Roman"/>
+          <w:sz w:val="24"/>
+          <w:szCs w:val="24"/>
+          <w:lang w:eastAsia="de-DE"/>
+        </w:rPr>
+        <w:t>Waldrand huschte.</w:t>
+      </w:r>
+    </w:p>
+    <w:p>
+      <w:pPr>
+        <w:spacing w:before="100" w:beforeAutospacing="1" w:after="100" w:afterAutospacing="1" w:line="240" w:lineRule="auto"/>
+        <w:rPr>
+          <w:rFonts w:ascii="Times New Roman" w:eastAsia="Times New Roman" w:hAnsi="Times New Roman" w:cs="Times New Roman"/>
+          <w:sz w:val="24"/>
+          <w:szCs w:val="24"/>
+          <w:lang w:eastAsia="de-DE"/>
+        </w:rPr>
+      </w:pPr>
+      <w:r>
+        <w:rPr>
+          <w:rFonts w:ascii="Times New Roman" w:eastAsia="Times New Roman" w:hAnsi="Times New Roman" w:cs="Times New Roman"/>
+          <w:sz w:val="24"/>
+          <w:szCs w:val="24"/>
+          <w:lang w:eastAsia="de-DE"/>
+        </w:rPr>
+        <w:t>Es war so schnell gewesen, dass sie sich selbst nicht sicher war, ob sie tatsächlich etwas gesehen hatte – oder ob der Wind ihr wieder einen Streich spielte. Doch ihr Instinkt</w:t>
+      </w:r>
+      <w:r>
+        <w:rPr>
+          <w:rFonts w:ascii="Times New Roman" w:eastAsia="Times New Roman" w:hAnsi="Times New Roman" w:cs="Times New Roman"/>
+          <w:sz w:val="24"/>
+          <w:szCs w:val="24"/>
+          <w:lang w:eastAsia="de-DE"/>
+        </w:rPr>
+        <w:t xml:space="preserve"> </w:t>
+      </w:r>
+      <w:r>
+        <w:rPr>
+          <w:rFonts w:ascii="Times New Roman" w:eastAsia="Times New Roman" w:hAnsi="Times New Roman" w:cs="Times New Roman"/>
+          <w:sz w:val="24"/>
+          <w:szCs w:val="24"/>
+          <w:lang w:eastAsia="de-DE"/>
+        </w:rPr>
+        <w:t>meldete Gefahr.</w:t>
+      </w:r>
+    </w:p>
+    <w:p>
+      <w:pPr>
+        <w:spacing w:before="100" w:beforeAutospacing="1" w:after="100" w:afterAutospacing="1" w:line="240" w:lineRule="auto"/>
+        <w:rPr>
+          <w:rFonts w:ascii="Times New Roman" w:eastAsia="Times New Roman" w:hAnsi="Times New Roman" w:cs="Times New Roman"/>
+          <w:sz w:val="24"/>
+          <w:szCs w:val="24"/>
+          <w:lang w:eastAsia="de-DE"/>
+        </w:rPr>
+      </w:pPr>
+      <w:r>
+        <w:rPr>
+          <w:rFonts w:ascii="Times New Roman" w:eastAsia="Times New Roman" w:hAnsi="Times New Roman" w:cs="Times New Roman"/>
+          <w:sz w:val="24"/>
+          <w:szCs w:val="24"/>
+          <w:lang w:eastAsia="de-DE"/>
+        </w:rPr>
+        <w:t>Mit zusammengepressten Lippen drehte sie sich um und ging zurück in ihr Zimmer. Dort öffnete sie einen alten Schrank. In der hintersten Ecke lehnte die Jagdflinte ihres verstorbenen Geliebten – dem Mann, der drei Jahre zuvor brutal auf dem Hotelgelände gefunden worden war, zugerichtet auf eine Weise, die sie bis heute aus Albträumen aufschrecken ließ. Jede Hilfe war damals zu spät gekommen.</w:t>
+      </w:r>
+      <w:r>
+        <w:rPr>
+          <w:rFonts w:ascii="Times New Roman" w:eastAsia="Times New Roman" w:hAnsi="Times New Roman" w:cs="Times New Roman"/>
+          <w:sz w:val="24"/>
+          <w:szCs w:val="24"/>
+          <w:lang w:eastAsia="de-DE"/>
+        </w:rPr>
+        <w:t xml:space="preserve"> Doch Jonas hat das damals schon nicht akzeptieren können.</w:t>
+      </w:r>
+      <w:r>
+        <w:rPr>
+          <w:rFonts w:ascii="Times New Roman" w:eastAsia="Times New Roman" w:hAnsi="Times New Roman" w:cs="Times New Roman"/>
+          <w:sz w:val="24"/>
+          <w:szCs w:val="24"/>
+          <w:lang w:eastAsia="de-DE"/>
+        </w:rPr>
+        <w:t xml:space="preserve"> Seitdem hatte sie die Waffe nie wieder angerührt.</w:t>
       </w:r>
     </w:p>
     <w:p>
@@ -715,27 +906,7 @@
           <w:szCs w:val="24"/>
           <w:lang w:eastAsia="de-DE"/>
         </w:rPr>
-        <w:t>Der Wind hatte weiter aufgefrischt, feinste Schneeverwehungen krochen über den Boden, und selbst der Weg zur alten Eiche war kaum noch auszumachen. Doch Helga stapfte entschlossen weiter. Als sie sich nährte, bemerkte sie etwas im kahlen Geäst des Baumes.</w:t>
-      </w:r>
-    </w:p>
-    <w:p>
-      <w:pPr>
-        <w:spacing w:before="100" w:beforeAutospacing="1" w:after="100" w:afterAutospacing="1" w:line="240" w:lineRule="auto"/>
-        <w:rPr>
-          <w:rFonts w:ascii="Times New Roman" w:eastAsia="Times New Roman" w:hAnsi="Times New Roman" w:cs="Times New Roman"/>
-          <w:sz w:val="24"/>
-          <w:szCs w:val="24"/>
-          <w:lang w:eastAsia="de-DE"/>
-        </w:rPr>
-      </w:pPr>
-      <w:r>
-        <w:rPr>
-          <w:rFonts w:ascii="Times New Roman" w:eastAsia="Times New Roman" w:hAnsi="Times New Roman" w:cs="Times New Roman"/>
-          <w:sz w:val="24"/>
-          <w:szCs w:val="24"/>
-          <w:lang w:eastAsia="de-DE"/>
-        </w:rPr>
-        <w:t xml:space="preserve">Zuerst dachte sie, der Sturm habe eine Plane, vielleicht eine Folie oder einen Sack, dort hinaufgeweht. Möglich war das – der Wind war stark genug. Doch als die Böen für einen Moment nachließen, schob sich ein dunkler Wolkenschleier vor den Mond. Der Schnee hörte kurz auf zu peitschen. Und plötzlich konnte Helga </w:t>
+        <w:t xml:space="preserve">Der Wind hatte weiter aufgefrischt, feinste Schneeverwehungen krochen über den Boden, und selbst der Weg zur alten Eiche war kaum noch </w:t>
       </w:r>
       <w:proofErr w:type="gramStart"/>
       <w:r>
@@ -745,6 +916,91 @@
           <w:szCs w:val="24"/>
           <w:lang w:eastAsia="de-DE"/>
         </w:rPr>
+        <w:t>auszumachen</w:t>
+      </w:r>
+      <w:proofErr w:type="gramEnd"/>
+      <w:r>
+        <w:rPr>
+          <w:rFonts w:ascii="Times New Roman" w:eastAsia="Times New Roman" w:hAnsi="Times New Roman" w:cs="Times New Roman"/>
+          <w:sz w:val="24"/>
+          <w:szCs w:val="24"/>
+          <w:lang w:eastAsia="de-DE"/>
+        </w:rPr>
+        <w:t xml:space="preserve"> weil die Wolken sich vor den Mond geschoben hatten</w:t>
+      </w:r>
+      <w:r>
+        <w:rPr>
+          <w:rFonts w:ascii="Times New Roman" w:eastAsia="Times New Roman" w:hAnsi="Times New Roman" w:cs="Times New Roman"/>
+          <w:sz w:val="24"/>
+          <w:szCs w:val="24"/>
+          <w:lang w:eastAsia="de-DE"/>
+        </w:rPr>
+        <w:t>. Doch Helga stapfte entschlossen weiter. Als sie sich nährte, bemerkte sie etwas im kahlen Geäst des Baumes.</w:t>
+      </w:r>
+    </w:p>
+    <w:p>
+      <w:pPr>
+        <w:spacing w:before="100" w:beforeAutospacing="1" w:after="100" w:afterAutospacing="1" w:line="240" w:lineRule="auto"/>
+        <w:rPr>
+          <w:rFonts w:ascii="Times New Roman" w:eastAsia="Times New Roman" w:hAnsi="Times New Roman" w:cs="Times New Roman"/>
+          <w:sz w:val="24"/>
+          <w:szCs w:val="24"/>
+          <w:lang w:eastAsia="de-DE"/>
+        </w:rPr>
+      </w:pPr>
+      <w:r>
+        <w:rPr>
+          <w:rFonts w:ascii="Times New Roman" w:eastAsia="Times New Roman" w:hAnsi="Times New Roman" w:cs="Times New Roman"/>
+          <w:sz w:val="24"/>
+          <w:szCs w:val="24"/>
+          <w:lang w:eastAsia="de-DE"/>
+        </w:rPr>
+        <w:t>Zuerst dachte sie, der Sturm habe eine Plane, vielleicht eine Folie oder einen Sack, dort hinaufgeweht. Möglich war das – der Wind war stark genug. Doch als die Böen für einen Moment nachließen</w:t>
+      </w:r>
+      <w:r>
+        <w:rPr>
+          <w:rFonts w:ascii="Times New Roman" w:eastAsia="Times New Roman" w:hAnsi="Times New Roman" w:cs="Times New Roman"/>
+          <w:sz w:val="24"/>
+          <w:szCs w:val="24"/>
+          <w:lang w:eastAsia="de-DE"/>
+        </w:rPr>
+        <w:t xml:space="preserve"> </w:t>
+      </w:r>
+      <w:r>
+        <w:rPr>
+          <w:rFonts w:ascii="Times New Roman" w:eastAsia="Times New Roman" w:hAnsi="Times New Roman" w:cs="Times New Roman"/>
+          <w:sz w:val="24"/>
+          <w:szCs w:val="24"/>
+          <w:lang w:eastAsia="de-DE"/>
+        </w:rPr>
+        <w:t xml:space="preserve">hörte </w:t>
+      </w:r>
+      <w:r>
+        <w:rPr>
+          <w:rFonts w:ascii="Times New Roman" w:eastAsia="Times New Roman" w:hAnsi="Times New Roman" w:cs="Times New Roman"/>
+          <w:sz w:val="24"/>
+          <w:szCs w:val="24"/>
+          <w:lang w:eastAsia="de-DE"/>
+        </w:rPr>
+        <w:t xml:space="preserve">der Schnee </w:t>
+      </w:r>
+      <w:r>
+        <w:rPr>
+          <w:rFonts w:ascii="Times New Roman" w:eastAsia="Times New Roman" w:hAnsi="Times New Roman" w:cs="Times New Roman"/>
+          <w:sz w:val="24"/>
+          <w:szCs w:val="24"/>
+          <w:lang w:eastAsia="de-DE"/>
+        </w:rPr>
+        <w:t xml:space="preserve">kurz auf zu peitschen. Und plötzlich konnte Helga </w:t>
+      </w:r>
+      <w:proofErr w:type="gramStart"/>
+      <w:r>
+        <w:rPr>
+          <w:rFonts w:ascii="Times New Roman" w:eastAsia="Times New Roman" w:hAnsi="Times New Roman" w:cs="Times New Roman"/>
+          <w:sz w:val="24"/>
+          <w:szCs w:val="24"/>
+          <w:lang w:eastAsia="de-DE"/>
+        </w:rPr>
         <w:t>klar sehen</w:t>
       </w:r>
       <w:proofErr w:type="gramEnd"/>
@@ -775,19 +1031,46 @@
           <w:szCs w:val="24"/>
           <w:lang w:eastAsia="de-DE"/>
         </w:rPr>
-        <w:t>Was sie dort sah, ließ sie erstarren. Es war keine Plane.</w:t>
-      </w:r>
-    </w:p>
-    <w:p>
-      <w:pPr>
-        <w:spacing w:before="100" w:beforeAutospacing="1" w:after="100" w:afterAutospacing="1" w:line="240" w:lineRule="auto"/>
-        <w:rPr>
-          <w:rFonts w:ascii="Times New Roman" w:eastAsia="Times New Roman" w:hAnsi="Times New Roman" w:cs="Times New Roman"/>
-          <w:sz w:val="24"/>
-          <w:szCs w:val="24"/>
-          <w:lang w:eastAsia="de-DE"/>
-        </w:rPr>
-      </w:pPr>
+        <w:t xml:space="preserve">Und </w:t>
+      </w:r>
+      <w:proofErr w:type="spellStart"/>
+      <w:r>
+        <w:rPr>
+          <w:rFonts w:ascii="Times New Roman" w:eastAsia="Times New Roman" w:hAnsi="Times New Roman" w:cs="Times New Roman"/>
+          <w:sz w:val="24"/>
+          <w:szCs w:val="24"/>
+          <w:lang w:eastAsia="de-DE"/>
+        </w:rPr>
+        <w:t>w</w:t>
+      </w:r>
+      <w:r>
+        <w:rPr>
+          <w:rFonts w:ascii="Times New Roman" w:eastAsia="Times New Roman" w:hAnsi="Times New Roman" w:cs="Times New Roman"/>
+          <w:sz w:val="24"/>
+          <w:szCs w:val="24"/>
+          <w:lang w:eastAsia="de-DE"/>
+        </w:rPr>
+        <w:t xml:space="preserve">as </w:t>
+      </w:r>
+      <w:proofErr w:type="spellEnd"/>
+      <w:r>
+        <w:rPr>
+          <w:rFonts w:ascii="Times New Roman" w:eastAsia="Times New Roman" w:hAnsi="Times New Roman" w:cs="Times New Roman"/>
+          <w:sz w:val="24"/>
+          <w:szCs w:val="24"/>
+          <w:lang w:eastAsia="de-DE"/>
+        </w:rPr>
+        <w:t>sie dort sah, ließ sie erstarren. Es war keine Plane.</w:t>
+      </w:r>
+      <w:r>
+        <w:rPr>
+          <w:rFonts w:ascii="Times New Roman" w:eastAsia="Times New Roman" w:hAnsi="Times New Roman" w:cs="Times New Roman"/>
+          <w:sz w:val="24"/>
+          <w:szCs w:val="24"/>
+          <w:lang w:eastAsia="de-DE"/>
+        </w:rPr>
+        <w:t xml:space="preserve"> </w:t>
+      </w:r>
       <w:r>
         <w:rPr>
           <w:rFonts w:ascii="Times New Roman" w:eastAsia="Times New Roman" w:hAnsi="Times New Roman" w:cs="Times New Roman"/>
@@ -804,38 +1087,486 @@
           <w:szCs w:val="24"/>
           <w:lang w:eastAsia="de-DE"/>
         </w:rPr>
+        <w:t xml:space="preserve"> </w:t>
+      </w:r>
+      <w:r>
+        <w:rPr>
+          <w:rFonts w:ascii="Times New Roman" w:eastAsia="Times New Roman" w:hAnsi="Times New Roman" w:cs="Times New Roman"/>
+          <w:sz w:val="24"/>
+          <w:szCs w:val="24"/>
+          <w:lang w:eastAsia="de-DE"/>
+        </w:rPr>
+        <w:t>Hoch oben im Geäst.</w:t>
+      </w:r>
+      <w:r>
+        <w:rPr>
+          <w:rFonts w:ascii="Times New Roman" w:eastAsia="Times New Roman" w:hAnsi="Times New Roman" w:cs="Times New Roman"/>
+          <w:sz w:val="24"/>
+          <w:szCs w:val="24"/>
+          <w:lang w:eastAsia="de-DE"/>
+        </w:rPr>
+        <w:t xml:space="preserve"> </w:t>
+      </w:r>
+      <w:r>
+        <w:rPr>
+          <w:rFonts w:ascii="Times New Roman" w:eastAsia="Times New Roman" w:hAnsi="Times New Roman" w:cs="Times New Roman"/>
+          <w:sz w:val="24"/>
+          <w:szCs w:val="24"/>
+          <w:lang w:eastAsia="de-DE"/>
+        </w:rPr>
+        <w:t>Reglos.</w:t>
+      </w:r>
+    </w:p>
+    <w:p>
+      <w:pPr>
+        <w:spacing w:before="100" w:beforeAutospacing="1" w:after="100" w:afterAutospacing="1" w:line="240" w:lineRule="auto"/>
+        <w:rPr>
+          <w:rFonts w:ascii="Times New Roman" w:eastAsia="Times New Roman" w:hAnsi="Times New Roman" w:cs="Times New Roman"/>
+          <w:sz w:val="24"/>
+          <w:szCs w:val="24"/>
+          <w:lang w:eastAsia="de-DE"/>
+        </w:rPr>
+      </w:pPr>
+      <w:r>
+        <w:rPr>
+          <w:rFonts w:ascii="Times New Roman" w:eastAsia="Times New Roman" w:hAnsi="Times New Roman" w:cs="Times New Roman"/>
+          <w:sz w:val="24"/>
+          <w:szCs w:val="24"/>
+          <w:lang w:eastAsia="de-DE"/>
+        </w:rPr>
+        <w:lastRenderedPageBreak/>
+        <w:t>Die Erkenntnis traf sie wie ein Schlag in den Magen. Ihr Herz hämmerte, ihre Finger verkrampften sich um den Schaft der Flinte. Ohne zu überlegen, drehte Helga sich um und rannte mit schwerem Atem durch den Sturm zurück zum Hotel. Die Haustür flog auf, Schnee rieselte ihr aus den Haaren, als sie in die Eingangshalle stolperte.</w:t>
+      </w:r>
+    </w:p>
+    <w:p>
+      <w:pPr>
+        <w:spacing w:before="100" w:beforeAutospacing="1" w:after="100" w:afterAutospacing="1" w:line="240" w:lineRule="auto"/>
+        <w:rPr>
+          <w:rFonts w:ascii="Times New Roman" w:eastAsia="Times New Roman" w:hAnsi="Times New Roman" w:cs="Times New Roman"/>
+          <w:sz w:val="24"/>
+          <w:szCs w:val="24"/>
+          <w:lang w:eastAsia="de-DE"/>
+        </w:rPr>
+      </w:pPr>
+      <w:r>
+        <w:rPr>
+          <w:rFonts w:ascii="Times New Roman" w:eastAsia="Times New Roman" w:hAnsi="Times New Roman" w:cs="Times New Roman"/>
+          <w:sz w:val="24"/>
+          <w:szCs w:val="24"/>
+          <w:lang w:eastAsia="de-DE"/>
+        </w:rPr>
+        <w:t>„Aufstehen! Alle sofort aufstehen!“ rief sie mit einer Stimme, die zwischen Panik, Trauer und Entsetzen schwankte. „Draußen… am Baum… es ist jemand tot!“</w:t>
+      </w:r>
+    </w:p>
+    <w:p>
+      <w:pPr>
+        <w:spacing w:before="100" w:beforeAutospacing="1" w:after="100" w:afterAutospacing="1" w:line="240" w:lineRule="auto"/>
+        <w:rPr>
+          <w:rFonts w:ascii="Times New Roman" w:eastAsia="Times New Roman" w:hAnsi="Times New Roman" w:cs="Times New Roman"/>
+          <w:sz w:val="24"/>
+          <w:szCs w:val="24"/>
+          <w:lang w:eastAsia="de-DE"/>
+        </w:rPr>
+      </w:pPr>
+      <w:r>
+        <w:rPr>
+          <w:rFonts w:ascii="Times New Roman" w:eastAsia="Times New Roman" w:hAnsi="Times New Roman" w:cs="Times New Roman"/>
+          <w:sz w:val="24"/>
+          <w:szCs w:val="24"/>
+          <w:lang w:eastAsia="de-DE"/>
+        </w:rPr>
+        <w:t>Nach und nach begannen die Gäste aus ihren Zimmern zu kommen – manche verschlafen, manche verstört, manche noch im Halbschlaf. Doch Helga stand mitten in der Halle, die Flinte noch in der Hand, und jeder, der sie ansah, wusste sofort: Etwas Schreckliches war geschehen.</w:t>
+      </w:r>
+      <w:r>
+        <w:rPr>
+          <w:rFonts w:ascii="Times New Roman" w:eastAsia="Times New Roman" w:hAnsi="Times New Roman" w:cs="Times New Roman"/>
+          <w:sz w:val="24"/>
+          <w:szCs w:val="24"/>
+          <w:lang w:eastAsia="de-DE"/>
+        </w:rPr>
+        <w:t xml:space="preserve"> </w:t>
+      </w:r>
+      <w:r>
+        <w:rPr>
+          <w:rFonts w:ascii="Times New Roman" w:eastAsia="Times New Roman" w:hAnsi="Times New Roman" w:cs="Times New Roman"/>
+          <w:sz w:val="24"/>
+          <w:szCs w:val="24"/>
+          <w:lang w:eastAsia="de-DE"/>
+        </w:rPr>
+        <w:t>Und die Nacht im Hotel Aurora hatte gerade erst begonnen.</w:t>
+      </w:r>
+    </w:p>
+    <w:p>
+      <w:pPr>
+        <w:spacing w:before="100" w:beforeAutospacing="1" w:after="100" w:afterAutospacing="1" w:line="240" w:lineRule="auto"/>
+        <w:rPr>
+          <w:rFonts w:ascii="Times New Roman" w:eastAsia="Times New Roman" w:hAnsi="Times New Roman" w:cs="Times New Roman"/>
+          <w:sz w:val="24"/>
+          <w:szCs w:val="24"/>
+          <w:lang w:eastAsia="de-DE"/>
+        </w:rPr>
+      </w:pPr>
+    </w:p>
+    <w:p>
+      <w:pPr>
+        <w:spacing w:before="100" w:beforeAutospacing="1" w:after="100" w:afterAutospacing="1" w:line="240" w:lineRule="auto"/>
+        <w:rPr>
+          <w:rFonts w:ascii="Times New Roman" w:eastAsia="Times New Roman" w:hAnsi="Times New Roman" w:cs="Times New Roman"/>
+          <w:sz w:val="24"/>
+          <w:szCs w:val="24"/>
+          <w:lang w:eastAsia="de-DE"/>
+        </w:rPr>
+      </w:pPr>
+      <w:r>
+        <w:rPr>
+          <w:rFonts w:ascii="Times New Roman" w:eastAsia="Times New Roman" w:hAnsi="Times New Roman" w:cs="Times New Roman"/>
+          <w:sz w:val="24"/>
+          <w:szCs w:val="24"/>
+          <w:lang w:eastAsia="de-DE"/>
+        </w:rPr>
         <w:br/>
-        <w:t>Hoch oben im Geäst.</w:t>
-      </w:r>
-      <w:r>
-        <w:rPr>
-          <w:rFonts w:ascii="Times New Roman" w:eastAsia="Times New Roman" w:hAnsi="Times New Roman" w:cs="Times New Roman"/>
-          <w:sz w:val="24"/>
-          <w:szCs w:val="24"/>
-          <w:lang w:eastAsia="de-DE"/>
-        </w:rPr>
-        <w:br/>
-        <w:t>Reglos.</w:t>
-      </w:r>
-    </w:p>
-    <w:p>
-      <w:pPr>
-        <w:spacing w:before="100" w:beforeAutospacing="1" w:after="100" w:afterAutospacing="1" w:line="240" w:lineRule="auto"/>
-        <w:rPr>
-          <w:rFonts w:ascii="Times New Roman" w:eastAsia="Times New Roman" w:hAnsi="Times New Roman" w:cs="Times New Roman"/>
-          <w:sz w:val="24"/>
-          <w:szCs w:val="24"/>
-          <w:lang w:eastAsia="de-DE"/>
-        </w:rPr>
-      </w:pPr>
-      <w:r>
-        <w:rPr>
-          <w:rFonts w:ascii="Times New Roman" w:eastAsia="Times New Roman" w:hAnsi="Times New Roman" w:cs="Times New Roman"/>
-          <w:sz w:val="24"/>
-          <w:szCs w:val="24"/>
-          <w:lang w:eastAsia="de-DE"/>
-        </w:rPr>
-        <w:t>Die Erkenntnis traf sie wie ein Schlag in den Magen. Ihr Herz hämmerte, ihre Finger verkrampften sich um den Schaft der Flinte. Ohne zu überlegen, drehte Helga sich um und rannte mit schwerem Atem durch den Sturm zurück zum Hotel. Die Haustür flog auf, Schnee rieselte ihr aus den Haaren, als sie in die Eingangshalle stolperte.</w:t>
+      </w:r>
+      <w:r>
+        <w:rPr>
+          <w:rFonts w:ascii="Times New Roman" w:eastAsia="Times New Roman" w:hAnsi="Times New Roman" w:cs="Times New Roman"/>
+          <w:sz w:val="24"/>
+          <w:szCs w:val="24"/>
+          <w:lang w:eastAsia="de-DE"/>
+        </w:rPr>
+        <w:t xml:space="preserve">Beginn Phase </w:t>
+      </w:r>
+      <w:r>
+        <w:rPr>
+          <w:rFonts w:ascii="Times New Roman" w:eastAsia="Times New Roman" w:hAnsi="Times New Roman" w:cs="Times New Roman"/>
+          <w:sz w:val="24"/>
+          <w:szCs w:val="24"/>
+          <w:lang w:eastAsia="de-DE"/>
+        </w:rPr>
+        <w:t xml:space="preserve">5: </w:t>
+      </w:r>
+    </w:p>
+    <w:p>
+      <w:pPr>
+        <w:spacing w:before="100" w:beforeAutospacing="1" w:after="100" w:afterAutospacing="1" w:line="240" w:lineRule="auto"/>
+        <w:rPr>
+          <w:rFonts w:ascii="Times New Roman" w:eastAsia="Times New Roman" w:hAnsi="Times New Roman" w:cs="Times New Roman"/>
+          <w:sz w:val="24"/>
+          <w:szCs w:val="24"/>
+          <w:lang w:eastAsia="de-DE"/>
+        </w:rPr>
+      </w:pPr>
+      <w:r>
+        <w:rPr>
+          <w:rFonts w:ascii="Times New Roman" w:eastAsia="Times New Roman" w:hAnsi="Times New Roman" w:cs="Times New Roman"/>
+          <w:sz w:val="24"/>
+          <w:szCs w:val="24"/>
+          <w:lang w:eastAsia="de-DE"/>
+        </w:rPr>
+        <w:t>Das Foyer des Hotel Aurora ist erfüllt von aufgeregten Stimmen. Die Gäste stehen in Gruppen beisammen, manche zittrig, manche sprachlos, manche bemüht, Haltung zu bewahren. Helga Baumgartner hat ihren schrecklichen Fund geschildert – und gemeinsam mit ein paar der kräftigeren Gäste wurde eine Leiter geholt. Im eisigen Sturm hat man die Leiche mühsam vom Ast der alten Eiche getragen.</w:t>
+      </w:r>
+    </w:p>
+    <w:p>
+      <w:pPr>
+        <w:spacing w:before="100" w:beforeAutospacing="1" w:after="100" w:afterAutospacing="1" w:line="240" w:lineRule="auto"/>
+        <w:rPr>
+          <w:rFonts w:ascii="Times New Roman" w:eastAsia="Times New Roman" w:hAnsi="Times New Roman" w:cs="Times New Roman"/>
+          <w:sz w:val="24"/>
+          <w:szCs w:val="24"/>
+          <w:lang w:eastAsia="de-DE"/>
+        </w:rPr>
+      </w:pPr>
+      <w:r>
+        <w:rPr>
+          <w:rFonts w:ascii="Times New Roman" w:eastAsia="Times New Roman" w:hAnsi="Times New Roman" w:cs="Times New Roman"/>
+          <w:sz w:val="24"/>
+          <w:szCs w:val="24"/>
+          <w:lang w:eastAsia="de-DE"/>
+        </w:rPr>
+        <w:t>Doch draußen, im peitschenden Schneetreiben, war kaum noch etwas zu erkennen.</w:t>
+      </w:r>
+      <w:r>
+        <w:rPr>
+          <w:rFonts w:ascii="Times New Roman" w:eastAsia="Times New Roman" w:hAnsi="Times New Roman" w:cs="Times New Roman"/>
+          <w:sz w:val="24"/>
+          <w:szCs w:val="24"/>
+          <w:lang w:eastAsia="de-DE"/>
+        </w:rPr>
+        <w:t xml:space="preserve"> Die Nacht war so finster wie die Stimmung der Gäste. </w:t>
+      </w:r>
+      <w:r>
+        <w:rPr>
+          <w:rFonts w:ascii="Times New Roman" w:eastAsia="Times New Roman" w:hAnsi="Times New Roman" w:cs="Times New Roman"/>
+          <w:sz w:val="24"/>
+          <w:szCs w:val="24"/>
+          <w:lang w:eastAsia="de-DE"/>
+        </w:rPr>
+        <w:t>Der Wind hat die meisten Spuren verweht, der Sturm hat jede klare Kontur verschluckt. Nur wenige Hinweise lassen sich überhaupt noch deuten:</w:t>
+      </w:r>
+    </w:p>
+    <w:p>
+      <w:pPr>
+        <w:spacing w:before="100" w:beforeAutospacing="1" w:after="100" w:afterAutospacing="1" w:line="240" w:lineRule="auto"/>
+        <w:rPr>
+          <w:rFonts w:ascii="Times New Roman" w:eastAsia="Times New Roman" w:hAnsi="Times New Roman" w:cs="Times New Roman"/>
+          <w:sz w:val="24"/>
+          <w:szCs w:val="24"/>
+          <w:lang w:eastAsia="de-DE"/>
+        </w:rPr>
+      </w:pPr>
+      <w:r>
+        <w:rPr>
+          <w:rFonts w:ascii="Times New Roman" w:eastAsia="Times New Roman" w:hAnsi="Times New Roman" w:cs="Times New Roman"/>
+          <w:sz w:val="24"/>
+          <w:szCs w:val="24"/>
+          <w:lang w:eastAsia="de-DE"/>
+        </w:rPr>
+        <w:t xml:space="preserve">Ein paar große Fußspuren im Schnee – </w:t>
+      </w:r>
+      <w:r>
+        <w:rPr>
+          <w:rFonts w:ascii="Times New Roman" w:eastAsia="Times New Roman" w:hAnsi="Times New Roman" w:cs="Times New Roman"/>
+          <w:sz w:val="24"/>
+          <w:szCs w:val="24"/>
+          <w:lang w:eastAsia="de-DE"/>
+        </w:rPr>
+        <w:t xml:space="preserve">sie sehen aus wie </w:t>
+      </w:r>
+      <w:r>
+        <w:rPr>
+          <w:rFonts w:ascii="Times New Roman" w:eastAsia="Times New Roman" w:hAnsi="Times New Roman" w:cs="Times New Roman"/>
+          <w:sz w:val="24"/>
+          <w:szCs w:val="24"/>
+          <w:lang w:eastAsia="de-DE"/>
+        </w:rPr>
+        <w:t>barfuß, mindestens Schuhgröße 49</w:t>
+      </w:r>
+      <w:r>
+        <w:rPr>
+          <w:rFonts w:ascii="Times New Roman" w:eastAsia="Times New Roman" w:hAnsi="Times New Roman" w:cs="Times New Roman"/>
+          <w:sz w:val="24"/>
+          <w:szCs w:val="24"/>
+          <w:lang w:eastAsia="de-DE"/>
+        </w:rPr>
+        <w:t>, wenn nicht sogar größer</w:t>
+      </w:r>
+      <w:r>
+        <w:rPr>
+          <w:rFonts w:ascii="Times New Roman" w:eastAsia="Times New Roman" w:hAnsi="Times New Roman" w:cs="Times New Roman"/>
+          <w:sz w:val="24"/>
+          <w:szCs w:val="24"/>
+          <w:lang w:eastAsia="de-DE"/>
+        </w:rPr>
+        <w:t>, oder hatte der Wind sie im Schnee verzerrt? Und wer zum Teufel ist bei dem Wetter hier draußen ohne Schuhe unterwegs?</w:t>
+      </w:r>
+      <w:r>
+        <w:rPr>
+          <w:rFonts w:ascii="Times New Roman" w:eastAsia="Times New Roman" w:hAnsi="Times New Roman" w:cs="Times New Roman"/>
+          <w:sz w:val="24"/>
+          <w:szCs w:val="24"/>
+          <w:lang w:eastAsia="de-DE"/>
+        </w:rPr>
+        <w:t xml:space="preserve"> </w:t>
+      </w:r>
+      <w:r>
+        <w:rPr>
+          <w:rFonts w:ascii="Times New Roman" w:eastAsia="Times New Roman" w:hAnsi="Times New Roman" w:cs="Times New Roman"/>
+          <w:sz w:val="24"/>
+          <w:szCs w:val="24"/>
+          <w:lang w:eastAsia="de-DE"/>
+        </w:rPr>
+        <w:t>Sie</w:t>
+      </w:r>
+      <w:r>
+        <w:rPr>
+          <w:rFonts w:ascii="Times New Roman" w:eastAsia="Times New Roman" w:hAnsi="Times New Roman" w:cs="Times New Roman"/>
+          <w:sz w:val="24"/>
+          <w:szCs w:val="24"/>
+          <w:lang w:eastAsia="de-DE"/>
+        </w:rPr>
+        <w:t xml:space="preserve"> führen in Richtung des reißenden Baches, der trotz der eisigen Temperaturen nicht gefroren ist. Dort verlieren sie sich</w:t>
+      </w:r>
+      <w:r>
+        <w:rPr>
+          <w:rFonts w:ascii="Times New Roman" w:eastAsia="Times New Roman" w:hAnsi="Times New Roman" w:cs="Times New Roman"/>
+          <w:sz w:val="24"/>
+          <w:szCs w:val="24"/>
+          <w:lang w:eastAsia="de-DE"/>
+        </w:rPr>
+        <w:t>. Doch niemand hat so große Schuhe unter den Anwesenden</w:t>
+      </w:r>
+      <w:r>
+        <w:rPr>
+          <w:rFonts w:ascii="Times New Roman" w:eastAsia="Times New Roman" w:hAnsi="Times New Roman" w:cs="Times New Roman"/>
+          <w:sz w:val="24"/>
+          <w:szCs w:val="24"/>
+          <w:lang w:eastAsia="de-DE"/>
+        </w:rPr>
+        <w:t>.</w:t>
+      </w:r>
+    </w:p>
+    <w:p>
+      <w:pPr>
+        <w:spacing w:before="100" w:beforeAutospacing="1" w:after="100" w:afterAutospacing="1" w:line="240" w:lineRule="auto"/>
+        <w:rPr>
+          <w:rFonts w:ascii="Times New Roman" w:eastAsia="Times New Roman" w:hAnsi="Times New Roman" w:cs="Times New Roman"/>
+          <w:sz w:val="24"/>
+          <w:szCs w:val="24"/>
+          <w:lang w:eastAsia="de-DE"/>
+        </w:rPr>
+      </w:pPr>
+      <w:r>
+        <w:rPr>
+          <w:rFonts w:ascii="Times New Roman" w:eastAsia="Times New Roman" w:hAnsi="Times New Roman" w:cs="Times New Roman"/>
+          <w:sz w:val="24"/>
+          <w:szCs w:val="24"/>
+          <w:lang w:eastAsia="de-DE"/>
+        </w:rPr>
+        <w:t>A</w:t>
+      </w:r>
+      <w:r>
+        <w:rPr>
+          <w:rFonts w:ascii="Times New Roman" w:eastAsia="Times New Roman" w:hAnsi="Times New Roman" w:cs="Times New Roman"/>
+          <w:sz w:val="24"/>
+          <w:szCs w:val="24"/>
+          <w:lang w:eastAsia="de-DE"/>
+        </w:rPr>
+        <w:t>lle anderen Spuren, die vielleicht einmal zum Baum geführt haben könnten, sind längst zerstört.</w:t>
+      </w:r>
+      <w:r>
+        <w:rPr>
+          <w:rFonts w:ascii="Times New Roman" w:eastAsia="Times New Roman" w:hAnsi="Times New Roman" w:cs="Times New Roman"/>
+          <w:sz w:val="24"/>
+          <w:szCs w:val="24"/>
+          <w:lang w:eastAsia="de-DE"/>
+        </w:rPr>
+        <w:t xml:space="preserve"> </w:t>
+      </w:r>
+      <w:r>
+        <w:rPr>
+          <w:rFonts w:ascii="Times New Roman" w:eastAsia="Times New Roman" w:hAnsi="Times New Roman" w:cs="Times New Roman"/>
+          <w:sz w:val="24"/>
+          <w:szCs w:val="24"/>
+          <w:lang w:eastAsia="de-DE"/>
+        </w:rPr>
+        <w:t>Erst durch das Wetter – und dann vollends durch die vielen Füße, die sich gerade durch den Schnee bewegt haben.</w:t>
+      </w:r>
+    </w:p>
+    <w:p>
+      <w:pPr>
+        <w:spacing w:before="100" w:beforeAutospacing="1" w:after="100" w:afterAutospacing="1" w:line="240" w:lineRule="auto"/>
+        <w:rPr>
+          <w:rFonts w:ascii="Times New Roman" w:eastAsia="Times New Roman" w:hAnsi="Times New Roman" w:cs="Times New Roman"/>
+          <w:sz w:val="24"/>
+          <w:szCs w:val="24"/>
+          <w:lang w:eastAsia="de-DE"/>
+        </w:rPr>
+      </w:pPr>
+      <w:r>
+        <w:rPr>
+          <w:rFonts w:ascii="Times New Roman" w:eastAsia="Times New Roman" w:hAnsi="Times New Roman" w:cs="Times New Roman"/>
+          <w:sz w:val="24"/>
+          <w:szCs w:val="24"/>
+          <w:lang w:eastAsia="de-DE"/>
+        </w:rPr>
+        <w:t>Das Thermometer zeigt –15°C. Niemand hält es draußen noch länger aus, und alle drängen zurück in die Wärme des Hotels. Die Leiche wird in das Foyer gebracht. Dort versammeln sich Gäste wie Angestellte im Halbkreis, während Dr. Sarah Chen sich über den Leichnam beugt und so ruhig wie möglich berichtet, was sie feststellen kann:</w:t>
+      </w:r>
+    </w:p>
+    <w:p>
+      <w:pPr>
+        <w:spacing w:before="100" w:beforeAutospacing="1" w:after="100" w:afterAutospacing="1" w:line="240" w:lineRule="auto"/>
+        <w:rPr>
+          <w:rFonts w:ascii="Times New Roman" w:eastAsia="Times New Roman" w:hAnsi="Times New Roman" w:cs="Times New Roman"/>
+          <w:sz w:val="24"/>
+          <w:szCs w:val="24"/>
+          <w:lang w:eastAsia="de-DE"/>
+        </w:rPr>
+      </w:pPr>
+      <w:r>
+        <w:rPr>
+          <w:rFonts w:ascii="Times New Roman" w:eastAsia="Times New Roman" w:hAnsi="Times New Roman" w:cs="Times New Roman"/>
+          <w:sz w:val="24"/>
+          <w:szCs w:val="24"/>
+          <w:lang w:eastAsia="de-DE"/>
+        </w:rPr>
+        <w:t>Ein gewaltiger, stumpfer Schlag gegen die Brust.</w:t>
+      </w:r>
+    </w:p>
+    <w:p>
+      <w:pPr>
+        <w:spacing w:before="100" w:beforeAutospacing="1" w:after="100" w:afterAutospacing="1" w:line="240" w:lineRule="auto"/>
+        <w:rPr>
+          <w:rFonts w:ascii="Times New Roman" w:eastAsia="Times New Roman" w:hAnsi="Times New Roman" w:cs="Times New Roman"/>
+          <w:sz w:val="24"/>
+          <w:szCs w:val="24"/>
+          <w:lang w:eastAsia="de-DE"/>
+        </w:rPr>
+      </w:pPr>
+      <w:r>
+        <w:rPr>
+          <w:rFonts w:ascii="Times New Roman" w:eastAsia="Times New Roman" w:hAnsi="Times New Roman" w:cs="Times New Roman"/>
+          <w:sz w:val="24"/>
+          <w:szCs w:val="24"/>
+          <w:lang w:eastAsia="de-DE"/>
+        </w:rPr>
+        <w:t>Mehrere gebrochene Rippen.</w:t>
+      </w:r>
+    </w:p>
+    <w:p>
+      <w:pPr>
+        <w:spacing w:before="100" w:beforeAutospacing="1" w:after="100" w:afterAutospacing="1" w:line="240" w:lineRule="auto"/>
+        <w:rPr>
+          <w:rFonts w:ascii="Times New Roman" w:eastAsia="Times New Roman" w:hAnsi="Times New Roman" w:cs="Times New Roman"/>
+          <w:sz w:val="24"/>
+          <w:szCs w:val="24"/>
+          <w:lang w:eastAsia="de-DE"/>
+        </w:rPr>
+      </w:pPr>
+      <w:r>
+        <w:rPr>
+          <w:rFonts w:ascii="Times New Roman" w:eastAsia="Times New Roman" w:hAnsi="Times New Roman" w:cs="Times New Roman"/>
+          <w:sz w:val="24"/>
+          <w:szCs w:val="24"/>
+          <w:lang w:eastAsia="de-DE"/>
+        </w:rPr>
+        <w:t xml:space="preserve">Eine davon hat </w:t>
+      </w:r>
+      <w:r>
+        <w:rPr>
+          <w:rFonts w:ascii="Times New Roman" w:eastAsia="Times New Roman" w:hAnsi="Times New Roman" w:cs="Times New Roman"/>
+          <w:sz w:val="24"/>
+          <w:szCs w:val="24"/>
+          <w:lang w:eastAsia="de-DE"/>
+        </w:rPr>
+        <w:t xml:space="preserve">wohl </w:t>
+      </w:r>
+      <w:r>
+        <w:rPr>
+          <w:rFonts w:ascii="Times New Roman" w:eastAsia="Times New Roman" w:hAnsi="Times New Roman" w:cs="Times New Roman"/>
+          <w:sz w:val="24"/>
+          <w:szCs w:val="24"/>
+          <w:lang w:eastAsia="de-DE"/>
+        </w:rPr>
+        <w:t>das Herz durchbohrt.</w:t>
+      </w:r>
+    </w:p>
+    <w:p>
+      <w:pPr>
+        <w:spacing w:before="100" w:beforeAutospacing="1" w:after="100" w:afterAutospacing="1" w:line="240" w:lineRule="auto"/>
+        <w:rPr>
+          <w:rFonts w:ascii="Times New Roman" w:eastAsia="Times New Roman" w:hAnsi="Times New Roman" w:cs="Times New Roman"/>
+          <w:sz w:val="24"/>
+          <w:szCs w:val="24"/>
+          <w:lang w:eastAsia="de-DE"/>
+        </w:rPr>
+      </w:pPr>
+      <w:r>
+        <w:rPr>
+          <w:rFonts w:ascii="Times New Roman" w:eastAsia="Times New Roman" w:hAnsi="Times New Roman" w:cs="Times New Roman"/>
+          <w:sz w:val="24"/>
+          <w:szCs w:val="24"/>
+          <w:lang w:eastAsia="de-DE"/>
+        </w:rPr>
+        <w:t>Ein Tod, der sofort eingetreten sein muss.</w:t>
       </w:r>
     </w:p>
     <w:p>
@@ -856,88 +1587,221 @@
           <w:lang w:eastAsia="de-DE"/>
         </w:rPr>
         <w:lastRenderedPageBreak/>
-        <w:t>„Aufstehen! Alle sofort aufstehen!“ rief sie mit einer Stimme, die zwischen Panik, Trauer und Entsetzen schwankte. „Draußen… am Baum… es ist jemand tot!“</w:t>
-      </w:r>
-    </w:p>
-    <w:p>
-      <w:pPr>
-        <w:spacing w:before="100" w:beforeAutospacing="1" w:after="100" w:afterAutospacing="1" w:line="240" w:lineRule="auto"/>
-        <w:rPr>
-          <w:rFonts w:ascii="Times New Roman" w:eastAsia="Times New Roman" w:hAnsi="Times New Roman" w:cs="Times New Roman"/>
-          <w:sz w:val="24"/>
-          <w:szCs w:val="24"/>
-          <w:lang w:eastAsia="de-DE"/>
-        </w:rPr>
-      </w:pPr>
-      <w:r>
-        <w:rPr>
-          <w:rFonts w:ascii="Times New Roman" w:eastAsia="Times New Roman" w:hAnsi="Times New Roman" w:cs="Times New Roman"/>
-          <w:sz w:val="24"/>
-          <w:szCs w:val="24"/>
-          <w:lang w:eastAsia="de-DE"/>
-        </w:rPr>
-        <w:t>Nach und nach begannen die Gäste aus ihren Zimmern zu kommen – manche verschlafen, manche verstört, manche noch im Halbschlaf. Doch Helga stand mitten in der Halle, die Flinte noch in der Hand, und jeder, der sie ansah, wusste sofort: Dies war kein Irrtum.</w:t>
-      </w:r>
-    </w:p>
-    <w:p>
-      <w:pPr>
-        <w:spacing w:before="100" w:beforeAutospacing="1" w:after="100" w:afterAutospacing="1" w:line="240" w:lineRule="auto"/>
-        <w:rPr>
-          <w:rFonts w:ascii="Times New Roman" w:eastAsia="Times New Roman" w:hAnsi="Times New Roman" w:cs="Times New Roman"/>
-          <w:sz w:val="24"/>
-          <w:szCs w:val="24"/>
-          <w:lang w:eastAsia="de-DE"/>
-        </w:rPr>
-      </w:pPr>
-      <w:r>
-        <w:rPr>
-          <w:rFonts w:ascii="Times New Roman" w:eastAsia="Times New Roman" w:hAnsi="Times New Roman" w:cs="Times New Roman"/>
-          <w:sz w:val="24"/>
-          <w:szCs w:val="24"/>
-          <w:lang w:eastAsia="de-DE"/>
-        </w:rPr>
-        <w:t>Etwas Schreckliches war geschehen.</w:t>
-      </w:r>
-      <w:r>
-        <w:rPr>
-          <w:rFonts w:ascii="Times New Roman" w:eastAsia="Times New Roman" w:hAnsi="Times New Roman" w:cs="Times New Roman"/>
-          <w:sz w:val="24"/>
-          <w:szCs w:val="24"/>
-          <w:lang w:eastAsia="de-DE"/>
-        </w:rPr>
-        <w:br/>
-        <w:t>Und die Nacht im Hotel Aurora hatte gerade erst begonnen.</w:t>
-      </w:r>
-    </w:p>
-    <w:p>
-      <w:pPr>
-        <w:spacing w:before="100" w:beforeAutospacing="1" w:after="100" w:afterAutospacing="1" w:line="240" w:lineRule="auto"/>
-        <w:rPr>
-          <w:rFonts w:ascii="Times New Roman" w:eastAsia="Times New Roman" w:hAnsi="Times New Roman" w:cs="Times New Roman"/>
-          <w:sz w:val="24"/>
-          <w:szCs w:val="24"/>
-          <w:lang w:eastAsia="de-DE"/>
-        </w:rPr>
-      </w:pPr>
-    </w:p>
-    <w:p>
-      <w:pPr>
-        <w:spacing w:before="100" w:beforeAutospacing="1" w:after="100" w:afterAutospacing="1" w:line="240" w:lineRule="auto"/>
-        <w:rPr>
-          <w:rFonts w:ascii="Times New Roman" w:eastAsia="Times New Roman" w:hAnsi="Times New Roman" w:cs="Times New Roman"/>
-          <w:sz w:val="24"/>
-          <w:szCs w:val="24"/>
-          <w:lang w:eastAsia="de-DE"/>
-        </w:rPr>
-      </w:pPr>
-      <w:r>
-        <w:rPr>
-          <w:rFonts w:ascii="Times New Roman" w:eastAsia="Times New Roman" w:hAnsi="Times New Roman" w:cs="Times New Roman"/>
-          <w:sz w:val="24"/>
-          <w:szCs w:val="24"/>
-          <w:lang w:eastAsia="de-DE"/>
-        </w:rPr>
-        <w:br/>
+        <w:t>Ein kaltes Schaudern fährt durch die Anwesenden.</w:t>
+      </w:r>
+    </w:p>
+    <w:p>
+      <w:pPr>
+        <w:spacing w:before="100" w:beforeAutospacing="1" w:after="100" w:afterAutospacing="1" w:line="240" w:lineRule="auto"/>
+        <w:rPr>
+          <w:rFonts w:ascii="Times New Roman" w:eastAsia="Times New Roman" w:hAnsi="Times New Roman" w:cs="Times New Roman"/>
+          <w:sz w:val="24"/>
+          <w:szCs w:val="24"/>
+          <w:lang w:eastAsia="de-DE"/>
+        </w:rPr>
+      </w:pPr>
+      <w:r>
+        <w:rPr>
+          <w:rFonts w:ascii="Times New Roman" w:eastAsia="Times New Roman" w:hAnsi="Times New Roman" w:cs="Times New Roman"/>
+          <w:sz w:val="24"/>
+          <w:szCs w:val="24"/>
+          <w:lang w:eastAsia="de-DE"/>
+        </w:rPr>
+        <w:t>Wer hätte so viel Wut – oder so viel Kraft?</w:t>
+      </w:r>
+      <w:r>
+        <w:rPr>
+          <w:rFonts w:ascii="Times New Roman" w:eastAsia="Times New Roman" w:hAnsi="Times New Roman" w:cs="Times New Roman"/>
+          <w:sz w:val="24"/>
+          <w:szCs w:val="24"/>
+          <w:lang w:eastAsia="de-DE"/>
+        </w:rPr>
+        <w:t xml:space="preserve"> </w:t>
+      </w:r>
+      <w:r>
+        <w:rPr>
+          <w:rFonts w:ascii="Times New Roman" w:eastAsia="Times New Roman" w:hAnsi="Times New Roman" w:cs="Times New Roman"/>
+          <w:sz w:val="24"/>
+          <w:szCs w:val="24"/>
+          <w:lang w:eastAsia="de-DE"/>
+        </w:rPr>
+        <w:t>Wie ist der Körper überhaupt auf diesen Baum gekommen, zwei Meter hoch, auf einem kahlen Ast?</w:t>
+      </w:r>
+      <w:r>
+        <w:rPr>
+          <w:rFonts w:ascii="Times New Roman" w:eastAsia="Times New Roman" w:hAnsi="Times New Roman" w:cs="Times New Roman"/>
+          <w:sz w:val="24"/>
+          <w:szCs w:val="24"/>
+          <w:lang w:eastAsia="de-DE"/>
+        </w:rPr>
+        <w:t xml:space="preserve"> </w:t>
+      </w:r>
+      <w:r>
+        <w:rPr>
+          <w:rFonts w:ascii="Times New Roman" w:eastAsia="Times New Roman" w:hAnsi="Times New Roman" w:cs="Times New Roman"/>
+          <w:sz w:val="24"/>
+          <w:szCs w:val="24"/>
+          <w:lang w:eastAsia="de-DE"/>
+        </w:rPr>
+        <w:t>Einer allein könnte das kaum schaffen. Oder…?</w:t>
+      </w:r>
+    </w:p>
+    <w:p>
+      <w:pPr>
+        <w:spacing w:before="100" w:beforeAutospacing="1" w:after="100" w:afterAutospacing="1" w:line="240" w:lineRule="auto"/>
+        <w:rPr>
+          <w:rFonts w:ascii="Times New Roman" w:eastAsia="Times New Roman" w:hAnsi="Times New Roman" w:cs="Times New Roman"/>
+          <w:sz w:val="24"/>
+          <w:szCs w:val="24"/>
+          <w:lang w:eastAsia="de-DE"/>
+        </w:rPr>
+      </w:pPr>
+      <w:r>
+        <w:rPr>
+          <w:rFonts w:ascii="Times New Roman" w:eastAsia="Times New Roman" w:hAnsi="Times New Roman" w:cs="Times New Roman"/>
+          <w:sz w:val="24"/>
+          <w:szCs w:val="24"/>
+          <w:lang w:eastAsia="de-DE"/>
+        </w:rPr>
+        <w:t>Die Anwesenden werfen sich misstrauische Blicke zu. Niemand sagt es laut, aber jeder denkt es:</w:t>
+      </w:r>
+      <w:r>
+        <w:rPr>
+          <w:rFonts w:ascii="Times New Roman" w:eastAsia="Times New Roman" w:hAnsi="Times New Roman" w:cs="Times New Roman"/>
+          <w:sz w:val="24"/>
+          <w:szCs w:val="24"/>
+          <w:lang w:eastAsia="de-DE"/>
+        </w:rPr>
+        <w:t xml:space="preserve"> Was, wenn der Täter noch hier ist? Hier, u</w:t>
+      </w:r>
+      <w:r>
+        <w:rPr>
+          <w:rFonts w:ascii="Times New Roman" w:eastAsia="Times New Roman" w:hAnsi="Times New Roman" w:cs="Times New Roman"/>
+          <w:sz w:val="24"/>
+          <w:szCs w:val="24"/>
+          <w:lang w:eastAsia="de-DE"/>
+        </w:rPr>
+        <w:t>nter uns.</w:t>
+      </w:r>
+    </w:p>
+    <w:p>
+      <w:pPr>
+        <w:spacing w:before="100" w:beforeAutospacing="1" w:after="100" w:afterAutospacing="1" w:line="240" w:lineRule="auto"/>
+        <w:rPr>
+          <w:rFonts w:ascii="Times New Roman" w:eastAsia="Times New Roman" w:hAnsi="Times New Roman" w:cs="Times New Roman"/>
+          <w:sz w:val="24"/>
+          <w:szCs w:val="24"/>
+          <w:lang w:eastAsia="de-DE"/>
+        </w:rPr>
+      </w:pPr>
+      <w:r>
+        <w:rPr>
+          <w:rFonts w:ascii="Times New Roman" w:eastAsia="Times New Roman" w:hAnsi="Times New Roman" w:cs="Times New Roman"/>
+          <w:sz w:val="24"/>
+          <w:szCs w:val="24"/>
+          <w:lang w:eastAsia="de-DE"/>
+        </w:rPr>
+        <w:t>Da tritt Helga einen Schritt vor, ihre Stimme fest, aber mit einem Zittern, das selbst sie nicht verbergen kann:</w:t>
+      </w:r>
+    </w:p>
+    <w:p>
+      <w:pPr>
+        <w:spacing w:before="100" w:beforeAutospacing="1" w:after="100" w:afterAutospacing="1" w:line="240" w:lineRule="auto"/>
+        <w:rPr>
+          <w:rFonts w:ascii="Times New Roman" w:eastAsia="Times New Roman" w:hAnsi="Times New Roman" w:cs="Times New Roman"/>
+          <w:sz w:val="24"/>
+          <w:szCs w:val="24"/>
+          <w:lang w:eastAsia="de-DE"/>
+        </w:rPr>
+      </w:pPr>
+      <w:r>
+        <w:rPr>
+          <w:rFonts w:ascii="Times New Roman" w:eastAsia="Times New Roman" w:hAnsi="Times New Roman" w:cs="Times New Roman"/>
+          <w:sz w:val="24"/>
+          <w:szCs w:val="24"/>
+          <w:lang w:eastAsia="de-DE"/>
+        </w:rPr>
+        <w:t>„Niemand kann bei diesem Wetter draußen überleben. Nicht bei diesem Sturm… nicht in dieser Kälte. Der Mörder ist noch im Hotel. Er oder sie muss noch unter uns sein. Wir müssen herausfinden, wer es war.“</w:t>
+      </w:r>
+    </w:p>
+    <w:p>
+      <w:pPr>
+        <w:spacing w:before="100" w:beforeAutospacing="1" w:after="100" w:afterAutospacing="1" w:line="240" w:lineRule="auto"/>
+        <w:rPr>
+          <w:rFonts w:ascii="Times New Roman" w:eastAsia="Times New Roman" w:hAnsi="Times New Roman" w:cs="Times New Roman"/>
+          <w:sz w:val="24"/>
+          <w:szCs w:val="24"/>
+          <w:lang w:eastAsia="de-DE"/>
+        </w:rPr>
+      </w:pPr>
+      <w:r>
+        <w:rPr>
+          <w:rFonts w:ascii="Times New Roman" w:eastAsia="Times New Roman" w:hAnsi="Times New Roman" w:cs="Times New Roman"/>
+          <w:sz w:val="24"/>
+          <w:szCs w:val="24"/>
+          <w:lang w:eastAsia="de-DE"/>
+        </w:rPr>
+        <w:t>Ein Moment der Stille breitet sich aus — schwer, dicht, elektrisierend.</w:t>
+      </w:r>
+    </w:p>
+    <w:p>
+      <w:pPr>
+        <w:spacing w:before="100" w:beforeAutospacing="1" w:after="100" w:afterAutospacing="1" w:line="240" w:lineRule="auto"/>
+        <w:rPr>
+          <w:rFonts w:ascii="Times New Roman" w:eastAsia="Times New Roman" w:hAnsi="Times New Roman" w:cs="Times New Roman"/>
+          <w:sz w:val="24"/>
+          <w:szCs w:val="24"/>
+          <w:lang w:eastAsia="de-DE"/>
+        </w:rPr>
+      </w:pPr>
+      <w:r>
+        <w:rPr>
+          <w:rFonts w:ascii="Times New Roman" w:eastAsia="Times New Roman" w:hAnsi="Times New Roman" w:cs="Times New Roman"/>
+          <w:sz w:val="24"/>
+          <w:szCs w:val="24"/>
+          <w:lang w:eastAsia="de-DE"/>
+        </w:rPr>
+        <w:t>Das Hotel Aurora wirkt plötzlich kleiner.</w:t>
+      </w:r>
+    </w:p>
+    <w:p>
+      <w:pPr>
+        <w:spacing w:before="100" w:beforeAutospacing="1" w:after="100" w:afterAutospacing="1" w:line="240" w:lineRule="auto"/>
+        <w:rPr>
+          <w:rFonts w:ascii="Times New Roman" w:eastAsia="Times New Roman" w:hAnsi="Times New Roman" w:cs="Times New Roman"/>
+          <w:sz w:val="24"/>
+          <w:szCs w:val="24"/>
+          <w:lang w:eastAsia="de-DE"/>
+        </w:rPr>
+      </w:pPr>
+      <w:r>
+        <w:rPr>
+          <w:rFonts w:ascii="Times New Roman" w:eastAsia="Times New Roman" w:hAnsi="Times New Roman" w:cs="Times New Roman"/>
+          <w:sz w:val="24"/>
+          <w:szCs w:val="24"/>
+          <w:lang w:eastAsia="de-DE"/>
+        </w:rPr>
+        <w:t>Viel kleiner.</w:t>
+      </w:r>
+    </w:p>
+    <w:p>
+      <w:pPr>
+        <w:spacing w:before="100" w:beforeAutospacing="1" w:after="100" w:afterAutospacing="1" w:line="240" w:lineRule="auto"/>
+        <w:rPr>
+          <w:rFonts w:ascii="Times New Roman" w:eastAsia="Times New Roman" w:hAnsi="Times New Roman" w:cs="Times New Roman"/>
+          <w:sz w:val="24"/>
+          <w:szCs w:val="24"/>
+          <w:lang w:eastAsia="de-DE"/>
+        </w:rPr>
+      </w:pPr>
+      <w:r>
+        <w:rPr>
+          <w:rFonts w:ascii="Times New Roman" w:eastAsia="Times New Roman" w:hAnsi="Times New Roman" w:cs="Times New Roman"/>
+          <w:sz w:val="24"/>
+          <w:szCs w:val="24"/>
+          <w:lang w:eastAsia="de-DE"/>
+        </w:rPr>
+        <w:t>Die Ermittlungen haben begonnen.</w:t>
       </w:r>
     </w:p>
     <w:sectPr>
@@ -951,7 +1815,7 @@
 </file>
 
 <file path=word/styles.xml><?xml version="1.0" encoding="utf-8"?>
-<w:styles xmlns:mc="http://schemas.openxmlformats.org/markup-compatibility/2006" xmlns:r="http://schemas.openxmlformats.org/officeDocument/2006/relationships" xmlns:w="http://schemas.openxmlformats.org/wordprocessingml/2006/main" xmlns:w14="http://schemas.microsoft.com/office/word/2010/wordml" xmlns:w15="http://schemas.microsoft.com/office/word/2012/wordml" xmlns:w16cex="http://schemas.microsoft.com/office/word/2018/wordml/cex" xmlns:w16cid="http://schemas.microsoft.com/office/word/2016/wordml/cid" xmlns:w16="http://schemas.microsoft.com/office/word/2018/wordml" xmlns:w16sdtdh="http://schemas.microsoft.com/office/word/2020/wordml/sdtdatahash" xmlns:w16se="http://schemas.microsoft.com/office/word/2015/wordml/symex" mc:Ignorable="w14 w15 w16se w16cid w16 w16cex w16sdtdh">
+<w:styles xmlns:mc="http://schemas.openxmlformats.org/markup-compatibility/2006" xmlns:r="http://schemas.openxmlformats.org/officeDocument/2006/relationships" xmlns:w="http://schemas.openxmlformats.org/wordprocessingml/2006/main" xmlns:w14="http://schemas.microsoft.com/office/word/2010/wordml" xmlns:w15="http://schemas.microsoft.com/office/word/2012/wordml" xmlns:w16cex="http://schemas.microsoft.com/office/word/2018/wordml/cex" xmlns:w16cid="http://schemas.microsoft.com/office/word/2016/wordml/cid" xmlns:w16="http://schemas.microsoft.com/office/word/2018/wordml" xmlns:w16du="http://schemas.microsoft.com/office/word/2023/wordml/word16du" xmlns:w16sdtdh="http://schemas.microsoft.com/office/word/2020/wordml/sdtdatahash" xmlns:w16sdtfl="http://schemas.microsoft.com/office/word/2024/wordml/sdtformatlock" xmlns:w16se="http://schemas.microsoft.com/office/word/2015/wordml/symex" mc:Ignorable="w14 w15 w16se w16cid w16 w16cex w16sdtdh w16sdtfl w16du">
   <w:docDefaults>
     <w:rPrDefault>
       <w:rPr>
@@ -1396,6 +2260,7 @@
   <w:style w:type="character" w:default="1" w:styleId="Absatz-Standardschriftart">
     <w:name w:val="Default Paragraph Font"/>
     <w:uiPriority w:val="1"/>
+    <w:semiHidden/>
     <w:unhideWhenUsed/>
   </w:style>
   <w:style w:type="table" w:default="1" w:styleId="NormaleTabelle">

</xml_diff>

<commit_message>
Minor text and alibi changes
</commit_message>
<xml_diff>
--- a/Misc/Erzähltexte Krimidinner.docx
+++ b/Misc/Erzähltexte Krimidinner.docx
@@ -8,6 +8,382 @@
         <w:rPr>
           <w:b/>
           <w:bCs/>
+          <w:sz w:val="40"/>
+          <w:szCs w:val="40"/>
+        </w:rPr>
+      </w:pPr>
+      <w:r>
+        <w:rPr>
+          <w:b/>
+          <w:bCs/>
+          <w:sz w:val="40"/>
+          <w:szCs w:val="40"/>
+        </w:rPr>
+        <w:t>Anmerkungen:</w:t>
+      </w:r>
+    </w:p>
+    <w:p>
+      <w:pPr>
+        <w:pStyle w:val="Listenabsatz"/>
+        <w:numPr>
+          <w:ilvl w:val="0"/>
+          <w:numId w:val="2"/>
+        </w:numPr>
+        <w:rPr>
+          <w:sz w:val="28"/>
+          <w:szCs w:val="28"/>
+        </w:rPr>
+      </w:pPr>
+      <w:r>
+        <w:rPr>
+          <w:sz w:val="28"/>
+          <w:szCs w:val="28"/>
+        </w:rPr>
+        <w:t>Ihr müsst nicht alle Aufgaben erledigen,</w:t>
+      </w:r>
+      <w:r>
+        <w:rPr>
+          <w:sz w:val="28"/>
+          <w:szCs w:val="28"/>
+        </w:rPr>
+        <w:t xml:space="preserve"> je mehr desto lustiger kann es werden und desto mehr Infos habt ihr.</w:t>
+      </w:r>
+    </w:p>
+    <w:p>
+      <w:pPr>
+        <w:pStyle w:val="Listenabsatz"/>
+        <w:numPr>
+          <w:ilvl w:val="0"/>
+          <w:numId w:val="2"/>
+        </w:numPr>
+        <w:rPr>
+          <w:sz w:val="28"/>
+          <w:szCs w:val="28"/>
+        </w:rPr>
+      </w:pPr>
+      <w:r>
+        <w:rPr>
+          <w:sz w:val="28"/>
+          <w:szCs w:val="28"/>
+        </w:rPr>
+        <w:t>Sehr vieles ist Zufall – z.B. die Wahl des Mörders oder der Hinweise, die noch auftauchen werden.</w:t>
+      </w:r>
+    </w:p>
+    <w:p>
+      <w:pPr>
+        <w:pStyle w:val="Listenabsatz"/>
+        <w:numPr>
+          <w:ilvl w:val="0"/>
+          <w:numId w:val="2"/>
+        </w:numPr>
+        <w:rPr>
+          <w:sz w:val="28"/>
+          <w:szCs w:val="28"/>
+        </w:rPr>
+      </w:pPr>
+      <w:r>
+        <w:rPr>
+          <w:sz w:val="28"/>
+          <w:szCs w:val="28"/>
+        </w:rPr>
+        <w:t xml:space="preserve">Manches wird aber auch schlicht </w:t>
+      </w:r>
+      <w:proofErr w:type="gramStart"/>
+      <w:r>
+        <w:rPr>
+          <w:sz w:val="28"/>
+          <w:szCs w:val="28"/>
+        </w:rPr>
+        <w:t>durch euer Verhalten</w:t>
+      </w:r>
+      <w:proofErr w:type="gramEnd"/>
+      <w:r>
+        <w:rPr>
+          <w:sz w:val="28"/>
+          <w:szCs w:val="28"/>
+        </w:rPr>
+        <w:t xml:space="preserve"> gesteuert, da es teildeterministische Aspekte gibt.</w:t>
+      </w:r>
+    </w:p>
+    <w:p>
+      <w:pPr>
+        <w:jc w:val="center"/>
+        <w:rPr>
+          <w:b/>
+          <w:bCs/>
+          <w:sz w:val="40"/>
+          <w:szCs w:val="40"/>
+        </w:rPr>
+      </w:pPr>
+      <w:r>
+        <w:rPr>
+          <w:b/>
+          <w:bCs/>
+          <w:sz w:val="40"/>
+          <w:szCs w:val="40"/>
+        </w:rPr>
+        <w:t>Einleitender Text – Phase 1:</w:t>
+      </w:r>
+      <w:r>
+        <w:rPr>
+          <w:b/>
+          <w:bCs/>
+          <w:sz w:val="40"/>
+          <w:szCs w:val="40"/>
+        </w:rPr>
+        <w:t xml:space="preserve"> Begrüßung und Vorstellung</w:t>
+      </w:r>
+    </w:p>
+    <w:p>
+      <w:pPr>
+        <w:rPr>
+          <w:b/>
+          <w:bCs/>
+          <w:color w:val="EE0000"/>
+        </w:rPr>
+      </w:pPr>
+      <w:r>
+        <w:rPr>
+          <w:b/>
+          <w:bCs/>
+          <w:color w:val="EE0000"/>
+        </w:rPr>
+        <w:t>Spielleiter:</w:t>
+      </w:r>
+    </w:p>
+    <w:p>
+      <w:pPr>
+        <w:rPr>
+          <w:rFonts w:ascii="Times New Roman" w:hAnsi="Times New Roman" w:cs="Times New Roman"/>
+          <w:sz w:val="24"/>
+          <w:szCs w:val="24"/>
+        </w:rPr>
+      </w:pPr>
+      <w:r>
+        <w:rPr>
+          <w:rFonts w:ascii="Times New Roman" w:hAnsi="Times New Roman" w:cs="Times New Roman"/>
+          <w:sz w:val="24"/>
+          <w:szCs w:val="24"/>
+        </w:rPr>
+        <w:t>Guten Abend und herzlich willkommen im verschneiten Hotel Aurora.</w:t>
+      </w:r>
+    </w:p>
+    <w:p>
+      <w:pPr>
+        <w:rPr>
+          <w:rFonts w:ascii="Times New Roman" w:hAnsi="Times New Roman" w:cs="Times New Roman"/>
+          <w:sz w:val="24"/>
+          <w:szCs w:val="24"/>
+        </w:rPr>
+      </w:pPr>
+      <w:r>
+        <w:rPr>
+          <w:rFonts w:ascii="Times New Roman" w:hAnsi="Times New Roman" w:cs="Times New Roman"/>
+          <w:sz w:val="24"/>
+          <w:szCs w:val="24"/>
+        </w:rPr>
+        <w:t>Wir schreiben den 4. Dezember 2025. Draußen wütet ein Schneesturm, der die Zufahrtsstraße blockiert hat. Niemand kommt hinein, niemand hinaus – und die Nacht wird länger, als es irgendeinem lieb sein kann.</w:t>
+      </w:r>
+    </w:p>
+    <w:p>
+      <w:pPr>
+        <w:rPr>
+          <w:rFonts w:ascii="Times New Roman" w:hAnsi="Times New Roman" w:cs="Times New Roman"/>
+          <w:sz w:val="24"/>
+          <w:szCs w:val="24"/>
+        </w:rPr>
+      </w:pPr>
+      <w:r>
+        <w:rPr>
+          <w:rFonts w:ascii="Times New Roman" w:hAnsi="Times New Roman" w:cs="Times New Roman"/>
+          <w:sz w:val="24"/>
+          <w:szCs w:val="24"/>
+        </w:rPr>
+        <w:t>Ihr wurdet von Hotelier Viktor Bergmann zu einem besonderen Thanksgiving-Dinner eingeladen.</w:t>
+      </w:r>
+      <w:r>
+        <w:rPr>
+          <w:rFonts w:ascii="Times New Roman" w:hAnsi="Times New Roman" w:cs="Times New Roman"/>
+          <w:sz w:val="24"/>
+          <w:szCs w:val="24"/>
+        </w:rPr>
+        <w:t xml:space="preserve"> Um genau zu sein, ihr habt euch beworben und in einer Lotterie gewonnen.</w:t>
+      </w:r>
+      <w:r>
+        <w:rPr>
+          <w:rFonts w:ascii="Times New Roman" w:hAnsi="Times New Roman" w:cs="Times New Roman"/>
+          <w:sz w:val="24"/>
+          <w:szCs w:val="24"/>
+        </w:rPr>
+        <w:t xml:space="preserve"> Offiziell dient das Ganze als Generalprobe für die große </w:t>
+      </w:r>
+      <w:r>
+        <w:rPr>
+          <w:rFonts w:ascii="Times New Roman" w:hAnsi="Times New Roman" w:cs="Times New Roman"/>
+          <w:sz w:val="24"/>
+          <w:szCs w:val="24"/>
+        </w:rPr>
+        <w:t>Neu-</w:t>
+      </w:r>
+      <w:r>
+        <w:rPr>
+          <w:rFonts w:ascii="Times New Roman" w:hAnsi="Times New Roman" w:cs="Times New Roman"/>
+          <w:sz w:val="24"/>
+          <w:szCs w:val="24"/>
+        </w:rPr>
+        <w:t>Eröffnung im kommenden Jahr. Ein merkwürdiges Motto für ein Schweizer Berghotel</w:t>
+      </w:r>
+      <w:r>
+        <w:rPr>
+          <w:rFonts w:ascii="Times New Roman" w:hAnsi="Times New Roman" w:cs="Times New Roman"/>
+          <w:sz w:val="24"/>
+          <w:szCs w:val="24"/>
+        </w:rPr>
+        <w:t xml:space="preserve"> </w:t>
+      </w:r>
+      <w:r>
+        <w:rPr>
+          <w:rFonts w:ascii="Times New Roman" w:hAnsi="Times New Roman" w:cs="Times New Roman"/>
+          <w:sz w:val="24"/>
+          <w:szCs w:val="24"/>
+        </w:rPr>
+        <w:t>– aber seine exklusiven Gäste sollen heute etwas erleben, das sie so schnell nicht vergessen</w:t>
+      </w:r>
+      <w:r>
+        <w:rPr>
+          <w:rFonts w:ascii="Times New Roman" w:hAnsi="Times New Roman" w:cs="Times New Roman"/>
+          <w:sz w:val="24"/>
+          <w:szCs w:val="24"/>
+        </w:rPr>
+        <w:t xml:space="preserve"> werden</w:t>
+      </w:r>
+      <w:r>
+        <w:rPr>
+          <w:rFonts w:ascii="Times New Roman" w:hAnsi="Times New Roman" w:cs="Times New Roman"/>
+          <w:sz w:val="24"/>
+          <w:szCs w:val="24"/>
+        </w:rPr>
+        <w:t>.</w:t>
+      </w:r>
+    </w:p>
+    <w:p>
+      <w:pPr>
+        <w:rPr>
+          <w:rFonts w:ascii="Times New Roman" w:hAnsi="Times New Roman" w:cs="Times New Roman"/>
+          <w:sz w:val="24"/>
+          <w:szCs w:val="24"/>
+        </w:rPr>
+      </w:pPr>
+      <w:r>
+        <w:rPr>
+          <w:rFonts w:ascii="Times New Roman" w:hAnsi="Times New Roman" w:cs="Times New Roman"/>
+          <w:sz w:val="24"/>
+          <w:szCs w:val="24"/>
+        </w:rPr>
+        <w:t xml:space="preserve">Nach der Ankunft, die schon das eine oder andere mit sich bringt, bringt ihr eure Sachen auf das Zimmer und macht euch fertig für das große Abenddinner. </w:t>
+      </w:r>
+      <w:r>
+        <w:rPr>
+          <w:rFonts w:ascii="Times New Roman" w:hAnsi="Times New Roman" w:cs="Times New Roman"/>
+          <w:sz w:val="24"/>
+          <w:szCs w:val="24"/>
+        </w:rPr>
+        <w:t>Euch fällt auf, dass manche Bäder auf de</w:t>
+      </w:r>
+      <w:r>
+        <w:rPr>
+          <w:rFonts w:ascii="Times New Roman" w:hAnsi="Times New Roman" w:cs="Times New Roman"/>
+          <w:sz w:val="24"/>
+          <w:szCs w:val="24"/>
+        </w:rPr>
+        <w:t>n</w:t>
+      </w:r>
+      <w:r>
+        <w:rPr>
+          <w:rFonts w:ascii="Times New Roman" w:hAnsi="Times New Roman" w:cs="Times New Roman"/>
+          <w:sz w:val="24"/>
+          <w:szCs w:val="24"/>
+        </w:rPr>
+        <w:t xml:space="preserve"> Zimmer</w:t>
+      </w:r>
+      <w:r>
+        <w:rPr>
+          <w:rFonts w:ascii="Times New Roman" w:hAnsi="Times New Roman" w:cs="Times New Roman"/>
+          <w:sz w:val="24"/>
+          <w:szCs w:val="24"/>
+        </w:rPr>
+        <w:t>n</w:t>
+      </w:r>
+      <w:r>
+        <w:rPr>
+          <w:rFonts w:ascii="Times New Roman" w:hAnsi="Times New Roman" w:cs="Times New Roman"/>
+          <w:sz w:val="24"/>
+          <w:szCs w:val="24"/>
+        </w:rPr>
+        <w:t xml:space="preserve"> nicht nutzbar sind</w:t>
+      </w:r>
+      <w:r>
+        <w:rPr>
+          <w:rFonts w:ascii="Times New Roman" w:hAnsi="Times New Roman" w:cs="Times New Roman"/>
+          <w:sz w:val="24"/>
+          <w:szCs w:val="24"/>
+        </w:rPr>
+        <w:t xml:space="preserve"> aufgrund von noch laufenden Sanierungsarbeiten im ersten und zweiten Stock.</w:t>
+      </w:r>
+      <w:r>
+        <w:rPr>
+          <w:rFonts w:ascii="Times New Roman" w:hAnsi="Times New Roman" w:cs="Times New Roman"/>
+          <w:sz w:val="24"/>
+          <w:szCs w:val="24"/>
+        </w:rPr>
+        <w:t xml:space="preserve"> Der Portier hatte </w:t>
+      </w:r>
+      <w:r>
+        <w:rPr>
+          <w:rFonts w:ascii="Times New Roman" w:hAnsi="Times New Roman" w:cs="Times New Roman"/>
+          <w:sz w:val="24"/>
+          <w:szCs w:val="24"/>
+        </w:rPr>
+        <w:t>so etwas</w:t>
+      </w:r>
+      <w:r>
+        <w:rPr>
+          <w:rFonts w:ascii="Times New Roman" w:hAnsi="Times New Roman" w:cs="Times New Roman"/>
+          <w:sz w:val="24"/>
+          <w:szCs w:val="24"/>
+        </w:rPr>
+        <w:t xml:space="preserve"> schon angedeutet und darauf verwiesen, dass es </w:t>
+      </w:r>
+      <w:r>
+        <w:rPr>
+          <w:rFonts w:ascii="Times New Roman" w:hAnsi="Times New Roman" w:cs="Times New Roman"/>
+          <w:sz w:val="24"/>
+          <w:szCs w:val="24"/>
+        </w:rPr>
+        <w:t>a</w:t>
+      </w:r>
+      <w:r>
+        <w:rPr>
+          <w:rFonts w:ascii="Times New Roman" w:hAnsi="Times New Roman" w:cs="Times New Roman"/>
+          <w:sz w:val="24"/>
+          <w:szCs w:val="24"/>
+        </w:rPr>
+        <w:t xml:space="preserve">uf den Fluren mehrere Gemeinschaftsbäder gibt. </w:t>
+      </w:r>
+      <w:r>
+        <w:rPr>
+          <w:rFonts w:ascii="Times New Roman" w:hAnsi="Times New Roman" w:cs="Times New Roman"/>
+          <w:sz w:val="24"/>
+          <w:szCs w:val="24"/>
+        </w:rPr>
+        <w:t>Gegen 19:30 Uhr sind alle Gäste im Speisesaal versammelt und man lernt sich kennen.</w:t>
+      </w:r>
+    </w:p>
+    <w:p>
+      <w:pPr>
+        <w:rPr>
+          <w:b/>
+          <w:bCs/>
           <w:sz w:val="32"/>
           <w:szCs w:val="32"/>
         </w:rPr>
@@ -19,329 +395,688 @@
           <w:sz w:val="32"/>
           <w:szCs w:val="32"/>
         </w:rPr>
-        <w:t>Einleitender Text – Phase 1:</w:t>
-      </w:r>
-    </w:p>
-    <w:p>
-      <w:r>
-        <w:t>„Guten Abend und herzlich willkommen im verschneiten Hotel Aurora.“</w:t>
-      </w:r>
-    </w:p>
-    <w:p>
-      <w:r>
-        <w:t>Wir schreiben den 4. Dezember 2025. Draußen wütet ein Schneesturm, der die Zufahrtsstraße blockiert hat. Niemand kommt hinein, niemand hinaus – und die Nacht wird länger, als es irgendeinem lieb sein kann.</w:t>
-      </w:r>
-    </w:p>
-    <w:p>
-      <w:r>
-        <w:t>Ihr wurdet von Hotelier Viktor Bergmann zu einem besonderen Thanksgiving-Dinner eingeladen.</w:t>
-      </w:r>
-      <w:r>
-        <w:t xml:space="preserve"> Um genau zu sein, ihr habt euch beworben und in einer Lotterie gewonnen.</w:t>
-      </w:r>
-      <w:r>
-        <w:t xml:space="preserve"> Offiziell dient das Ganze als Generalprobe für die große </w:t>
-      </w:r>
-      <w:r>
-        <w:t>Neu-</w:t>
-      </w:r>
-      <w:r>
-        <w:t>Eröffnung im kommenden Jahr. Ein merkwürdiges Motto für ein Schweizer Berghotel</w:t>
-      </w:r>
-      <w:r>
+        <w:t>VORSTELLUNG JEDES CHARAKTERS</w:t>
+      </w:r>
+    </w:p>
+    <w:p>
+      <w:pPr>
+        <w:rPr>
+          <w:b/>
+          <w:bCs/>
+          <w:color w:val="EE0000"/>
+        </w:rPr>
+      </w:pPr>
+      <w:r>
+        <w:rPr>
+          <w:b/>
+          <w:bCs/>
+          <w:color w:val="EE0000"/>
+        </w:rPr>
+        <w:t>Spielleiter:</w:t>
+      </w:r>
+    </w:p>
+    <w:p>
+      <w:pPr>
+        <w:rPr>
+          <w:rFonts w:ascii="Times New Roman" w:hAnsi="Times New Roman" w:cs="Times New Roman"/>
+          <w:sz w:val="24"/>
+          <w:szCs w:val="24"/>
+        </w:rPr>
+      </w:pPr>
+      <w:r>
+        <w:rPr>
+          <w:rFonts w:ascii="Times New Roman" w:hAnsi="Times New Roman" w:cs="Times New Roman"/>
+          <w:sz w:val="24"/>
+          <w:szCs w:val="24"/>
+        </w:rPr>
+        <w:t>I</w:t>
+      </w:r>
+      <w:r>
+        <w:rPr>
+          <w:rFonts w:ascii="Times New Roman" w:hAnsi="Times New Roman" w:cs="Times New Roman"/>
+          <w:sz w:val="24"/>
+          <w:szCs w:val="24"/>
+        </w:rPr>
+        <w:t>m Laufe des Abends werdet ihr essen, trinken und miteinander reden. Aber auch beobachten. Hinhören. Entscheidungen treffen.</w:t>
+      </w:r>
+      <w:r>
+        <w:rPr>
+          <w:rFonts w:ascii="Times New Roman" w:hAnsi="Times New Roman" w:cs="Times New Roman"/>
+          <w:sz w:val="24"/>
+          <w:szCs w:val="24"/>
+        </w:rPr>
+        <w:t xml:space="preserve"> Wissen ist Macht.</w:t>
+      </w:r>
+      <w:r>
+        <w:rPr>
+          <w:rFonts w:ascii="Times New Roman" w:hAnsi="Times New Roman" w:cs="Times New Roman"/>
+          <w:sz w:val="24"/>
+          <w:szCs w:val="24"/>
+        </w:rPr>
+        <w:t xml:space="preserve"> Und fast alles, was ihr tut, kann Folgen haben – für euch oder für andere.“</w:t>
+      </w:r>
+    </w:p>
+    <w:p>
+      <w:pPr>
+        <w:rPr>
+          <w:rFonts w:ascii="Times New Roman" w:hAnsi="Times New Roman" w:cs="Times New Roman"/>
+          <w:sz w:val="24"/>
+          <w:szCs w:val="24"/>
+        </w:rPr>
+      </w:pPr>
+      <w:r>
+        <w:rPr>
+          <w:rFonts w:ascii="Times New Roman" w:hAnsi="Times New Roman" w:cs="Times New Roman"/>
+          <w:sz w:val="24"/>
+          <w:szCs w:val="24"/>
+        </w:rPr>
+        <w:t xml:space="preserve">Ihr spielt heute Menschen mit echten Geheimnissen. Manche von euch kennen sich, manche nicht. Manche verbergen etwas, manche sind hier, um etwas herauszufinden. </w:t>
+      </w:r>
+      <w:r>
+        <w:rPr>
+          <w:rFonts w:ascii="Times New Roman" w:hAnsi="Times New Roman" w:cs="Times New Roman"/>
+          <w:sz w:val="24"/>
+          <w:szCs w:val="24"/>
+        </w:rPr>
+        <w:t>Später</w:t>
+      </w:r>
+      <w:r>
+        <w:rPr>
+          <w:rFonts w:ascii="Times New Roman" w:hAnsi="Times New Roman" w:cs="Times New Roman"/>
+          <w:sz w:val="24"/>
+          <w:szCs w:val="24"/>
+        </w:rPr>
+        <w:t xml:space="preserve"> in der Nacht erhaltet ihr </w:t>
+      </w:r>
+      <w:r>
+        <w:rPr>
+          <w:rFonts w:ascii="Times New Roman" w:hAnsi="Times New Roman" w:cs="Times New Roman"/>
+          <w:sz w:val="24"/>
+          <w:szCs w:val="24"/>
+        </w:rPr>
+        <w:t>einen Code</w:t>
+      </w:r>
+      <w:r>
+        <w:rPr>
+          <w:rFonts w:ascii="Times New Roman" w:hAnsi="Times New Roman" w:cs="Times New Roman"/>
+          <w:sz w:val="24"/>
+          <w:szCs w:val="24"/>
+        </w:rPr>
         <w:t xml:space="preserve"> </w:t>
       </w:r>
       <w:r>
-        <w:t>– aber seine exklusiven Gäste sollen heute etwas erleben, das sie so schnell nicht vergessen</w:t>
-      </w:r>
-      <w:r>
-        <w:t xml:space="preserve"> werden</w:t>
-      </w:r>
-      <w:r>
-        <w:t>.</w:t>
-      </w:r>
-      <w:r>
-        <w:t>“</w:t>
-      </w:r>
-    </w:p>
-    <w:p>
-      <w:r>
-        <w:t>Nach der Ankunft, die schon das eine oder andere mit sich bringt, bringt ihr eure Sachen auf das Zimmer und macht euch fertig für das große Abenddinner. Gegen 19:30 Uhr sind alle Gäste im Speisesaal versammelt und man lernt sich kennen.</w:t>
-      </w:r>
-    </w:p>
-    <w:p>
-      <w:r>
-        <w:t>VORSTELLUNG JEDES CHARAKTERS.</w:t>
-      </w:r>
-    </w:p>
-    <w:p>
-      <w:r>
-        <w:t>„Im Laufe des Abends werdet ihr essen, trinken und miteinander reden. Aber auch beobachten. Hinhören. Entscheidungen treffen.</w:t>
-      </w:r>
-      <w:r>
-        <w:t xml:space="preserve"> Wissen ist Macht.</w:t>
-      </w:r>
-      <w:r>
-        <w:t xml:space="preserve"> Und fast alles, was ihr tut, kann Folgen haben – für euch oder für andere.“</w:t>
-      </w:r>
-    </w:p>
-    <w:p>
-      <w:r>
-        <w:t xml:space="preserve">„Ihr spielt heute Menschen mit echten Geheimnissen. Manche von euch kennen sich, manche nicht. Manche verbergen etwas, manche sind hier, um etwas herauszufinden. </w:t>
-      </w:r>
-      <w:r>
-        <w:t>Später</w:t>
-      </w:r>
-      <w:r>
-        <w:t xml:space="preserve"> in der Nacht erhaltet ihr </w:t>
-      </w:r>
-      <w:r>
-        <w:t>einen Code</w:t>
-      </w:r>
-      <w:r>
+        <w:rPr>
+          <w:rFonts w:ascii="Times New Roman" w:hAnsi="Times New Roman" w:cs="Times New Roman"/>
+          <w:sz w:val="24"/>
+          <w:szCs w:val="24"/>
+        </w:rPr>
+        <w:t>der euch Informationen geben wird, die den Lauf des Abends beeinflussen werden.</w:t>
+      </w:r>
+    </w:p>
+    <w:p>
+      <w:pPr>
+        <w:rPr>
+          <w:rFonts w:ascii="Times New Roman" w:hAnsi="Times New Roman" w:cs="Times New Roman"/>
+          <w:sz w:val="24"/>
+          <w:szCs w:val="24"/>
+        </w:rPr>
+      </w:pPr>
+      <w:r>
+        <w:rPr>
+          <w:rFonts w:ascii="Times New Roman" w:hAnsi="Times New Roman" w:cs="Times New Roman"/>
+          <w:sz w:val="24"/>
+          <w:szCs w:val="24"/>
+        </w:rPr>
+        <w:t xml:space="preserve">Doch bevor wir uns in die Schatten dieser Nacht begeben, möchte ich euch </w:t>
+      </w:r>
+      <w:r>
+        <w:rPr>
+          <w:rFonts w:ascii="Times New Roman" w:hAnsi="Times New Roman" w:cs="Times New Roman"/>
+          <w:sz w:val="24"/>
+          <w:szCs w:val="24"/>
+        </w:rPr>
+        <w:t xml:space="preserve">noch </w:t>
+      </w:r>
+      <w:r>
+        <w:rPr>
+          <w:rFonts w:ascii="Times New Roman" w:hAnsi="Times New Roman" w:cs="Times New Roman"/>
+          <w:sz w:val="24"/>
+          <w:szCs w:val="24"/>
+        </w:rPr>
+        <w:t>die Bewohner des Hotels vorstellen…</w:t>
+      </w:r>
+    </w:p>
+    <w:p>
+      <w:r>
+        <w:lastRenderedPageBreak/>
+        <w:t>_______________________________________</w:t>
+      </w:r>
+    </w:p>
+    <w:p>
+      <w:pPr>
+        <w:rPr>
+          <w:rFonts w:ascii="Times New Roman" w:hAnsi="Times New Roman" w:cs="Times New Roman"/>
+          <w:b/>
+          <w:bCs/>
+          <w:sz w:val="24"/>
+          <w:szCs w:val="24"/>
+        </w:rPr>
+      </w:pPr>
+      <w:r>
+        <w:rPr>
+          <w:rFonts w:ascii="Times New Roman" w:hAnsi="Times New Roman" w:cs="Times New Roman"/>
+          <w:b/>
+          <w:bCs/>
+          <w:sz w:val="24"/>
+          <w:szCs w:val="24"/>
+        </w:rPr>
+        <w:t>1. Viktor Bergmann – Hotelier (58)</w:t>
+      </w:r>
+    </w:p>
+    <w:p>
+      <w:pPr>
+        <w:rPr>
+          <w:rFonts w:ascii="Times New Roman" w:hAnsi="Times New Roman" w:cs="Times New Roman"/>
+          <w:sz w:val="24"/>
+          <w:szCs w:val="24"/>
+        </w:rPr>
+      </w:pPr>
+      <w:r>
+        <w:rPr>
+          <w:rFonts w:ascii="Times New Roman" w:hAnsi="Times New Roman" w:cs="Times New Roman"/>
+          <w:sz w:val="24"/>
+          <w:szCs w:val="24"/>
+        </w:rPr>
+        <w:t>Euer Gastgeber.</w:t>
+      </w:r>
+    </w:p>
+    <w:p>
+      <w:pPr>
+        <w:rPr>
+          <w:rFonts w:ascii="Times New Roman" w:hAnsi="Times New Roman" w:cs="Times New Roman"/>
+          <w:sz w:val="24"/>
+          <w:szCs w:val="24"/>
+        </w:rPr>
+      </w:pPr>
+      <w:r>
+        <w:rPr>
+          <w:rFonts w:ascii="Times New Roman" w:hAnsi="Times New Roman" w:cs="Times New Roman"/>
+          <w:sz w:val="24"/>
+          <w:szCs w:val="24"/>
+        </w:rPr>
+        <w:t>Viktor wirkt angespannt, die Augenringe tief, doch er bemüht sich, freundlich zu bleiben. Er braucht dringend Investoren, damit das Hotel Aurora endlich wieder eröffnen kann. Er kennt die alten Gerüchte, die um diesen Ort kreisen – aber er spricht darüber nur ungern.</w:t>
+      </w:r>
+    </w:p>
+    <w:p>
+      <w:pPr>
+        <w:rPr>
+          <w:rFonts w:ascii="Times New Roman" w:hAnsi="Times New Roman" w:cs="Times New Roman"/>
+          <w:b/>
+          <w:bCs/>
+          <w:sz w:val="24"/>
+          <w:szCs w:val="24"/>
+        </w:rPr>
+      </w:pPr>
+      <w:r>
+        <w:rPr>
+          <w:rFonts w:ascii="Times New Roman" w:hAnsi="Times New Roman" w:cs="Times New Roman"/>
+          <w:b/>
+          <w:bCs/>
+          <w:sz w:val="24"/>
+          <w:szCs w:val="24"/>
+        </w:rPr>
+        <w:t>2. Helga Baumgartner – Hausdame (63)</w:t>
+      </w:r>
+    </w:p>
+    <w:p>
+      <w:pPr>
+        <w:rPr>
+          <w:rFonts w:ascii="Times New Roman" w:hAnsi="Times New Roman" w:cs="Times New Roman"/>
+          <w:sz w:val="24"/>
+          <w:szCs w:val="24"/>
+        </w:rPr>
+      </w:pPr>
+      <w:r>
+        <w:rPr>
+          <w:rFonts w:ascii="Times New Roman" w:hAnsi="Times New Roman" w:cs="Times New Roman"/>
+          <w:sz w:val="24"/>
+          <w:szCs w:val="24"/>
+        </w:rPr>
+        <w:t>Seit vier Jahrzehnten arbeitet Helga im Hotel, und niemand kennt das Gebäude besser als sie.</w:t>
+      </w:r>
+      <w:r>
+        <w:rPr>
+          <w:rFonts w:ascii="Times New Roman" w:hAnsi="Times New Roman" w:cs="Times New Roman"/>
+          <w:sz w:val="24"/>
+          <w:szCs w:val="24"/>
+        </w:rPr>
         <w:t xml:space="preserve"> </w:t>
       </w:r>
       <w:r>
-        <w:t>der euch Informationen geben wird, die den Lauf des Abends beeinflussen werden.“</w:t>
-      </w:r>
-    </w:p>
-    <w:p>
-      <w:r>
-        <w:t xml:space="preserve">„Doch bevor wir uns in die Schatten dieser Nacht begeben, möchte ich euch </w:t>
-      </w:r>
-      <w:r>
-        <w:t xml:space="preserve">noch </w:t>
-      </w:r>
-      <w:r>
-        <w:t>die Bewohner des Hotels vorstellen…“</w:t>
-      </w:r>
-    </w:p>
-    <w:p>
-      <w:pPr>
-        <w:rPr>
-          <w:b/>
-          <w:bCs/>
-        </w:rPr>
-      </w:pPr>
-      <w:r>
-        <w:rPr>
-          <w:b/>
-          <w:bCs/>
-        </w:rPr>
-        <w:t>1. Viktor Bergmann – Hotelier (58)</w:t>
-      </w:r>
-    </w:p>
-    <w:p>
-      <w:r>
-        <w:t>Euer Gastgeber.</w:t>
-      </w:r>
-    </w:p>
-    <w:p>
-      <w:r>
-        <w:t>Viktor wirkt angespannt, die Augenringe tief, doch er bemüht sich, freundlich zu bleiben. Er braucht dringend Investoren, damit das Hotel Aurora endlich wieder eröffnen kann. Er kennt die alten Gerüchte, die um diesen Ort kreisen – aber er spricht darüber nur ungern.</w:t>
-      </w:r>
-    </w:p>
-    <w:p>
-      <w:pPr>
-        <w:rPr>
-          <w:b/>
-          <w:bCs/>
-        </w:rPr>
-      </w:pPr>
-      <w:r>
-        <w:rPr>
-          <w:b/>
-          <w:bCs/>
-        </w:rPr>
-        <w:t>2. Helga Baumgartner – Hausdame (63)</w:t>
-      </w:r>
-    </w:p>
-    <w:p>
-      <w:r>
-        <w:t>Seit vier Jahrzehnten arbeitet Helga im Hotel, und niemand kennt das Gebäude besser als sie.</w:t>
-      </w:r>
-      <w:r>
+        <w:rPr>
+          <w:rFonts w:ascii="Times New Roman" w:hAnsi="Times New Roman" w:cs="Times New Roman"/>
+          <w:sz w:val="24"/>
+          <w:szCs w:val="24"/>
+        </w:rPr>
+        <w:t>Sie sieht alles. Sie hört alles.</w:t>
+      </w:r>
+      <w:r>
+        <w:rPr>
+          <w:rFonts w:ascii="Times New Roman" w:hAnsi="Times New Roman" w:cs="Times New Roman"/>
+          <w:sz w:val="24"/>
+          <w:szCs w:val="24"/>
+        </w:rPr>
         <w:t xml:space="preserve"> </w:t>
       </w:r>
       <w:r>
-        <w:t>Sie sieht alles. Sie hört alles.</w:t>
-      </w:r>
-      <w:r>
+        <w:rPr>
+          <w:rFonts w:ascii="Times New Roman" w:hAnsi="Times New Roman" w:cs="Times New Roman"/>
+          <w:sz w:val="24"/>
+          <w:szCs w:val="24"/>
+        </w:rPr>
+        <w:t>Und wenn es um die „Nächte im Dezember“ geht, bekommt sie eine seltsame Ruhe, die man kaum einordnen kann. Manche sagen, sie wisse mehr, als sie zugeben will.</w:t>
+      </w:r>
+    </w:p>
+    <w:p>
+      <w:pPr>
+        <w:rPr>
+          <w:rFonts w:ascii="Times New Roman" w:hAnsi="Times New Roman" w:cs="Times New Roman"/>
+          <w:b/>
+          <w:bCs/>
+          <w:sz w:val="24"/>
+          <w:szCs w:val="24"/>
+        </w:rPr>
+      </w:pPr>
+      <w:r>
+        <w:rPr>
+          <w:rFonts w:ascii="Times New Roman" w:hAnsi="Times New Roman" w:cs="Times New Roman"/>
+          <w:b/>
+          <w:bCs/>
+          <w:sz w:val="24"/>
+          <w:szCs w:val="24"/>
+        </w:rPr>
+        <w:t>3. Jonas Reber – Koch (27)</w:t>
+      </w:r>
+    </w:p>
+    <w:p>
+      <w:pPr>
+        <w:rPr>
+          <w:rFonts w:ascii="Times New Roman" w:hAnsi="Times New Roman" w:cs="Times New Roman"/>
+          <w:sz w:val="24"/>
+          <w:szCs w:val="24"/>
+        </w:rPr>
+      </w:pPr>
+      <w:r>
+        <w:rPr>
+          <w:rFonts w:ascii="Times New Roman" w:hAnsi="Times New Roman" w:cs="Times New Roman"/>
+          <w:sz w:val="24"/>
+          <w:szCs w:val="24"/>
+        </w:rPr>
+        <w:t>Ein freundlicher junger Mann, ein bisschen überdreht, aber voller Energie</w:t>
+      </w:r>
+      <w:r>
+        <w:rPr>
+          <w:rFonts w:ascii="Times New Roman" w:hAnsi="Times New Roman" w:cs="Times New Roman"/>
+          <w:sz w:val="24"/>
+          <w:szCs w:val="24"/>
+        </w:rPr>
+        <w:t xml:space="preserve"> und sicher keine Lerche</w:t>
+      </w:r>
+      <w:r>
+        <w:rPr>
+          <w:rFonts w:ascii="Times New Roman" w:hAnsi="Times New Roman" w:cs="Times New Roman"/>
+          <w:sz w:val="24"/>
+          <w:szCs w:val="24"/>
+        </w:rPr>
+        <w:t>. Jonas träumt davon, seine eigene Kochshow im Internet zu starten – deshalb filmt er ständig alles und jeden. Schlafen fällt ihm schwer, und wenn er nachts nicht zur Ruhe kommt, trinkt er heimlich Rum</w:t>
+      </w:r>
+      <w:r>
+        <w:rPr>
+          <w:rFonts w:ascii="Times New Roman" w:hAnsi="Times New Roman" w:cs="Times New Roman"/>
+          <w:sz w:val="24"/>
+          <w:szCs w:val="24"/>
+        </w:rPr>
+        <w:t xml:space="preserve"> und spaziert umher.</w:t>
+      </w:r>
+      <w:r>
+        <w:rPr>
+          <w:rFonts w:ascii="Times New Roman" w:hAnsi="Times New Roman" w:cs="Times New Roman"/>
+          <w:sz w:val="24"/>
+          <w:szCs w:val="24"/>
+        </w:rPr>
         <w:t xml:space="preserve"> </w:t>
       </w:r>
       <w:r>
-        <w:t>Und wenn es um die „Nächte im Dezember“ geht, bekommt sie eine seltsame Ruhe, die man kaum einordnen kann. Manche sagen, sie wisse mehr, als sie zugeben will.</w:t>
-      </w:r>
-    </w:p>
-    <w:p>
-      <w:pPr>
-        <w:rPr>
-          <w:b/>
-          <w:bCs/>
-        </w:rPr>
-      </w:pPr>
-      <w:r>
-        <w:rPr>
-          <w:b/>
-          <w:bCs/>
-        </w:rPr>
-        <w:t>3. Jonas Reber – Koch (27)</w:t>
-      </w:r>
-    </w:p>
-    <w:p>
-      <w:r>
-        <w:t>Ein freundlicher junger Mann, ein bisschen überdreht, aber voller Energie</w:t>
-      </w:r>
-      <w:r>
-        <w:t xml:space="preserve"> und sicher keine Lerche</w:t>
-      </w:r>
-      <w:r>
-        <w:t>. Jonas träumt davon, seine eigene Kochshow im Internet zu starten – deshalb filmt er ständig alles und jeden. Schlafen fällt ihm schwer, und wenn er nachts nicht zur Ruhe kommt, trinkt er heimlich Rum</w:t>
-      </w:r>
-      <w:r>
-        <w:t xml:space="preserve"> und spaziert umher.</w:t>
-      </w:r>
-      <w:r>
-        <w:t xml:space="preserve"> </w:t>
-      </w:r>
-      <w:r>
+        <w:rPr>
+          <w:rFonts w:ascii="Times New Roman" w:hAnsi="Times New Roman" w:cs="Times New Roman"/>
+          <w:sz w:val="24"/>
+          <w:szCs w:val="24"/>
+        </w:rPr>
         <w:t>Er gibt</w:t>
       </w:r>
       <w:r>
+        <w:rPr>
+          <w:rFonts w:ascii="Times New Roman" w:hAnsi="Times New Roman" w:cs="Times New Roman"/>
+          <w:sz w:val="24"/>
+          <w:szCs w:val="24"/>
+        </w:rPr>
         <w:t xml:space="preserve"> sich Mühe, den Gästen</w:t>
       </w:r>
       <w:r>
+        <w:rPr>
+          <w:rFonts w:ascii="Times New Roman" w:hAnsi="Times New Roman" w:cs="Times New Roman"/>
+          <w:sz w:val="24"/>
+          <w:szCs w:val="24"/>
+        </w:rPr>
         <w:t xml:space="preserve"> immer</w:t>
       </w:r>
       <w:r>
+        <w:rPr>
+          <w:rFonts w:ascii="Times New Roman" w:hAnsi="Times New Roman" w:cs="Times New Roman"/>
+          <w:sz w:val="24"/>
+          <w:szCs w:val="24"/>
+        </w:rPr>
         <w:t xml:space="preserve"> etwas Besonderes zu servieren</w:t>
       </w:r>
       <w:r>
+        <w:rPr>
+          <w:rFonts w:ascii="Times New Roman" w:hAnsi="Times New Roman" w:cs="Times New Roman"/>
+          <w:sz w:val="24"/>
+          <w:szCs w:val="24"/>
+        </w:rPr>
         <w:t>, auch wenn es meist nicht vegetarisch ist.</w:t>
       </w:r>
     </w:p>
     <w:p>
       <w:pPr>
         <w:rPr>
-          <w:b/>
-          <w:bCs/>
-        </w:rPr>
-      </w:pPr>
-      <w:r>
-        <w:rPr>
-          <w:b/>
-          <w:bCs/>
+          <w:rFonts w:ascii="Times New Roman" w:hAnsi="Times New Roman" w:cs="Times New Roman"/>
+          <w:b/>
+          <w:bCs/>
+          <w:sz w:val="24"/>
+          <w:szCs w:val="24"/>
+        </w:rPr>
+      </w:pPr>
+      <w:r>
+        <w:rPr>
+          <w:rFonts w:ascii="Times New Roman" w:hAnsi="Times New Roman" w:cs="Times New Roman"/>
+          <w:b/>
+          <w:bCs/>
+          <w:sz w:val="24"/>
+          <w:szCs w:val="24"/>
         </w:rPr>
         <w:t>4. Elise Montandon – Reiche Witwe (71)</w:t>
       </w:r>
     </w:p>
     <w:p>
-      <w:r>
+      <w:pPr>
+        <w:rPr>
+          <w:rFonts w:ascii="Times New Roman" w:hAnsi="Times New Roman" w:cs="Times New Roman"/>
+          <w:sz w:val="24"/>
+          <w:szCs w:val="24"/>
+        </w:rPr>
+      </w:pPr>
+      <w:r>
+        <w:rPr>
+          <w:rFonts w:ascii="Times New Roman" w:hAnsi="Times New Roman" w:cs="Times New Roman"/>
+          <w:sz w:val="24"/>
+          <w:szCs w:val="24"/>
+        </w:rPr>
+        <w:t>Elise ist die dritte Frau des Geschäftsmanns Dimitri Volkov, hat aber ihren Mädchennamen behalten – angeblich aus „Tradition“, sagen manche, aus „Eitelkeit“, sagen andere.</w:t>
+      </w:r>
+    </w:p>
+    <w:p>
+      <w:pPr>
+        <w:rPr>
+          <w:rFonts w:ascii="Times New Roman" w:hAnsi="Times New Roman" w:cs="Times New Roman"/>
+          <w:sz w:val="24"/>
+          <w:szCs w:val="24"/>
+        </w:rPr>
+      </w:pPr>
+      <w:r>
+        <w:rPr>
+          <w:rFonts w:ascii="Times New Roman" w:hAnsi="Times New Roman" w:cs="Times New Roman"/>
+          <w:sz w:val="24"/>
+          <w:szCs w:val="24"/>
+        </w:rPr>
+        <w:t>Sie hat ein scharfes Mundwerk, wirkt oft zickig und latent gemein</w:t>
+      </w:r>
+      <w:r>
+        <w:rPr>
+          <w:rFonts w:ascii="Times New Roman" w:hAnsi="Times New Roman" w:cs="Times New Roman"/>
+          <w:sz w:val="24"/>
+          <w:szCs w:val="24"/>
+        </w:rPr>
+        <w:t>. Treu ist sie auch nicht immer, was aber auch schon Mal nach hinten losging.</w:t>
+      </w:r>
+    </w:p>
+    <w:p>
+      <w:pPr>
+        <w:rPr>
+          <w:rFonts w:ascii="Times New Roman" w:hAnsi="Times New Roman" w:cs="Times New Roman"/>
+          <w:b/>
+          <w:bCs/>
+          <w:sz w:val="24"/>
+          <w:szCs w:val="24"/>
+        </w:rPr>
+      </w:pPr>
+      <w:r>
+        <w:rPr>
+          <w:rFonts w:ascii="Times New Roman" w:hAnsi="Times New Roman" w:cs="Times New Roman"/>
+          <w:b/>
+          <w:bCs/>
+          <w:sz w:val="24"/>
+          <w:szCs w:val="24"/>
+        </w:rPr>
+        <w:t>5. Dimitri Volkov – Geschäftsmann (49)</w:t>
+      </w:r>
+    </w:p>
+    <w:p>
+      <w:pPr>
+        <w:rPr>
+          <w:rFonts w:ascii="Times New Roman" w:hAnsi="Times New Roman" w:cs="Times New Roman"/>
+          <w:sz w:val="24"/>
+          <w:szCs w:val="24"/>
+        </w:rPr>
+      </w:pPr>
+      <w:r>
+        <w:rPr>
+          <w:rFonts w:ascii="Times New Roman" w:hAnsi="Times New Roman" w:cs="Times New Roman"/>
+          <w:sz w:val="24"/>
+          <w:szCs w:val="24"/>
+        </w:rPr>
+        <w:t>Dimitri ist Elises Ehemann – ein wortkarger, ernster Mann mit leerem Blick und schwer zu durchdringender Miene.</w:t>
+      </w:r>
+      <w:r>
+        <w:rPr>
+          <w:rFonts w:ascii="Times New Roman" w:hAnsi="Times New Roman" w:cs="Times New Roman"/>
+          <w:sz w:val="24"/>
+          <w:szCs w:val="24"/>
+        </w:rPr>
+        <w:t xml:space="preserve"> Er ist schon seit einer Woche da und</w:t>
+      </w:r>
+      <w:r>
+        <w:rPr>
+          <w:rFonts w:ascii="Times New Roman" w:hAnsi="Times New Roman" w:cs="Times New Roman"/>
+          <w:sz w:val="24"/>
+          <w:szCs w:val="24"/>
+        </w:rPr>
+        <w:t xml:space="preserve"> scheint niemandem zu vertrauen.</w:t>
+      </w:r>
+    </w:p>
+    <w:p>
+      <w:pPr>
+        <w:rPr>
+          <w:rFonts w:ascii="Times New Roman" w:hAnsi="Times New Roman" w:cs="Times New Roman"/>
+          <w:sz w:val="24"/>
+          <w:szCs w:val="24"/>
+        </w:rPr>
+      </w:pPr>
+      <w:r>
+        <w:rPr>
+          <w:rFonts w:ascii="Times New Roman" w:hAnsi="Times New Roman" w:cs="Times New Roman"/>
+          <w:sz w:val="24"/>
+          <w:szCs w:val="24"/>
+        </w:rPr>
+        <w:t>Im Hotel heißt es, er schlafwandle manchmal, und manche behaupten, Dimitri sei schon öfter dabei erwischt worden, wie er Dinge an sich nahm, die ihm gar nicht gehören.</w:t>
+      </w:r>
+    </w:p>
+    <w:p>
+      <w:pPr>
+        <w:rPr>
+          <w:rFonts w:ascii="Times New Roman" w:hAnsi="Times New Roman" w:cs="Times New Roman"/>
+          <w:sz w:val="24"/>
+          <w:szCs w:val="24"/>
+        </w:rPr>
+      </w:pPr>
+      <w:r>
+        <w:rPr>
+          <w:rFonts w:ascii="Times New Roman" w:hAnsi="Times New Roman" w:cs="Times New Roman"/>
+          <w:sz w:val="24"/>
+          <w:szCs w:val="24"/>
+        </w:rPr>
+        <w:t>Ob absichtlich oder im Schlaf – das sagt er nie.</w:t>
+      </w:r>
+    </w:p>
+    <w:p>
+      <w:pPr>
+        <w:rPr>
+          <w:rFonts w:ascii="Times New Roman" w:hAnsi="Times New Roman" w:cs="Times New Roman"/>
+          <w:sz w:val="24"/>
+          <w:szCs w:val="24"/>
+        </w:rPr>
+      </w:pPr>
+      <w:r>
+        <w:rPr>
+          <w:rFonts w:ascii="Times New Roman" w:hAnsi="Times New Roman" w:cs="Times New Roman"/>
+          <w:sz w:val="24"/>
+          <w:szCs w:val="24"/>
+        </w:rPr>
+        <w:t>__________________________________________________________________</w:t>
+      </w:r>
+    </w:p>
+    <w:p>
+      <w:pPr>
+        <w:rPr>
+          <w:rFonts w:ascii="Times New Roman" w:hAnsi="Times New Roman" w:cs="Times New Roman"/>
+          <w:sz w:val="24"/>
+          <w:szCs w:val="24"/>
+        </w:rPr>
+      </w:pPr>
+      <w:r>
+        <w:rPr>
+          <w:rFonts w:ascii="Times New Roman" w:hAnsi="Times New Roman" w:cs="Times New Roman"/>
+          <w:sz w:val="24"/>
+          <w:szCs w:val="24"/>
+        </w:rPr>
+        <w:t xml:space="preserve">Diese Menschen werden euch heute begleiten – </w:t>
+      </w:r>
+      <w:r>
+        <w:rPr>
+          <w:rFonts w:ascii="Times New Roman" w:hAnsi="Times New Roman" w:cs="Times New Roman"/>
+          <w:sz w:val="24"/>
+          <w:szCs w:val="24"/>
+        </w:rPr>
+        <w:t>und viele haben Informationen über euch, die ihr eigentlich nicht teilen möchtet. In</w:t>
+      </w:r>
+      <w:r>
+        <w:rPr>
+          <w:rFonts w:ascii="Times New Roman" w:hAnsi="Times New Roman" w:cs="Times New Roman"/>
+          <w:sz w:val="24"/>
+          <w:szCs w:val="24"/>
+        </w:rPr>
+        <w:t xml:space="preserve"> einer Nacht wie dieser… kann man niemandem vollständig trauen.</w:t>
+      </w:r>
+    </w:p>
+    <w:p>
+      <w:pPr>
+        <w:rPr>
+          <w:rFonts w:ascii="Times New Roman" w:hAnsi="Times New Roman" w:cs="Times New Roman"/>
+          <w:sz w:val="24"/>
+          <w:szCs w:val="24"/>
+        </w:rPr>
+      </w:pPr>
+      <w:r>
+        <w:rPr>
+          <w:rFonts w:ascii="Times New Roman" w:hAnsi="Times New Roman" w:cs="Times New Roman"/>
+          <w:sz w:val="24"/>
+          <w:szCs w:val="24"/>
+        </w:rPr>
+        <w:t>Um sich besser orientieren zu können findet ihr hier eine Karte des Hotels samt dem freien Areal und umliegenden Gebieten.</w:t>
+      </w:r>
+    </w:p>
+    <w:p>
+      <w:pPr>
+        <w:rPr>
+          <w:rFonts w:ascii="Times New Roman" w:hAnsi="Times New Roman" w:cs="Times New Roman"/>
+          <w:sz w:val="24"/>
+          <w:szCs w:val="24"/>
+        </w:rPr>
+      </w:pPr>
+      <w:r>
+        <w:rPr>
+          <w:rFonts w:ascii="Times New Roman" w:hAnsi="Times New Roman" w:cs="Times New Roman"/>
+          <w:sz w:val="24"/>
+          <w:szCs w:val="24"/>
+        </w:rPr>
+        <w:t>Und nun: Willkommen im Hotel Aurora. Möge die Nacht ihren Lauf nehmen.</w:t>
+      </w:r>
+    </w:p>
+    <w:p>
+      <w:r>
+        <w:br w:type="page"/>
+      </w:r>
+    </w:p>
+    <w:p>
+      <w:pPr>
+        <w:spacing w:before="100" w:beforeAutospacing="1" w:after="100" w:afterAutospacing="1" w:line="240" w:lineRule="auto"/>
+        <w:outlineLvl w:val="0"/>
+        <w:rPr>
+          <w:rFonts w:ascii="Times New Roman" w:eastAsia="Times New Roman" w:hAnsi="Times New Roman" w:cs="Times New Roman"/>
+          <w:b/>
+          <w:bCs/>
+          <w:kern w:val="36"/>
+          <w:sz w:val="40"/>
+          <w:szCs w:val="40"/>
+          <w:lang w:eastAsia="de-DE"/>
+        </w:rPr>
+      </w:pPr>
+      <w:r>
+        <w:rPr>
+          <w:rFonts w:ascii="Times New Roman" w:eastAsia="Times New Roman" w:hAnsi="Times New Roman" w:cs="Times New Roman"/>
+          <w:b/>
+          <w:bCs/>
+          <w:kern w:val="36"/>
+          <w:sz w:val="40"/>
+          <w:szCs w:val="40"/>
+          <w:lang w:eastAsia="de-DE"/>
+        </w:rPr>
         <w:lastRenderedPageBreak/>
-        <w:t>Elise ist die dritte Frau des Geschäftsmanns Dimitri Volkov, hat aber ihren Mädchennamen behalten – angeblich aus „Tradition“, sagen manche, aus „Eitelkeit“, sagen andere.</w:t>
-      </w:r>
-    </w:p>
-    <w:p>
-      <w:r>
-        <w:t>Sie hat ein scharfes Mundwerk, wirkt oft zickig und latent gemein</w:t>
-      </w:r>
-      <w:r>
-        <w:t>. Treu ist sie auch nicht immer, was aber auch schon Mal nach hinten losging.</w:t>
-      </w:r>
-    </w:p>
-    <w:p>
-      <w:pPr>
-        <w:rPr>
-          <w:b/>
-          <w:bCs/>
-        </w:rPr>
-      </w:pPr>
-      <w:r>
-        <w:rPr>
-          <w:b/>
-          <w:bCs/>
-        </w:rPr>
-        <w:t>5. Dimitri Volkov – Geschäftsmann (49)</w:t>
-      </w:r>
-    </w:p>
-    <w:p>
-      <w:r>
-        <w:t>Dimitri ist Elises Ehemann – ein wortkarger, ernster Mann mit leerem Blick und schwer zu durchdringender Miene.</w:t>
-      </w:r>
-      <w:r>
-        <w:t xml:space="preserve"> Er ist schon seit einer Woche da und</w:t>
-      </w:r>
-      <w:r>
-        <w:t xml:space="preserve"> scheint niemandem zu vertrauen.</w:t>
-      </w:r>
-    </w:p>
-    <w:p>
-      <w:r>
-        <w:t>Im Hotel heißt es, er schlafwandle manchmal, und manche behaupten, Dimitri sei schon öfter dabei erwischt worden, wie er Dinge an sich nahm, die ihm gar nicht gehören.</w:t>
-      </w:r>
-    </w:p>
-    <w:p>
-      <w:r>
-        <w:t>Ob absichtlich oder im Schlaf – das sagt er nie.</w:t>
-      </w:r>
-    </w:p>
-    <w:p>
-      <w:r>
-        <w:t>__________________________________________________________________</w:t>
-      </w:r>
-    </w:p>
-    <w:p>
-      <w:r>
-        <w:t xml:space="preserve">„Diese Menschen werden euch heute begleiten – </w:t>
-      </w:r>
-      <w:r>
-        <w:t>und viele haben Informationen über euch, die ihr eigentlich nicht teilen möchtet. In</w:t>
-      </w:r>
-      <w:r>
-        <w:t xml:space="preserve"> einer Nacht wie dieser… kann man niemandem vollständig trauen.“</w:t>
-      </w:r>
-    </w:p>
-    <w:p>
-      <w:r>
-        <w:t>„Um sich besser orientieren zu können findet ihr hier eine Karte des Hotels samt dem freien Areal und umliegenden Gebieten.“</w:t>
-      </w:r>
-    </w:p>
-    <w:p>
-      <w:r>
-        <w:t>„Und nun: Willkommen im Hotel Aurora. Möge die Nacht ihren Lauf nehmen.“</w:t>
-      </w:r>
-    </w:p>
-    <w:p>
-      <w:r>
-        <w:br w:type="page"/>
-      </w:r>
-    </w:p>
-    <w:p>
-      <w:pPr>
-        <w:spacing w:before="100" w:beforeAutospacing="1" w:after="100" w:afterAutospacing="1" w:line="240" w:lineRule="auto"/>
-        <w:outlineLvl w:val="0"/>
+        <w:t>Phase 1 → Phase 2</w:t>
+      </w:r>
+      <w:r>
         <w:rPr>
           <w:rFonts w:ascii="Times New Roman" w:eastAsia="Times New Roman" w:hAnsi="Times New Roman" w:cs="Times New Roman"/>
           <w:b/>
           <w:bCs/>
           <w:kern w:val="36"/>
-          <w:sz w:val="48"/>
-          <w:szCs w:val="48"/>
-          <w:lang w:eastAsia="de-DE"/>
-        </w:rPr>
-      </w:pPr>
+          <w:sz w:val="40"/>
+          <w:szCs w:val="40"/>
+          <w:lang w:eastAsia="de-DE"/>
+        </w:rPr>
+        <w:t xml:space="preserve">: </w:t>
+      </w:r>
       <w:r>
         <w:rPr>
           <w:rFonts w:ascii="Times New Roman" w:eastAsia="Times New Roman" w:hAnsi="Times New Roman" w:cs="Times New Roman"/>
           <w:b/>
           <w:bCs/>
           <w:kern w:val="36"/>
-          <w:sz w:val="48"/>
-          <w:szCs w:val="48"/>
-          <w:lang w:eastAsia="de-DE"/>
-        </w:rPr>
-        <w:lastRenderedPageBreak/>
-        <w:t>Übergangstext zwischen Phase 1 → Phase 2</w:t>
+          <w:sz w:val="40"/>
+          <w:szCs w:val="40"/>
+          <w:lang w:eastAsia="de-DE"/>
+        </w:rPr>
+        <w:t>Das Thanksgiving Dinner</w:t>
       </w:r>
     </w:p>
     <w:p>
@@ -363,395 +1098,8 @@
           <w:szCs w:val="24"/>
           <w:lang w:eastAsia="de-DE"/>
         </w:rPr>
-        <w:t>(Nach Einleitung &amp; NPC-Vorstellung, während des 5-Gänge-Menüs)</w:t>
-      </w:r>
-    </w:p>
-    <w:p>
-      <w:pPr>
-        <w:spacing w:before="100" w:beforeAutospacing="1" w:after="100" w:afterAutospacing="1" w:line="240" w:lineRule="auto"/>
-        <w:rPr>
-          <w:rFonts w:ascii="Times New Roman" w:eastAsia="Times New Roman" w:hAnsi="Times New Roman" w:cs="Times New Roman"/>
-          <w:sz w:val="24"/>
-          <w:szCs w:val="24"/>
-          <w:lang w:eastAsia="de-DE"/>
-        </w:rPr>
-      </w:pPr>
-      <w:r>
-        <w:rPr>
-          <w:rFonts w:ascii="Times New Roman" w:eastAsia="Times New Roman" w:hAnsi="Times New Roman" w:cs="Times New Roman"/>
-          <w:sz w:val="24"/>
-          <w:szCs w:val="24"/>
-          <w:lang w:eastAsia="de-DE"/>
-        </w:rPr>
-        <w:t>Der Abend beginnt festlich</w:t>
-      </w:r>
-      <w:r>
-        <w:rPr>
-          <w:rFonts w:ascii="Times New Roman" w:eastAsia="Times New Roman" w:hAnsi="Times New Roman" w:cs="Times New Roman"/>
-          <w:sz w:val="24"/>
-          <w:szCs w:val="24"/>
-          <w:lang w:eastAsia="de-DE"/>
-        </w:rPr>
-        <w:t xml:space="preserve"> die Tische sind </w:t>
-      </w:r>
-      <w:r>
-        <w:rPr>
-          <w:rFonts w:ascii="Times New Roman" w:eastAsia="Times New Roman" w:hAnsi="Times New Roman" w:cs="Times New Roman"/>
-          <w:sz w:val="24"/>
-          <w:szCs w:val="24"/>
-          <w:lang w:eastAsia="de-DE"/>
-        </w:rPr>
-        <w:t xml:space="preserve">zu jedem Gang </w:t>
-      </w:r>
-      <w:r>
-        <w:rPr>
-          <w:rFonts w:ascii="Times New Roman" w:eastAsia="Times New Roman" w:hAnsi="Times New Roman" w:cs="Times New Roman"/>
-          <w:sz w:val="24"/>
-          <w:szCs w:val="24"/>
-          <w:lang w:eastAsia="de-DE"/>
-        </w:rPr>
-        <w:t>reich</w:t>
-      </w:r>
-      <w:r>
-        <w:rPr>
-          <w:rFonts w:ascii="Times New Roman" w:eastAsia="Times New Roman" w:hAnsi="Times New Roman" w:cs="Times New Roman"/>
-          <w:sz w:val="24"/>
-          <w:szCs w:val="24"/>
-          <w:lang w:eastAsia="de-DE"/>
-        </w:rPr>
-        <w:t xml:space="preserve"> und vielseitig</w:t>
-      </w:r>
-      <w:r>
-        <w:rPr>
-          <w:rFonts w:ascii="Times New Roman" w:eastAsia="Times New Roman" w:hAnsi="Times New Roman" w:cs="Times New Roman"/>
-          <w:sz w:val="24"/>
-          <w:szCs w:val="24"/>
-          <w:lang w:eastAsia="de-DE"/>
-        </w:rPr>
-        <w:t xml:space="preserve"> gedeckt</w:t>
-      </w:r>
-      <w:r>
-        <w:rPr>
-          <w:rFonts w:ascii="Times New Roman" w:eastAsia="Times New Roman" w:hAnsi="Times New Roman" w:cs="Times New Roman"/>
-          <w:sz w:val="24"/>
-          <w:szCs w:val="24"/>
-          <w:lang w:eastAsia="de-DE"/>
-        </w:rPr>
-        <w:t xml:space="preserve">. </w:t>
-      </w:r>
-      <w:r>
-        <w:rPr>
-          <w:rFonts w:ascii="Times New Roman" w:eastAsia="Times New Roman" w:hAnsi="Times New Roman" w:cs="Times New Roman"/>
-          <w:sz w:val="24"/>
-          <w:szCs w:val="24"/>
-          <w:lang w:eastAsia="de-DE"/>
-        </w:rPr>
-        <w:t xml:space="preserve">Das </w:t>
-      </w:r>
-      <w:r>
-        <w:rPr>
-          <w:rFonts w:ascii="Times New Roman" w:eastAsia="Times New Roman" w:hAnsi="Times New Roman" w:cs="Times New Roman"/>
-          <w:sz w:val="24"/>
-          <w:szCs w:val="24"/>
-          <w:lang w:eastAsia="de-DE"/>
-        </w:rPr>
-        <w:t xml:space="preserve">Thanksgiving </w:t>
-      </w:r>
-      <w:r>
-        <w:rPr>
-          <w:rFonts w:ascii="Times New Roman" w:eastAsia="Times New Roman" w:hAnsi="Times New Roman" w:cs="Times New Roman"/>
-          <w:sz w:val="24"/>
-          <w:szCs w:val="24"/>
-          <w:lang w:eastAsia="de-DE"/>
-        </w:rPr>
-        <w:t>Dinner im Hotel Aurora ist so prachtvoll angerichtet, wie man es in einem Berghotel kaum erwarten würde.</w:t>
-      </w:r>
-    </w:p>
-    <w:p>
-      <w:pPr>
-        <w:spacing w:before="100" w:beforeAutospacing="1" w:after="100" w:afterAutospacing="1" w:line="240" w:lineRule="auto"/>
-        <w:rPr>
-          <w:rFonts w:ascii="Times New Roman" w:eastAsia="Times New Roman" w:hAnsi="Times New Roman" w:cs="Times New Roman"/>
-          <w:sz w:val="24"/>
-          <w:szCs w:val="24"/>
-          <w:lang w:eastAsia="de-DE"/>
-        </w:rPr>
-      </w:pPr>
-      <w:r>
-        <w:rPr>
-          <w:rFonts w:ascii="Times New Roman" w:eastAsia="Times New Roman" w:hAnsi="Times New Roman" w:cs="Times New Roman"/>
-          <w:sz w:val="24"/>
-          <w:szCs w:val="24"/>
-          <w:lang w:eastAsia="de-DE"/>
-        </w:rPr>
-        <w:t>Hotelier Viktor Bergmann hat tief in seine</w:t>
-      </w:r>
-      <w:r>
-        <w:rPr>
-          <w:rFonts w:ascii="Times New Roman" w:eastAsia="Times New Roman" w:hAnsi="Times New Roman" w:cs="Times New Roman"/>
-          <w:sz w:val="24"/>
-          <w:szCs w:val="24"/>
-          <w:lang w:eastAsia="de-DE"/>
-        </w:rPr>
-        <w:t xml:space="preserve"> Taschen</w:t>
-      </w:r>
-      <w:r>
-        <w:rPr>
-          <w:rFonts w:ascii="Times New Roman" w:eastAsia="Times New Roman" w:hAnsi="Times New Roman" w:cs="Times New Roman"/>
-          <w:sz w:val="24"/>
-          <w:szCs w:val="24"/>
-          <w:lang w:eastAsia="de-DE"/>
-        </w:rPr>
-        <w:t xml:space="preserve"> gegriffen – zu tief, wie manche munkeln – um für euch ein Menü zu servieren, das reichen Investoren und kritischen Gästen gleichermaßen imponieren soll.</w:t>
-      </w:r>
-    </w:p>
-    <w:p>
-      <w:pPr>
-        <w:spacing w:before="100" w:beforeAutospacing="1" w:after="100" w:afterAutospacing="1" w:line="240" w:lineRule="auto"/>
-        <w:rPr>
-          <w:rFonts w:ascii="Times New Roman" w:eastAsia="Times New Roman" w:hAnsi="Times New Roman" w:cs="Times New Roman"/>
-          <w:sz w:val="24"/>
-          <w:szCs w:val="24"/>
-          <w:lang w:eastAsia="de-DE"/>
-        </w:rPr>
-      </w:pPr>
-      <w:r>
-        <w:rPr>
-          <w:rFonts w:ascii="Times New Roman" w:eastAsia="Times New Roman" w:hAnsi="Times New Roman" w:cs="Times New Roman"/>
-          <w:sz w:val="24"/>
-          <w:szCs w:val="24"/>
-          <w:lang w:eastAsia="de-DE"/>
-        </w:rPr>
-        <w:t>Fleisch und Fisch werden auf schweren, goldenen Platten präsentiert</w:t>
-      </w:r>
-      <w:r>
-        <w:rPr>
-          <w:rFonts w:ascii="Times New Roman" w:eastAsia="Times New Roman" w:hAnsi="Times New Roman" w:cs="Times New Roman"/>
-          <w:sz w:val="24"/>
-          <w:szCs w:val="24"/>
-          <w:lang w:eastAsia="de-DE"/>
-        </w:rPr>
-        <w:t xml:space="preserve">. </w:t>
-      </w:r>
-      <w:r>
-        <w:rPr>
-          <w:rFonts w:ascii="Times New Roman" w:eastAsia="Times New Roman" w:hAnsi="Times New Roman" w:cs="Times New Roman"/>
-          <w:sz w:val="24"/>
-          <w:szCs w:val="24"/>
-          <w:lang w:eastAsia="de-DE"/>
-        </w:rPr>
-        <w:t>Suppen, Gemüse und Beilagen kommen in fein ziselierten Silberschüsseln</w:t>
-      </w:r>
-      <w:r>
-        <w:rPr>
-          <w:rFonts w:ascii="Times New Roman" w:eastAsia="Times New Roman" w:hAnsi="Times New Roman" w:cs="Times New Roman"/>
-          <w:sz w:val="24"/>
-          <w:szCs w:val="24"/>
-          <w:lang w:eastAsia="de-DE"/>
-        </w:rPr>
-        <w:t xml:space="preserve">. </w:t>
-      </w:r>
-      <w:r>
-        <w:rPr>
-          <w:rFonts w:ascii="Times New Roman" w:eastAsia="Times New Roman" w:hAnsi="Times New Roman" w:cs="Times New Roman"/>
-          <w:sz w:val="24"/>
-          <w:szCs w:val="24"/>
-          <w:lang w:eastAsia="de-DE"/>
-        </w:rPr>
-        <w:t>Gegessen wird mit echtem, altem Tafelsilber</w:t>
-      </w:r>
-      <w:r>
-        <w:rPr>
-          <w:rFonts w:ascii="Times New Roman" w:eastAsia="Times New Roman" w:hAnsi="Times New Roman" w:cs="Times New Roman"/>
-          <w:sz w:val="24"/>
-          <w:szCs w:val="24"/>
-          <w:lang w:eastAsia="de-DE"/>
-        </w:rPr>
-        <w:t xml:space="preserve">. </w:t>
-      </w:r>
-      <w:r>
-        <w:rPr>
-          <w:rFonts w:ascii="Times New Roman" w:eastAsia="Times New Roman" w:hAnsi="Times New Roman" w:cs="Times New Roman"/>
-          <w:sz w:val="24"/>
-          <w:szCs w:val="24"/>
-          <w:lang w:eastAsia="de-DE"/>
-        </w:rPr>
-        <w:t>Serviert wird auf makellos weißen Marmor-Tellern und Schalen</w:t>
-      </w:r>
-      <w:r>
-        <w:rPr>
-          <w:rFonts w:ascii="Times New Roman" w:eastAsia="Times New Roman" w:hAnsi="Times New Roman" w:cs="Times New Roman"/>
-          <w:sz w:val="24"/>
-          <w:szCs w:val="24"/>
-          <w:lang w:eastAsia="de-DE"/>
-        </w:rPr>
-        <w:t xml:space="preserve">. </w:t>
-      </w:r>
-      <w:r>
-        <w:rPr>
-          <w:rFonts w:ascii="Times New Roman" w:eastAsia="Times New Roman" w:hAnsi="Times New Roman" w:cs="Times New Roman"/>
-          <w:sz w:val="24"/>
-          <w:szCs w:val="24"/>
-          <w:lang w:eastAsia="de-DE"/>
-        </w:rPr>
-        <w:t>Eine Mischung aus Luxus, Tradition und… einer Spur Exzentrik</w:t>
-      </w:r>
-      <w:r>
-        <w:rPr>
-          <w:rFonts w:ascii="Times New Roman" w:eastAsia="Times New Roman" w:hAnsi="Times New Roman" w:cs="Times New Roman"/>
-          <w:sz w:val="24"/>
-          <w:szCs w:val="24"/>
-          <w:lang w:eastAsia="de-DE"/>
-        </w:rPr>
-        <w:t xml:space="preserve"> – nur die juwelenbesetzen Becher, um es zu einem royalen Genuss zu machen</w:t>
-      </w:r>
-      <w:r>
-        <w:rPr>
-          <w:rFonts w:ascii="Times New Roman" w:eastAsia="Times New Roman" w:hAnsi="Times New Roman" w:cs="Times New Roman"/>
-          <w:sz w:val="24"/>
-          <w:szCs w:val="24"/>
-          <w:lang w:eastAsia="de-DE"/>
-        </w:rPr>
-        <w:t>, die fehlen noch.</w:t>
-      </w:r>
-    </w:p>
-    <w:p>
-      <w:pPr>
-        <w:spacing w:before="100" w:beforeAutospacing="1" w:after="100" w:afterAutospacing="1" w:line="240" w:lineRule="auto"/>
-        <w:rPr>
-          <w:rFonts w:ascii="Times New Roman" w:eastAsia="Times New Roman" w:hAnsi="Times New Roman" w:cs="Times New Roman"/>
-          <w:sz w:val="24"/>
-          <w:szCs w:val="24"/>
-          <w:lang w:eastAsia="de-DE"/>
-        </w:rPr>
-      </w:pPr>
-      <w:r>
-        <w:rPr>
-          <w:rFonts w:ascii="Times New Roman" w:eastAsia="Times New Roman" w:hAnsi="Times New Roman" w:cs="Times New Roman"/>
-          <w:sz w:val="24"/>
-          <w:szCs w:val="24"/>
-          <w:lang w:eastAsia="de-DE"/>
-        </w:rPr>
-        <w:t>Die</w:t>
-      </w:r>
-      <w:r>
-        <w:rPr>
-          <w:rFonts w:ascii="Times New Roman" w:eastAsia="Times New Roman" w:hAnsi="Times New Roman" w:cs="Times New Roman"/>
-          <w:sz w:val="24"/>
-          <w:szCs w:val="24"/>
-          <w:lang w:eastAsia="de-DE"/>
-        </w:rPr>
-        <w:t xml:space="preserve"> </w:t>
-      </w:r>
-      <w:r>
-        <w:rPr>
-          <w:rFonts w:ascii="Times New Roman" w:eastAsia="Times New Roman" w:hAnsi="Times New Roman" w:cs="Times New Roman"/>
-          <w:sz w:val="24"/>
-          <w:szCs w:val="24"/>
-          <w:lang w:eastAsia="de-DE"/>
-        </w:rPr>
-        <w:t>Teller klirren, Kerzen flackern im Luftzug des alten Speisesaals, und der Duft des Menüs zieht durch das Hotel. Zwischen den Gängen stehen die Gäste immer wieder auf, schlendern durch den Raum, holen sich ein Getränk, wechseln ein paar Worte – ob sie wollen oder nicht.</w:t>
-      </w:r>
-    </w:p>
-    <w:p>
-      <w:pPr>
-        <w:spacing w:before="100" w:beforeAutospacing="1" w:after="100" w:afterAutospacing="1" w:line="240" w:lineRule="auto"/>
-        <w:rPr>
-          <w:rFonts w:ascii="Times New Roman" w:eastAsia="Times New Roman" w:hAnsi="Times New Roman" w:cs="Times New Roman"/>
-          <w:sz w:val="24"/>
-          <w:szCs w:val="24"/>
-          <w:lang w:eastAsia="de-DE"/>
-        </w:rPr>
-      </w:pPr>
-      <w:r>
-        <w:rPr>
-          <w:rFonts w:ascii="Times New Roman" w:eastAsia="Times New Roman" w:hAnsi="Times New Roman" w:cs="Times New Roman"/>
-          <w:sz w:val="24"/>
-          <w:szCs w:val="24"/>
-          <w:lang w:eastAsia="de-DE"/>
-        </w:rPr>
-        <w:t>Man beobachtet sich, man hört zu, und je länger der Abend dauert, desto deutlicher wird eines:</w:t>
-      </w:r>
-    </w:p>
-    <w:p>
-      <w:pPr>
-        <w:spacing w:before="100" w:beforeAutospacing="1" w:after="100" w:afterAutospacing="1" w:line="240" w:lineRule="auto"/>
-        <w:rPr>
-          <w:rFonts w:ascii="Times New Roman" w:eastAsia="Times New Roman" w:hAnsi="Times New Roman" w:cs="Times New Roman"/>
-          <w:sz w:val="24"/>
-          <w:szCs w:val="24"/>
-          <w:lang w:eastAsia="de-DE"/>
-        </w:rPr>
-      </w:pPr>
-      <w:r>
-        <w:rPr>
-          <w:rFonts w:ascii="Times New Roman" w:eastAsia="Times New Roman" w:hAnsi="Times New Roman" w:cs="Times New Roman"/>
-          <w:b/>
-          <w:bCs/>
-          <w:sz w:val="24"/>
-          <w:szCs w:val="24"/>
-          <w:lang w:eastAsia="de-DE"/>
-        </w:rPr>
-        <w:t xml:space="preserve">Irgendwie kennt man sich besser, als </w:t>
-      </w:r>
-      <w:r>
-        <w:rPr>
-          <w:rFonts w:ascii="Times New Roman" w:eastAsia="Times New Roman" w:hAnsi="Times New Roman" w:cs="Times New Roman"/>
-          <w:b/>
-          <w:bCs/>
-          <w:sz w:val="24"/>
-          <w:szCs w:val="24"/>
-          <w:lang w:eastAsia="de-DE"/>
-        </w:rPr>
-        <w:t>einem lieb ist.</w:t>
-      </w:r>
-      <w:r>
-        <w:rPr>
-          <w:rFonts w:ascii="Times New Roman" w:eastAsia="Times New Roman" w:hAnsi="Times New Roman" w:cs="Times New Roman"/>
-          <w:sz w:val="24"/>
-          <w:szCs w:val="24"/>
-          <w:lang w:eastAsia="de-DE"/>
-        </w:rPr>
-        <w:br/>
-      </w:r>
-    </w:p>
-    <w:p>
-      <w:pPr>
-        <w:spacing w:before="100" w:beforeAutospacing="1" w:after="100" w:afterAutospacing="1" w:line="240" w:lineRule="auto"/>
-        <w:outlineLvl w:val="0"/>
-        <w:rPr>
-          <w:rFonts w:ascii="Times New Roman" w:eastAsia="Times New Roman" w:hAnsi="Times New Roman" w:cs="Times New Roman"/>
-          <w:b/>
-          <w:bCs/>
-          <w:kern w:val="36"/>
-          <w:sz w:val="48"/>
-          <w:szCs w:val="48"/>
-          <w:lang w:eastAsia="de-DE"/>
-        </w:rPr>
-      </w:pPr>
-      <w:r>
-        <w:rPr>
-          <w:rFonts w:ascii="Times New Roman" w:eastAsia="Times New Roman" w:hAnsi="Times New Roman" w:cs="Times New Roman"/>
-          <w:b/>
-          <w:bCs/>
-          <w:kern w:val="36"/>
-          <w:sz w:val="48"/>
-          <w:szCs w:val="48"/>
-          <w:lang w:eastAsia="de-DE"/>
-        </w:rPr>
-        <w:t>Übergangstext zwischen Phase 2 → Phase 3</w:t>
-      </w:r>
-    </w:p>
-    <w:p>
-      <w:pPr>
-        <w:spacing w:before="100" w:beforeAutospacing="1" w:after="100" w:afterAutospacing="1" w:line="240" w:lineRule="auto"/>
-        <w:rPr>
-          <w:rFonts w:ascii="Times New Roman" w:eastAsia="Times New Roman" w:hAnsi="Times New Roman" w:cs="Times New Roman"/>
-          <w:sz w:val="24"/>
-          <w:szCs w:val="24"/>
-          <w:lang w:eastAsia="de-DE"/>
-        </w:rPr>
-      </w:pPr>
+        <w:t xml:space="preserve">(Nach Einleitung &amp; NPC-Vorstellung, während des </w:t>
+      </w:r>
       <w:r>
         <w:rPr>
           <w:rFonts w:ascii="Times New Roman" w:eastAsia="Times New Roman" w:hAnsi="Times New Roman" w:cs="Times New Roman"/>
@@ -761,6 +1109,449 @@
           <w:szCs w:val="24"/>
           <w:lang w:eastAsia="de-DE"/>
         </w:rPr>
+        <w:t>Essens</w:t>
+      </w:r>
+      <w:r>
+        <w:rPr>
+          <w:rFonts w:ascii="Times New Roman" w:eastAsia="Times New Roman" w:hAnsi="Times New Roman" w:cs="Times New Roman"/>
+          <w:i/>
+          <w:iCs/>
+          <w:sz w:val="24"/>
+          <w:szCs w:val="24"/>
+          <w:lang w:eastAsia="de-DE"/>
+        </w:rPr>
+        <w:t>)</w:t>
+      </w:r>
+    </w:p>
+    <w:p>
+      <w:pPr>
+        <w:spacing w:before="100" w:beforeAutospacing="1" w:after="100" w:afterAutospacing="1" w:line="240" w:lineRule="auto"/>
+        <w:rPr>
+          <w:rFonts w:ascii="Times New Roman" w:eastAsia="Times New Roman" w:hAnsi="Times New Roman" w:cs="Times New Roman"/>
+          <w:color w:val="EE0000"/>
+          <w:sz w:val="24"/>
+          <w:szCs w:val="24"/>
+          <w:lang w:eastAsia="de-DE"/>
+        </w:rPr>
+      </w:pPr>
+      <w:r>
+        <w:rPr>
+          <w:rFonts w:ascii="Times New Roman" w:eastAsia="Times New Roman" w:hAnsi="Times New Roman" w:cs="Times New Roman"/>
+          <w:color w:val="EE0000"/>
+          <w:sz w:val="24"/>
+          <w:szCs w:val="24"/>
+          <w:lang w:eastAsia="de-DE"/>
+        </w:rPr>
+        <w:t>Spielleiter:</w:t>
+      </w:r>
+    </w:p>
+    <w:p>
+      <w:pPr>
+        <w:spacing w:before="100" w:beforeAutospacing="1" w:after="100" w:afterAutospacing="1" w:line="240" w:lineRule="auto"/>
+        <w:rPr>
+          <w:rFonts w:ascii="Times New Roman" w:eastAsia="Times New Roman" w:hAnsi="Times New Roman" w:cs="Times New Roman"/>
+          <w:sz w:val="24"/>
+          <w:szCs w:val="24"/>
+          <w:lang w:eastAsia="de-DE"/>
+        </w:rPr>
+      </w:pPr>
+      <w:r>
+        <w:rPr>
+          <w:rFonts w:ascii="Times New Roman" w:eastAsia="Times New Roman" w:hAnsi="Times New Roman" w:cs="Times New Roman"/>
+          <w:sz w:val="24"/>
+          <w:szCs w:val="24"/>
+          <w:lang w:eastAsia="de-DE"/>
+        </w:rPr>
+        <w:t>Der Abend beginnt festlich</w:t>
+      </w:r>
+      <w:r>
+        <w:rPr>
+          <w:rFonts w:ascii="Times New Roman" w:eastAsia="Times New Roman" w:hAnsi="Times New Roman" w:cs="Times New Roman"/>
+          <w:sz w:val="24"/>
+          <w:szCs w:val="24"/>
+          <w:lang w:eastAsia="de-DE"/>
+        </w:rPr>
+        <w:t xml:space="preserve"> die Tische sind </w:t>
+      </w:r>
+      <w:r>
+        <w:rPr>
+          <w:rFonts w:ascii="Times New Roman" w:eastAsia="Times New Roman" w:hAnsi="Times New Roman" w:cs="Times New Roman"/>
+          <w:sz w:val="24"/>
+          <w:szCs w:val="24"/>
+          <w:lang w:eastAsia="de-DE"/>
+        </w:rPr>
+        <w:t xml:space="preserve">zu jedem Gang </w:t>
+      </w:r>
+      <w:r>
+        <w:rPr>
+          <w:rFonts w:ascii="Times New Roman" w:eastAsia="Times New Roman" w:hAnsi="Times New Roman" w:cs="Times New Roman"/>
+          <w:sz w:val="24"/>
+          <w:szCs w:val="24"/>
+          <w:lang w:eastAsia="de-DE"/>
+        </w:rPr>
+        <w:t>reich</w:t>
+      </w:r>
+      <w:r>
+        <w:rPr>
+          <w:rFonts w:ascii="Times New Roman" w:eastAsia="Times New Roman" w:hAnsi="Times New Roman" w:cs="Times New Roman"/>
+          <w:sz w:val="24"/>
+          <w:szCs w:val="24"/>
+          <w:lang w:eastAsia="de-DE"/>
+        </w:rPr>
+        <w:t xml:space="preserve"> und vielseitig</w:t>
+      </w:r>
+      <w:r>
+        <w:rPr>
+          <w:rFonts w:ascii="Times New Roman" w:eastAsia="Times New Roman" w:hAnsi="Times New Roman" w:cs="Times New Roman"/>
+          <w:sz w:val="24"/>
+          <w:szCs w:val="24"/>
+          <w:lang w:eastAsia="de-DE"/>
+        </w:rPr>
+        <w:t xml:space="preserve"> gedeckt</w:t>
+      </w:r>
+      <w:r>
+        <w:rPr>
+          <w:rFonts w:ascii="Times New Roman" w:eastAsia="Times New Roman" w:hAnsi="Times New Roman" w:cs="Times New Roman"/>
+          <w:sz w:val="24"/>
+          <w:szCs w:val="24"/>
+          <w:lang w:eastAsia="de-DE"/>
+        </w:rPr>
+        <w:t xml:space="preserve">. </w:t>
+      </w:r>
+      <w:r>
+        <w:rPr>
+          <w:rFonts w:ascii="Times New Roman" w:eastAsia="Times New Roman" w:hAnsi="Times New Roman" w:cs="Times New Roman"/>
+          <w:sz w:val="24"/>
+          <w:szCs w:val="24"/>
+          <w:lang w:eastAsia="de-DE"/>
+        </w:rPr>
+        <w:t xml:space="preserve">Das </w:t>
+      </w:r>
+      <w:r>
+        <w:rPr>
+          <w:rFonts w:ascii="Times New Roman" w:eastAsia="Times New Roman" w:hAnsi="Times New Roman" w:cs="Times New Roman"/>
+          <w:sz w:val="24"/>
+          <w:szCs w:val="24"/>
+          <w:lang w:eastAsia="de-DE"/>
+        </w:rPr>
+        <w:t xml:space="preserve">Thanksgiving </w:t>
+      </w:r>
+      <w:r>
+        <w:rPr>
+          <w:rFonts w:ascii="Times New Roman" w:eastAsia="Times New Roman" w:hAnsi="Times New Roman" w:cs="Times New Roman"/>
+          <w:sz w:val="24"/>
+          <w:szCs w:val="24"/>
+          <w:lang w:eastAsia="de-DE"/>
+        </w:rPr>
+        <w:t>Dinner im Hotel Aurora ist so prachtvoll angerichtet, wie man es in einem Berghotel kaum erwarten würde.</w:t>
+      </w:r>
+    </w:p>
+    <w:p>
+      <w:pPr>
+        <w:spacing w:before="100" w:beforeAutospacing="1" w:after="100" w:afterAutospacing="1" w:line="240" w:lineRule="auto"/>
+        <w:rPr>
+          <w:rFonts w:ascii="Times New Roman" w:eastAsia="Times New Roman" w:hAnsi="Times New Roman" w:cs="Times New Roman"/>
+          <w:sz w:val="24"/>
+          <w:szCs w:val="24"/>
+          <w:lang w:eastAsia="de-DE"/>
+        </w:rPr>
+      </w:pPr>
+      <w:r>
+        <w:rPr>
+          <w:rFonts w:ascii="Times New Roman" w:eastAsia="Times New Roman" w:hAnsi="Times New Roman" w:cs="Times New Roman"/>
+          <w:sz w:val="24"/>
+          <w:szCs w:val="24"/>
+          <w:lang w:eastAsia="de-DE"/>
+        </w:rPr>
+        <w:t>Hotelier Viktor Bergmann hat tief in seine</w:t>
+      </w:r>
+      <w:r>
+        <w:rPr>
+          <w:rFonts w:ascii="Times New Roman" w:eastAsia="Times New Roman" w:hAnsi="Times New Roman" w:cs="Times New Roman"/>
+          <w:sz w:val="24"/>
+          <w:szCs w:val="24"/>
+          <w:lang w:eastAsia="de-DE"/>
+        </w:rPr>
+        <w:t xml:space="preserve"> Taschen</w:t>
+      </w:r>
+      <w:r>
+        <w:rPr>
+          <w:rFonts w:ascii="Times New Roman" w:eastAsia="Times New Roman" w:hAnsi="Times New Roman" w:cs="Times New Roman"/>
+          <w:sz w:val="24"/>
+          <w:szCs w:val="24"/>
+          <w:lang w:eastAsia="de-DE"/>
+        </w:rPr>
+        <w:t xml:space="preserve"> gegriffen – zu tief, wie manche munkeln – um für euch ein Menü zu servieren, das reichen Investoren und kritischen Gästen gleichermaßen imponieren soll.</w:t>
+      </w:r>
+    </w:p>
+    <w:p>
+      <w:pPr>
+        <w:spacing w:before="100" w:beforeAutospacing="1" w:after="100" w:afterAutospacing="1" w:line="240" w:lineRule="auto"/>
+        <w:rPr>
+          <w:rFonts w:ascii="Times New Roman" w:eastAsia="Times New Roman" w:hAnsi="Times New Roman" w:cs="Times New Roman"/>
+          <w:sz w:val="24"/>
+          <w:szCs w:val="24"/>
+          <w:lang w:eastAsia="de-DE"/>
+        </w:rPr>
+      </w:pPr>
+      <w:r>
+        <w:rPr>
+          <w:rFonts w:ascii="Times New Roman" w:eastAsia="Times New Roman" w:hAnsi="Times New Roman" w:cs="Times New Roman"/>
+          <w:sz w:val="24"/>
+          <w:szCs w:val="24"/>
+          <w:lang w:eastAsia="de-DE"/>
+        </w:rPr>
+        <w:t>Fleisch und Fisch werden auf schweren, goldenen Platten präsentiert</w:t>
+      </w:r>
+      <w:r>
+        <w:rPr>
+          <w:rFonts w:ascii="Times New Roman" w:eastAsia="Times New Roman" w:hAnsi="Times New Roman" w:cs="Times New Roman"/>
+          <w:sz w:val="24"/>
+          <w:szCs w:val="24"/>
+          <w:lang w:eastAsia="de-DE"/>
+        </w:rPr>
+        <w:t xml:space="preserve">. </w:t>
+      </w:r>
+      <w:r>
+        <w:rPr>
+          <w:rFonts w:ascii="Times New Roman" w:eastAsia="Times New Roman" w:hAnsi="Times New Roman" w:cs="Times New Roman"/>
+          <w:sz w:val="24"/>
+          <w:szCs w:val="24"/>
+          <w:lang w:eastAsia="de-DE"/>
+        </w:rPr>
+        <w:t>Suppen, Gemüse und Beilagen kommen in fein ziselierten Silberschüsseln</w:t>
+      </w:r>
+      <w:r>
+        <w:rPr>
+          <w:rFonts w:ascii="Times New Roman" w:eastAsia="Times New Roman" w:hAnsi="Times New Roman" w:cs="Times New Roman"/>
+          <w:sz w:val="24"/>
+          <w:szCs w:val="24"/>
+          <w:lang w:eastAsia="de-DE"/>
+        </w:rPr>
+        <w:t xml:space="preserve">. </w:t>
+      </w:r>
+      <w:r>
+        <w:rPr>
+          <w:rFonts w:ascii="Times New Roman" w:eastAsia="Times New Roman" w:hAnsi="Times New Roman" w:cs="Times New Roman"/>
+          <w:sz w:val="24"/>
+          <w:szCs w:val="24"/>
+          <w:lang w:eastAsia="de-DE"/>
+        </w:rPr>
+        <w:t>Gegessen wird mit echtem, altem Tafelsilber</w:t>
+      </w:r>
+      <w:r>
+        <w:rPr>
+          <w:rFonts w:ascii="Times New Roman" w:eastAsia="Times New Roman" w:hAnsi="Times New Roman" w:cs="Times New Roman"/>
+          <w:sz w:val="24"/>
+          <w:szCs w:val="24"/>
+          <w:lang w:eastAsia="de-DE"/>
+        </w:rPr>
+        <w:t xml:space="preserve">. </w:t>
+      </w:r>
+      <w:r>
+        <w:rPr>
+          <w:rFonts w:ascii="Times New Roman" w:eastAsia="Times New Roman" w:hAnsi="Times New Roman" w:cs="Times New Roman"/>
+          <w:sz w:val="24"/>
+          <w:szCs w:val="24"/>
+          <w:lang w:eastAsia="de-DE"/>
+        </w:rPr>
+        <w:t>Serviert wird auf makellos weißen Marmor-Tellern und Schalen</w:t>
+      </w:r>
+      <w:r>
+        <w:rPr>
+          <w:rFonts w:ascii="Times New Roman" w:eastAsia="Times New Roman" w:hAnsi="Times New Roman" w:cs="Times New Roman"/>
+          <w:sz w:val="24"/>
+          <w:szCs w:val="24"/>
+          <w:lang w:eastAsia="de-DE"/>
+        </w:rPr>
+        <w:t xml:space="preserve">. </w:t>
+      </w:r>
+      <w:r>
+        <w:rPr>
+          <w:rFonts w:ascii="Times New Roman" w:eastAsia="Times New Roman" w:hAnsi="Times New Roman" w:cs="Times New Roman"/>
+          <w:sz w:val="24"/>
+          <w:szCs w:val="24"/>
+          <w:lang w:eastAsia="de-DE"/>
+        </w:rPr>
+        <w:t>Eine Mischung aus Luxus, Tradition und… einer Spur Exzentrik</w:t>
+      </w:r>
+      <w:r>
+        <w:rPr>
+          <w:rFonts w:ascii="Times New Roman" w:eastAsia="Times New Roman" w:hAnsi="Times New Roman" w:cs="Times New Roman"/>
+          <w:sz w:val="24"/>
+          <w:szCs w:val="24"/>
+          <w:lang w:eastAsia="de-DE"/>
+        </w:rPr>
+        <w:t xml:space="preserve"> – nur die juwelenbesetzen Becher, um es zu einem royalen Genuss zu machen</w:t>
+      </w:r>
+      <w:r>
+        <w:rPr>
+          <w:rFonts w:ascii="Times New Roman" w:eastAsia="Times New Roman" w:hAnsi="Times New Roman" w:cs="Times New Roman"/>
+          <w:sz w:val="24"/>
+          <w:szCs w:val="24"/>
+          <w:lang w:eastAsia="de-DE"/>
+        </w:rPr>
+        <w:t>, die fehlen noch.</w:t>
+      </w:r>
+    </w:p>
+    <w:p>
+      <w:pPr>
+        <w:spacing w:before="100" w:beforeAutospacing="1" w:after="100" w:afterAutospacing="1" w:line="240" w:lineRule="auto"/>
+        <w:rPr>
+          <w:rFonts w:ascii="Times New Roman" w:eastAsia="Times New Roman" w:hAnsi="Times New Roman" w:cs="Times New Roman"/>
+          <w:sz w:val="24"/>
+          <w:szCs w:val="24"/>
+          <w:lang w:eastAsia="de-DE"/>
+        </w:rPr>
+      </w:pPr>
+      <w:r>
+        <w:rPr>
+          <w:rFonts w:ascii="Times New Roman" w:eastAsia="Times New Roman" w:hAnsi="Times New Roman" w:cs="Times New Roman"/>
+          <w:sz w:val="24"/>
+          <w:szCs w:val="24"/>
+          <w:lang w:eastAsia="de-DE"/>
+        </w:rPr>
+        <w:t>Die</w:t>
+      </w:r>
+      <w:r>
+        <w:rPr>
+          <w:rFonts w:ascii="Times New Roman" w:eastAsia="Times New Roman" w:hAnsi="Times New Roman" w:cs="Times New Roman"/>
+          <w:sz w:val="24"/>
+          <w:szCs w:val="24"/>
+          <w:lang w:eastAsia="de-DE"/>
+        </w:rPr>
+        <w:t xml:space="preserve"> </w:t>
+      </w:r>
+      <w:r>
+        <w:rPr>
+          <w:rFonts w:ascii="Times New Roman" w:eastAsia="Times New Roman" w:hAnsi="Times New Roman" w:cs="Times New Roman"/>
+          <w:sz w:val="24"/>
+          <w:szCs w:val="24"/>
+          <w:lang w:eastAsia="de-DE"/>
+        </w:rPr>
+        <w:t>Teller klirren, Kerzen flackern im Luftzug des alten Speisesaals, und der Duft des Menüs zieht durch das Hotel. Zwischen den Gängen stehen die Gäste immer wieder auf, schlendern durch den Raum, holen sich ein Getränk, wechseln ein paar Worte – ob sie wollen oder nicht.</w:t>
+      </w:r>
+    </w:p>
+    <w:p>
+      <w:pPr>
+        <w:spacing w:before="100" w:beforeAutospacing="1" w:after="100" w:afterAutospacing="1" w:line="240" w:lineRule="auto"/>
+        <w:rPr>
+          <w:rFonts w:ascii="Times New Roman" w:eastAsia="Times New Roman" w:hAnsi="Times New Roman" w:cs="Times New Roman"/>
+          <w:sz w:val="24"/>
+          <w:szCs w:val="24"/>
+          <w:lang w:eastAsia="de-DE"/>
+        </w:rPr>
+      </w:pPr>
+      <w:r>
+        <w:rPr>
+          <w:rFonts w:ascii="Times New Roman" w:eastAsia="Times New Roman" w:hAnsi="Times New Roman" w:cs="Times New Roman"/>
+          <w:sz w:val="24"/>
+          <w:szCs w:val="24"/>
+          <w:lang w:eastAsia="de-DE"/>
+        </w:rPr>
+        <w:t>Man beobachtet sich, man hört zu, und je länger der Abend dauert, desto deutlicher wird eines:</w:t>
+      </w:r>
+    </w:p>
+    <w:p>
+      <w:pPr>
+        <w:spacing w:before="100" w:beforeAutospacing="1" w:after="100" w:afterAutospacing="1" w:line="240" w:lineRule="auto"/>
+        <w:rPr>
+          <w:rFonts w:ascii="Times New Roman" w:eastAsia="Times New Roman" w:hAnsi="Times New Roman" w:cs="Times New Roman"/>
+          <w:sz w:val="24"/>
+          <w:szCs w:val="24"/>
+          <w:lang w:eastAsia="de-DE"/>
+        </w:rPr>
+      </w:pPr>
+      <w:r>
+        <w:rPr>
+          <w:rFonts w:ascii="Times New Roman" w:eastAsia="Times New Roman" w:hAnsi="Times New Roman" w:cs="Times New Roman"/>
+          <w:b/>
+          <w:bCs/>
+          <w:sz w:val="24"/>
+          <w:szCs w:val="24"/>
+          <w:lang w:eastAsia="de-DE"/>
+        </w:rPr>
+        <w:t xml:space="preserve">Irgendwie kennt man sich besser, als </w:t>
+      </w:r>
+      <w:r>
+        <w:rPr>
+          <w:rFonts w:ascii="Times New Roman" w:eastAsia="Times New Roman" w:hAnsi="Times New Roman" w:cs="Times New Roman"/>
+          <w:b/>
+          <w:bCs/>
+          <w:sz w:val="24"/>
+          <w:szCs w:val="24"/>
+          <w:lang w:eastAsia="de-DE"/>
+        </w:rPr>
+        <w:t>einem lieb ist.</w:t>
+      </w:r>
+      <w:r>
+        <w:rPr>
+          <w:rFonts w:ascii="Times New Roman" w:eastAsia="Times New Roman" w:hAnsi="Times New Roman" w:cs="Times New Roman"/>
+          <w:sz w:val="24"/>
+          <w:szCs w:val="24"/>
+          <w:lang w:eastAsia="de-DE"/>
+        </w:rPr>
+        <w:br/>
+      </w:r>
+    </w:p>
+    <w:p>
+      <w:pPr>
+        <w:spacing w:before="100" w:beforeAutospacing="1" w:after="100" w:afterAutospacing="1" w:line="240" w:lineRule="auto"/>
+        <w:outlineLvl w:val="0"/>
+        <w:rPr>
+          <w:rFonts w:ascii="Times New Roman" w:eastAsia="Times New Roman" w:hAnsi="Times New Roman" w:cs="Times New Roman"/>
+          <w:b/>
+          <w:bCs/>
+          <w:kern w:val="36"/>
+          <w:sz w:val="44"/>
+          <w:szCs w:val="44"/>
+          <w:lang w:eastAsia="de-DE"/>
+        </w:rPr>
+      </w:pPr>
+      <w:r>
+        <w:rPr>
+          <w:rFonts w:ascii="Times New Roman" w:eastAsia="Times New Roman" w:hAnsi="Times New Roman" w:cs="Times New Roman"/>
+          <w:b/>
+          <w:bCs/>
+          <w:kern w:val="36"/>
+          <w:sz w:val="44"/>
+          <w:szCs w:val="44"/>
+          <w:lang w:eastAsia="de-DE"/>
+        </w:rPr>
+        <w:t>Phase 2 → Phase 3</w:t>
+      </w:r>
+      <w:r>
+        <w:rPr>
+          <w:rFonts w:ascii="Times New Roman" w:eastAsia="Times New Roman" w:hAnsi="Times New Roman" w:cs="Times New Roman"/>
+          <w:b/>
+          <w:bCs/>
+          <w:kern w:val="36"/>
+          <w:sz w:val="44"/>
+          <w:szCs w:val="44"/>
+          <w:lang w:eastAsia="de-DE"/>
+        </w:rPr>
+        <w:t>: Das zu Bett gehen</w:t>
+      </w:r>
+    </w:p>
+    <w:p>
+      <w:pPr>
+        <w:spacing w:before="100" w:beforeAutospacing="1" w:after="100" w:afterAutospacing="1" w:line="240" w:lineRule="auto"/>
+        <w:rPr>
+          <w:rFonts w:ascii="Times New Roman" w:eastAsia="Times New Roman" w:hAnsi="Times New Roman" w:cs="Times New Roman"/>
+          <w:sz w:val="24"/>
+          <w:szCs w:val="24"/>
+          <w:lang w:eastAsia="de-DE"/>
+        </w:rPr>
+      </w:pPr>
+      <w:r>
+        <w:rPr>
+          <w:rFonts w:ascii="Times New Roman" w:eastAsia="Times New Roman" w:hAnsi="Times New Roman" w:cs="Times New Roman"/>
+          <w:i/>
+          <w:iCs/>
+          <w:sz w:val="24"/>
+          <w:szCs w:val="24"/>
+          <w:lang w:eastAsia="de-DE"/>
+        </w:rPr>
         <w:t>(Nach den kleinen Aufgaben und Gesprächen, bevor jeder in Richtung Zimmer aufbricht)</w:t>
       </w:r>
     </w:p>
@@ -769,6 +1560,28 @@
         <w:spacing w:before="100" w:beforeAutospacing="1" w:after="100" w:afterAutospacing="1" w:line="240" w:lineRule="auto"/>
         <w:rPr>
           <w:rFonts w:ascii="Times New Roman" w:eastAsia="Times New Roman" w:hAnsi="Times New Roman" w:cs="Times New Roman"/>
+          <w:color w:val="EE0000"/>
+          <w:sz w:val="24"/>
+          <w:szCs w:val="24"/>
+          <w:lang w:eastAsia="de-DE"/>
+        </w:rPr>
+      </w:pPr>
+      <w:r>
+        <w:rPr>
+          <w:rFonts w:ascii="Times New Roman" w:eastAsia="Times New Roman" w:hAnsi="Times New Roman" w:cs="Times New Roman"/>
+          <w:color w:val="EE0000"/>
+          <w:sz w:val="24"/>
+          <w:szCs w:val="24"/>
+          <w:lang w:eastAsia="de-DE"/>
+        </w:rPr>
+        <w:t>Spielleiter:</w:t>
+      </w:r>
+    </w:p>
+    <w:p>
+      <w:pPr>
+        <w:spacing w:before="100" w:beforeAutospacing="1" w:after="100" w:afterAutospacing="1" w:line="240" w:lineRule="auto"/>
+        <w:rPr>
+          <w:rFonts w:ascii="Times New Roman" w:eastAsia="Times New Roman" w:hAnsi="Times New Roman" w:cs="Times New Roman"/>
           <w:sz w:val="24"/>
           <w:szCs w:val="24"/>
           <w:lang w:eastAsia="de-DE"/>
@@ -860,56 +1673,81 @@
           <w:rFonts w:ascii="Times New Roman" w:eastAsia="Times New Roman" w:hAnsi="Times New Roman" w:cs="Times New Roman"/>
           <w:b/>
           <w:bCs/>
-          <w:sz w:val="24"/>
-          <w:szCs w:val="24"/>
-          <w:lang w:eastAsia="de-DE"/>
-        </w:rPr>
-        <w:br w:type="page"/>
-      </w:r>
-    </w:p>
-    <w:p>
-      <w:pPr>
-        <w:spacing w:before="100" w:beforeAutospacing="1" w:after="100" w:afterAutospacing="1" w:line="240" w:lineRule="auto"/>
-        <w:rPr>
-          <w:rFonts w:ascii="Times New Roman" w:eastAsia="Times New Roman" w:hAnsi="Times New Roman" w:cs="Times New Roman"/>
-          <w:sz w:val="24"/>
-          <w:szCs w:val="24"/>
-          <w:lang w:eastAsia="de-DE"/>
-        </w:rPr>
-      </w:pPr>
-      <w:r>
-        <w:rPr>
-          <w:rFonts w:ascii="Times New Roman" w:eastAsia="Times New Roman" w:hAnsi="Times New Roman" w:cs="Times New Roman"/>
-          <w:b/>
-          <w:bCs/>
-          <w:sz w:val="24"/>
-          <w:szCs w:val="24"/>
+          <w:color w:val="EE0000"/>
+          <w:sz w:val="24"/>
+          <w:szCs w:val="24"/>
+          <w:lang w:eastAsia="de-DE"/>
+        </w:rPr>
+        <w:t xml:space="preserve">Spielleiter: </w:t>
+      </w:r>
+      <w:r>
+        <w:rPr>
+          <w:rFonts w:ascii="Times New Roman" w:eastAsia="Times New Roman" w:hAnsi="Times New Roman" w:cs="Times New Roman"/>
+          <w:b/>
+          <w:bCs/>
+          <w:sz w:val="24"/>
+          <w:szCs w:val="24"/>
+          <w:lang w:eastAsia="de-DE"/>
+        </w:rPr>
+        <w:t xml:space="preserve">Frage, ob noch Aufgaben zu erledigen sind oder wir weitergehen möchten? Dann Weitergabe der </w:t>
+      </w:r>
+      <w:proofErr w:type="gramStart"/>
+      <w:r>
+        <w:rPr>
+          <w:rFonts w:ascii="Times New Roman" w:eastAsia="Times New Roman" w:hAnsi="Times New Roman" w:cs="Times New Roman"/>
+          <w:b/>
+          <w:bCs/>
+          <w:sz w:val="24"/>
+          <w:szCs w:val="24"/>
+          <w:lang w:eastAsia="de-DE"/>
+        </w:rPr>
+        <w:t>QR Codes</w:t>
+      </w:r>
+      <w:proofErr w:type="gramEnd"/>
+      <w:r>
+        <w:rPr>
+          <w:rFonts w:ascii="Times New Roman" w:eastAsia="Times New Roman" w:hAnsi="Times New Roman" w:cs="Times New Roman"/>
+          <w:b/>
+          <w:bCs/>
+          <w:sz w:val="24"/>
+          <w:szCs w:val="24"/>
+          <w:lang w:eastAsia="de-DE"/>
+        </w:rPr>
+        <w:t xml:space="preserve"> -&gt; Jeder kommt zum Laptop und holt sich seinen ab.</w:t>
+      </w:r>
+    </w:p>
+    <w:p>
+      <w:pPr>
+        <w:spacing w:before="100" w:beforeAutospacing="1" w:after="100" w:afterAutospacing="1" w:line="240" w:lineRule="auto"/>
+        <w:rPr>
+          <w:rFonts w:ascii="Times New Roman" w:eastAsia="Times New Roman" w:hAnsi="Times New Roman" w:cs="Times New Roman"/>
+          <w:sz w:val="44"/>
+          <w:szCs w:val="44"/>
+          <w:lang w:eastAsia="de-DE"/>
+        </w:rPr>
+      </w:pPr>
+      <w:r>
+        <w:rPr>
+          <w:rFonts w:ascii="Times New Roman" w:eastAsia="Times New Roman" w:hAnsi="Times New Roman" w:cs="Times New Roman"/>
+          <w:b/>
+          <w:bCs/>
+          <w:sz w:val="44"/>
+          <w:szCs w:val="44"/>
           <w:lang w:eastAsia="de-DE"/>
         </w:rPr>
         <w:lastRenderedPageBreak/>
         <w:t>Beginn Phase 4:</w:t>
       </w:r>
-    </w:p>
-    <w:p>
-      <w:pPr>
-        <w:spacing w:before="100" w:beforeAutospacing="1" w:after="100" w:afterAutospacing="1" w:line="240" w:lineRule="auto"/>
-        <w:rPr>
-          <w:rFonts w:ascii="Times New Roman" w:eastAsia="Times New Roman" w:hAnsi="Times New Roman" w:cs="Times New Roman"/>
-          <w:sz w:val="24"/>
-          <w:szCs w:val="24"/>
-          <w:lang w:eastAsia="de-DE"/>
-        </w:rPr>
-      </w:pPr>
-      <w:r>
-        <w:rPr>
-          <w:rFonts w:ascii="Times New Roman" w:eastAsia="Times New Roman" w:hAnsi="Times New Roman" w:cs="Times New Roman"/>
-          <w:b/>
-          <w:bCs/>
-          <w:sz w:val="24"/>
-          <w:szCs w:val="24"/>
-          <w:lang w:eastAsia="de-DE"/>
-        </w:rPr>
-        <w:t>Erzähltext – „Der Fund der Leiche durch Helga Baumgartner“</w:t>
+      <w:r>
+        <w:rPr>
+          <w:rFonts w:ascii="Times New Roman" w:eastAsia="Times New Roman" w:hAnsi="Times New Roman" w:cs="Times New Roman"/>
+          <w:b/>
+          <w:bCs/>
+          <w:sz w:val="44"/>
+          <w:szCs w:val="44"/>
+          <w:lang w:eastAsia="de-DE"/>
+        </w:rPr>
+        <w:t xml:space="preserve"> Der Leichenfund</w:t>
       </w:r>
     </w:p>
     <w:p>
@@ -1296,6 +2134,89 @@
         </w:rPr>
         <w:t xml:space="preserve">Der Wind hatte weiter aufgefrischt, feinste Schneeverwehungen krochen über den Boden, und selbst der Weg zur alten Eiche war kaum noch </w:t>
       </w:r>
+      <w:r>
+        <w:rPr>
+          <w:rFonts w:ascii="Times New Roman" w:eastAsia="Times New Roman" w:hAnsi="Times New Roman" w:cs="Times New Roman"/>
+          <w:sz w:val="24"/>
+          <w:szCs w:val="24"/>
+          <w:lang w:eastAsia="de-DE"/>
+        </w:rPr>
+        <w:t>auszumachen,</w:t>
+      </w:r>
+      <w:r>
+        <w:rPr>
+          <w:rFonts w:ascii="Times New Roman" w:eastAsia="Times New Roman" w:hAnsi="Times New Roman" w:cs="Times New Roman"/>
+          <w:sz w:val="24"/>
+          <w:szCs w:val="24"/>
+          <w:lang w:eastAsia="de-DE"/>
+        </w:rPr>
+        <w:t xml:space="preserve"> weil die Wolken sich vor den Mond geschoben hatten</w:t>
+      </w:r>
+      <w:r>
+        <w:rPr>
+          <w:rFonts w:ascii="Times New Roman" w:eastAsia="Times New Roman" w:hAnsi="Times New Roman" w:cs="Times New Roman"/>
+          <w:sz w:val="24"/>
+          <w:szCs w:val="24"/>
+          <w:lang w:eastAsia="de-DE"/>
+        </w:rPr>
+        <w:t>. Doch Helga stapfte entschlossen weiter. Als sie sich nährte, bemerkte sie etwas im kahlen Geäst des Baumes.</w:t>
+      </w:r>
+    </w:p>
+    <w:p>
+      <w:pPr>
+        <w:spacing w:before="100" w:beforeAutospacing="1" w:after="100" w:afterAutospacing="1" w:line="240" w:lineRule="auto"/>
+        <w:rPr>
+          <w:rFonts w:ascii="Times New Roman" w:eastAsia="Times New Roman" w:hAnsi="Times New Roman" w:cs="Times New Roman"/>
+          <w:sz w:val="24"/>
+          <w:szCs w:val="24"/>
+          <w:lang w:eastAsia="de-DE"/>
+        </w:rPr>
+      </w:pPr>
+      <w:r>
+        <w:rPr>
+          <w:rFonts w:ascii="Times New Roman" w:eastAsia="Times New Roman" w:hAnsi="Times New Roman" w:cs="Times New Roman"/>
+          <w:sz w:val="24"/>
+          <w:szCs w:val="24"/>
+          <w:lang w:eastAsia="de-DE"/>
+        </w:rPr>
+        <w:t>Zuerst dachte sie, der Sturm habe eine Plane, vielleicht eine Folie oder einen Sack, dort hinaufgeweht. Möglich war das – der Wind war stark genug. Doch als die Böen für einen Moment nachließen</w:t>
+      </w:r>
+      <w:r>
+        <w:rPr>
+          <w:rFonts w:ascii="Times New Roman" w:eastAsia="Times New Roman" w:hAnsi="Times New Roman" w:cs="Times New Roman"/>
+          <w:sz w:val="24"/>
+          <w:szCs w:val="24"/>
+          <w:lang w:eastAsia="de-DE"/>
+        </w:rPr>
+        <w:t xml:space="preserve"> </w:t>
+      </w:r>
+      <w:r>
+        <w:rPr>
+          <w:rFonts w:ascii="Times New Roman" w:eastAsia="Times New Roman" w:hAnsi="Times New Roman" w:cs="Times New Roman"/>
+          <w:sz w:val="24"/>
+          <w:szCs w:val="24"/>
+          <w:lang w:eastAsia="de-DE"/>
+        </w:rPr>
+        <w:t xml:space="preserve">hörte </w:t>
+      </w:r>
+      <w:r>
+        <w:rPr>
+          <w:rFonts w:ascii="Times New Roman" w:eastAsia="Times New Roman" w:hAnsi="Times New Roman" w:cs="Times New Roman"/>
+          <w:sz w:val="24"/>
+          <w:szCs w:val="24"/>
+          <w:lang w:eastAsia="de-DE"/>
+        </w:rPr>
+        <w:t xml:space="preserve">der Schnee </w:t>
+      </w:r>
+      <w:r>
+        <w:rPr>
+          <w:rFonts w:ascii="Times New Roman" w:eastAsia="Times New Roman" w:hAnsi="Times New Roman" w:cs="Times New Roman"/>
+          <w:sz w:val="24"/>
+          <w:szCs w:val="24"/>
+          <w:lang w:eastAsia="de-DE"/>
+        </w:rPr>
+        <w:t xml:space="preserve">kurz auf zu peitschen. Und plötzlich konnte Helga </w:t>
+      </w:r>
       <w:proofErr w:type="gramStart"/>
       <w:r>
         <w:rPr>
@@ -1304,7 +2225,7 @@
           <w:szCs w:val="24"/>
           <w:lang w:eastAsia="de-DE"/>
         </w:rPr>
-        <w:t>auszumachen</w:t>
+        <w:t>klar sehen</w:t>
       </w:r>
       <w:proofErr w:type="gramEnd"/>
       <w:r>
@@ -1314,36 +2235,36 @@
           <w:szCs w:val="24"/>
           <w:lang w:eastAsia="de-DE"/>
         </w:rPr>
-        <w:t xml:space="preserve"> weil die Wolken sich vor den Mond geschoben hatten</w:t>
-      </w:r>
-      <w:r>
-        <w:rPr>
-          <w:rFonts w:ascii="Times New Roman" w:eastAsia="Times New Roman" w:hAnsi="Times New Roman" w:cs="Times New Roman"/>
-          <w:sz w:val="24"/>
-          <w:szCs w:val="24"/>
-          <w:lang w:eastAsia="de-DE"/>
-        </w:rPr>
-        <w:t>. Doch Helga stapfte entschlossen weiter. Als sie sich nährte, bemerkte sie etwas im kahlen Geäst des Baumes.</w:t>
-      </w:r>
-    </w:p>
-    <w:p>
-      <w:pPr>
-        <w:spacing w:before="100" w:beforeAutospacing="1" w:after="100" w:afterAutospacing="1" w:line="240" w:lineRule="auto"/>
-        <w:rPr>
-          <w:rFonts w:ascii="Times New Roman" w:eastAsia="Times New Roman" w:hAnsi="Times New Roman" w:cs="Times New Roman"/>
-          <w:sz w:val="24"/>
-          <w:szCs w:val="24"/>
-          <w:lang w:eastAsia="de-DE"/>
-        </w:rPr>
-      </w:pPr>
-      <w:r>
-        <w:rPr>
-          <w:rFonts w:ascii="Times New Roman" w:eastAsia="Times New Roman" w:hAnsi="Times New Roman" w:cs="Times New Roman"/>
-          <w:sz w:val="24"/>
-          <w:szCs w:val="24"/>
-          <w:lang w:eastAsia="de-DE"/>
-        </w:rPr>
-        <w:t>Zuerst dachte sie, der Sturm habe eine Plane, vielleicht eine Folie oder einen Sack, dort hinaufgeweht. Möglich war das – der Wind war stark genug. Doch als die Böen für einen Moment nachließen</w:t>
+        <w:t>.</w:t>
+      </w:r>
+    </w:p>
+    <w:p>
+      <w:pPr>
+        <w:spacing w:before="100" w:beforeAutospacing="1" w:after="100" w:afterAutospacing="1" w:line="240" w:lineRule="auto"/>
+        <w:rPr>
+          <w:rFonts w:ascii="Times New Roman" w:eastAsia="Times New Roman" w:hAnsi="Times New Roman" w:cs="Times New Roman"/>
+          <w:sz w:val="24"/>
+          <w:szCs w:val="24"/>
+          <w:lang w:eastAsia="de-DE"/>
+        </w:rPr>
+      </w:pPr>
+      <w:r>
+        <w:rPr>
+          <w:rFonts w:ascii="Times New Roman" w:eastAsia="Times New Roman" w:hAnsi="Times New Roman" w:cs="Times New Roman"/>
+          <w:sz w:val="24"/>
+          <w:szCs w:val="24"/>
+          <w:lang w:eastAsia="de-DE"/>
+        </w:rPr>
+        <w:t>Und w</w:t>
+      </w:r>
+      <w:r>
+        <w:rPr>
+          <w:rFonts w:ascii="Times New Roman" w:eastAsia="Times New Roman" w:hAnsi="Times New Roman" w:cs="Times New Roman"/>
+          <w:sz w:val="24"/>
+          <w:szCs w:val="24"/>
+          <w:lang w:eastAsia="de-DE"/>
+        </w:rPr>
+        <w:t>as sie dort sah, ließ sie erstarren. Es war keine Plane.</w:t>
       </w:r>
       <w:r>
         <w:rPr>
@@ -1361,74 +2282,7 @@
           <w:szCs w:val="24"/>
           <w:lang w:eastAsia="de-DE"/>
         </w:rPr>
-        <w:t xml:space="preserve">hörte </w:t>
-      </w:r>
-      <w:r>
-        <w:rPr>
-          <w:rFonts w:ascii="Times New Roman" w:eastAsia="Times New Roman" w:hAnsi="Times New Roman" w:cs="Times New Roman"/>
-          <w:sz w:val="24"/>
-          <w:szCs w:val="24"/>
-          <w:lang w:eastAsia="de-DE"/>
-        </w:rPr>
-        <w:t xml:space="preserve">der Schnee </w:t>
-      </w:r>
-      <w:r>
-        <w:rPr>
-          <w:rFonts w:ascii="Times New Roman" w:eastAsia="Times New Roman" w:hAnsi="Times New Roman" w:cs="Times New Roman"/>
-          <w:sz w:val="24"/>
-          <w:szCs w:val="24"/>
-          <w:lang w:eastAsia="de-DE"/>
-        </w:rPr>
-        <w:t xml:space="preserve">kurz auf zu peitschen. Und plötzlich konnte Helga </w:t>
-      </w:r>
-      <w:proofErr w:type="gramStart"/>
-      <w:r>
-        <w:rPr>
-          <w:rFonts w:ascii="Times New Roman" w:eastAsia="Times New Roman" w:hAnsi="Times New Roman" w:cs="Times New Roman"/>
-          <w:sz w:val="24"/>
-          <w:szCs w:val="24"/>
-          <w:lang w:eastAsia="de-DE"/>
-        </w:rPr>
-        <w:t>klar sehen</w:t>
-      </w:r>
-      <w:proofErr w:type="gramEnd"/>
-      <w:r>
-        <w:rPr>
-          <w:rFonts w:ascii="Times New Roman" w:eastAsia="Times New Roman" w:hAnsi="Times New Roman" w:cs="Times New Roman"/>
-          <w:sz w:val="24"/>
-          <w:szCs w:val="24"/>
-          <w:lang w:eastAsia="de-DE"/>
-        </w:rPr>
-        <w:t>.</w:t>
-      </w:r>
-    </w:p>
-    <w:p>
-      <w:pPr>
-        <w:spacing w:before="100" w:beforeAutospacing="1" w:after="100" w:afterAutospacing="1" w:line="240" w:lineRule="auto"/>
-        <w:rPr>
-          <w:rFonts w:ascii="Times New Roman" w:eastAsia="Times New Roman" w:hAnsi="Times New Roman" w:cs="Times New Roman"/>
-          <w:sz w:val="24"/>
-          <w:szCs w:val="24"/>
-          <w:lang w:eastAsia="de-DE"/>
-        </w:rPr>
-      </w:pPr>
-      <w:r>
-        <w:rPr>
-          <w:rFonts w:ascii="Times New Roman" w:eastAsia="Times New Roman" w:hAnsi="Times New Roman" w:cs="Times New Roman"/>
-          <w:sz w:val="24"/>
-          <w:szCs w:val="24"/>
-          <w:lang w:eastAsia="de-DE"/>
-        </w:rPr>
-        <w:t>Und w</w:t>
-      </w:r>
-      <w:r>
-        <w:rPr>
-          <w:rFonts w:ascii="Times New Roman" w:eastAsia="Times New Roman" w:hAnsi="Times New Roman" w:cs="Times New Roman"/>
-          <w:sz w:val="24"/>
-          <w:szCs w:val="24"/>
-          <w:lang w:eastAsia="de-DE"/>
-        </w:rPr>
-        <w:t>as sie dort sah, ließ sie erstarren. Es war keine Plane.</w:t>
+        <w:t>Es war ein Mensch.</w:t>
       </w:r>
       <w:r>
         <w:rPr>
@@ -1446,7 +2300,7 @@
           <w:szCs w:val="24"/>
           <w:lang w:eastAsia="de-DE"/>
         </w:rPr>
-        <w:t>Es war ein Mensch.</w:t>
+        <w:t>Hoch oben im Geäst.</w:t>
       </w:r>
       <w:r>
         <w:rPr>
@@ -1464,7 +2318,77 @@
           <w:szCs w:val="24"/>
           <w:lang w:eastAsia="de-DE"/>
         </w:rPr>
-        <w:t>Hoch oben im Geäst.</w:t>
+        <w:t>Reglos.</w:t>
+      </w:r>
+    </w:p>
+    <w:p>
+      <w:pPr>
+        <w:spacing w:before="100" w:beforeAutospacing="1" w:after="100" w:afterAutospacing="1" w:line="240" w:lineRule="auto"/>
+        <w:rPr>
+          <w:rFonts w:ascii="Times New Roman" w:eastAsia="Times New Roman" w:hAnsi="Times New Roman" w:cs="Times New Roman"/>
+          <w:sz w:val="24"/>
+          <w:szCs w:val="24"/>
+          <w:lang w:eastAsia="de-DE"/>
+        </w:rPr>
+      </w:pPr>
+      <w:r>
+        <w:rPr>
+          <w:rFonts w:ascii="Times New Roman" w:eastAsia="Times New Roman" w:hAnsi="Times New Roman" w:cs="Times New Roman"/>
+          <w:sz w:val="24"/>
+          <w:szCs w:val="24"/>
+          <w:lang w:eastAsia="de-DE"/>
+        </w:rPr>
+        <w:t xml:space="preserve">Die Erkenntnis traf sie wie ein Schlag in den Magen. Ihr Herz hämmerte, ihre Finger verkrampften sich um den Schaft der Flinte. Ohne zu überlegen, drehte Helga sich um und </w:t>
+      </w:r>
+      <w:r>
+        <w:rPr>
+          <w:rFonts w:ascii="Times New Roman" w:eastAsia="Times New Roman" w:hAnsi="Times New Roman" w:cs="Times New Roman"/>
+          <w:sz w:val="24"/>
+          <w:szCs w:val="24"/>
+          <w:lang w:eastAsia="de-DE"/>
+        </w:rPr>
+        <w:lastRenderedPageBreak/>
+        <w:t>rannte mit schwerem Atem durch den Sturm zurück zum Hotel. Die Haustür flog auf, Schnee rieselte ihr aus den Haaren, als sie in die Eingangshalle stolperte.</w:t>
+      </w:r>
+    </w:p>
+    <w:p>
+      <w:pPr>
+        <w:spacing w:before="100" w:beforeAutospacing="1" w:after="100" w:afterAutospacing="1" w:line="240" w:lineRule="auto"/>
+        <w:rPr>
+          <w:rFonts w:ascii="Times New Roman" w:eastAsia="Times New Roman" w:hAnsi="Times New Roman" w:cs="Times New Roman"/>
+          <w:sz w:val="24"/>
+          <w:szCs w:val="24"/>
+          <w:lang w:eastAsia="de-DE"/>
+        </w:rPr>
+      </w:pPr>
+      <w:r>
+        <w:rPr>
+          <w:rFonts w:ascii="Times New Roman" w:eastAsia="Times New Roman" w:hAnsi="Times New Roman" w:cs="Times New Roman"/>
+          <w:sz w:val="24"/>
+          <w:szCs w:val="24"/>
+          <w:lang w:eastAsia="de-DE"/>
+        </w:rPr>
+        <w:t>„Aufstehen! Alle sofort aufstehen!“ rief sie mit einer Stimme, die zwischen Panik, Trauer und Entsetzen schwankte. „Draußen… am Baum… es ist jemand tot!“</w:t>
+      </w:r>
+    </w:p>
+    <w:p>
+      <w:pPr>
+        <w:spacing w:before="100" w:beforeAutospacing="1" w:after="100" w:afterAutospacing="1" w:line="240" w:lineRule="auto"/>
+        <w:rPr>
+          <w:rFonts w:ascii="Times New Roman" w:eastAsia="Times New Roman" w:hAnsi="Times New Roman" w:cs="Times New Roman"/>
+          <w:sz w:val="24"/>
+          <w:szCs w:val="24"/>
+          <w:lang w:eastAsia="de-DE"/>
+        </w:rPr>
+      </w:pPr>
+      <w:r>
+        <w:rPr>
+          <w:rFonts w:ascii="Times New Roman" w:eastAsia="Times New Roman" w:hAnsi="Times New Roman" w:cs="Times New Roman"/>
+          <w:sz w:val="24"/>
+          <w:szCs w:val="24"/>
+          <w:lang w:eastAsia="de-DE"/>
+        </w:rPr>
+        <w:t>Nach und nach begannen die Gäste aus ihren Zimmern zu kommen – manche verschlafen, manche verstört, manche noch im Halbschlaf. Doch Helga stand mitten in der Halle, die Flinte noch in der Hand, und jeder, der sie ansah, wusste sofort: Etwas Schreckliches war geschehen.</w:t>
       </w:r>
       <w:r>
         <w:rPr>
@@ -1482,72 +2406,40 @@
           <w:szCs w:val="24"/>
           <w:lang w:eastAsia="de-DE"/>
         </w:rPr>
-        <w:t>Reglos.</w:t>
-      </w:r>
-    </w:p>
-    <w:p>
-      <w:pPr>
-        <w:spacing w:before="100" w:beforeAutospacing="1" w:after="100" w:afterAutospacing="1" w:line="240" w:lineRule="auto"/>
-        <w:rPr>
-          <w:rFonts w:ascii="Times New Roman" w:eastAsia="Times New Roman" w:hAnsi="Times New Roman" w:cs="Times New Roman"/>
-          <w:sz w:val="24"/>
-          <w:szCs w:val="24"/>
-          <w:lang w:eastAsia="de-DE"/>
-        </w:rPr>
-      </w:pPr>
-      <w:r>
-        <w:rPr>
-          <w:rFonts w:ascii="Times New Roman" w:eastAsia="Times New Roman" w:hAnsi="Times New Roman" w:cs="Times New Roman"/>
-          <w:sz w:val="24"/>
-          <w:szCs w:val="24"/>
-          <w:lang w:eastAsia="de-DE"/>
-        </w:rPr>
-        <w:lastRenderedPageBreak/>
-        <w:t>Die Erkenntnis traf sie wie ein Schlag in den Magen. Ihr Herz hämmerte, ihre Finger verkrampften sich um den Schaft der Flinte. Ohne zu überlegen, drehte Helga sich um und rannte mit schwerem Atem durch den Sturm zurück zum Hotel. Die Haustür flog auf, Schnee rieselte ihr aus den Haaren, als sie in die Eingangshalle stolperte.</w:t>
-      </w:r>
-    </w:p>
-    <w:p>
-      <w:pPr>
-        <w:spacing w:before="100" w:beforeAutospacing="1" w:after="100" w:afterAutospacing="1" w:line="240" w:lineRule="auto"/>
-        <w:rPr>
-          <w:rFonts w:ascii="Times New Roman" w:eastAsia="Times New Roman" w:hAnsi="Times New Roman" w:cs="Times New Roman"/>
-          <w:sz w:val="24"/>
-          <w:szCs w:val="24"/>
-          <w:lang w:eastAsia="de-DE"/>
-        </w:rPr>
-      </w:pPr>
-      <w:r>
-        <w:rPr>
-          <w:rFonts w:ascii="Times New Roman" w:eastAsia="Times New Roman" w:hAnsi="Times New Roman" w:cs="Times New Roman"/>
-          <w:sz w:val="24"/>
-          <w:szCs w:val="24"/>
-          <w:lang w:eastAsia="de-DE"/>
-        </w:rPr>
-        <w:t>„Aufstehen! Alle sofort aufstehen!“ rief sie mit einer Stimme, die zwischen Panik, Trauer und Entsetzen schwankte. „Draußen… am Baum… es ist jemand tot!“</w:t>
-      </w:r>
-    </w:p>
-    <w:p>
-      <w:pPr>
-        <w:spacing w:before="100" w:beforeAutospacing="1" w:after="100" w:afterAutospacing="1" w:line="240" w:lineRule="auto"/>
-        <w:rPr>
-          <w:rFonts w:ascii="Times New Roman" w:eastAsia="Times New Roman" w:hAnsi="Times New Roman" w:cs="Times New Roman"/>
-          <w:sz w:val="24"/>
-          <w:szCs w:val="24"/>
-          <w:lang w:eastAsia="de-DE"/>
-        </w:rPr>
-      </w:pPr>
-      <w:r>
-        <w:rPr>
-          <w:rFonts w:ascii="Times New Roman" w:eastAsia="Times New Roman" w:hAnsi="Times New Roman" w:cs="Times New Roman"/>
-          <w:sz w:val="24"/>
-          <w:szCs w:val="24"/>
-          <w:lang w:eastAsia="de-DE"/>
-        </w:rPr>
-        <w:t>Nach und nach begannen die Gäste aus ihren Zimmern zu kommen – manche verschlafen, manche verstört, manche noch im Halbschlaf. Doch Helga stand mitten in der Halle, die Flinte noch in der Hand, und jeder, der sie ansah, wusste sofort: Etwas Schreckliches war geschehen.</w:t>
-      </w:r>
-      <w:r>
-        <w:rPr>
-          <w:rFonts w:ascii="Times New Roman" w:eastAsia="Times New Roman" w:hAnsi="Times New Roman" w:cs="Times New Roman"/>
+        <w:t>Und die Nacht im Hotel Aurora hatte gerade erst begonnen.</w:t>
+      </w:r>
+    </w:p>
+    <w:p>
+      <w:pPr>
+        <w:spacing w:before="100" w:beforeAutospacing="1" w:after="100" w:afterAutospacing="1" w:line="240" w:lineRule="auto"/>
+        <w:rPr>
+          <w:rFonts w:ascii="Times New Roman" w:eastAsia="Times New Roman" w:hAnsi="Times New Roman" w:cs="Times New Roman"/>
+          <w:b/>
+          <w:bCs/>
+          <w:color w:val="EE0000"/>
+          <w:sz w:val="24"/>
+          <w:szCs w:val="24"/>
+          <w:lang w:eastAsia="de-DE"/>
+        </w:rPr>
+      </w:pPr>
+      <w:r>
+        <w:rPr>
+          <w:rFonts w:ascii="Times New Roman" w:eastAsia="Times New Roman" w:hAnsi="Times New Roman" w:cs="Times New Roman"/>
+          <w:b/>
+          <w:bCs/>
+          <w:color w:val="EE0000"/>
+          <w:sz w:val="24"/>
+          <w:szCs w:val="24"/>
+          <w:lang w:eastAsia="de-DE"/>
+        </w:rPr>
+        <w:t>Spielleiter:</w:t>
+      </w:r>
+      <w:r>
+        <w:rPr>
+          <w:rFonts w:ascii="Times New Roman" w:eastAsia="Times New Roman" w:hAnsi="Times New Roman" w:cs="Times New Roman"/>
+          <w:b/>
+          <w:bCs/>
+          <w:color w:val="EE0000"/>
           <w:sz w:val="24"/>
           <w:szCs w:val="24"/>
           <w:lang w:eastAsia="de-DE"/>
@@ -1557,29 +2449,23 @@
       <w:r>
         <w:rPr>
           <w:rFonts w:ascii="Times New Roman" w:eastAsia="Times New Roman" w:hAnsi="Times New Roman" w:cs="Times New Roman"/>
-          <w:sz w:val="24"/>
-          <w:szCs w:val="24"/>
-          <w:lang w:eastAsia="de-DE"/>
-        </w:rPr>
-        <w:t>Und die Nacht im Hotel Aurora hatte gerade erst begonnen.</w:t>
-      </w:r>
-    </w:p>
-    <w:p>
-      <w:pPr>
-        <w:spacing w:before="100" w:beforeAutospacing="1" w:after="100" w:afterAutospacing="1" w:line="240" w:lineRule="auto"/>
-        <w:rPr>
-          <w:rFonts w:ascii="Times New Roman" w:eastAsia="Times New Roman" w:hAnsi="Times New Roman" w:cs="Times New Roman"/>
-          <w:sz w:val="24"/>
-          <w:szCs w:val="24"/>
-          <w:lang w:eastAsia="de-DE"/>
-        </w:rPr>
-      </w:pPr>
-    </w:p>
-    <w:p>
-      <w:pPr>
-        <w:spacing w:before="100" w:beforeAutospacing="1" w:after="100" w:afterAutospacing="1" w:line="240" w:lineRule="auto"/>
-        <w:rPr>
-          <w:rFonts w:ascii="Times New Roman" w:eastAsia="Times New Roman" w:hAnsi="Times New Roman" w:cs="Times New Roman"/>
+          <w:b/>
+          <w:bCs/>
+          <w:color w:val="000000" w:themeColor="text1"/>
+          <w:sz w:val="24"/>
+          <w:szCs w:val="24"/>
+          <w:lang w:eastAsia="de-DE"/>
+        </w:rPr>
+        <w:t>Weitere Hinweise freigeben</w:t>
+      </w:r>
+    </w:p>
+    <w:p>
+      <w:pPr>
+        <w:spacing w:before="100" w:beforeAutospacing="1" w:after="100" w:afterAutospacing="1" w:line="240" w:lineRule="auto"/>
+        <w:rPr>
+          <w:rFonts w:ascii="Times New Roman" w:eastAsia="Times New Roman" w:hAnsi="Times New Roman" w:cs="Times New Roman"/>
+          <w:b/>
+          <w:bCs/>
           <w:sz w:val="24"/>
           <w:szCs w:val="24"/>
           <w:lang w:eastAsia="de-DE"/>
@@ -1597,20 +2483,50 @@
       <w:r>
         <w:rPr>
           <w:rFonts w:ascii="Times New Roman" w:eastAsia="Times New Roman" w:hAnsi="Times New Roman" w:cs="Times New Roman"/>
-          <w:sz w:val="24"/>
-          <w:szCs w:val="24"/>
-          <w:lang w:eastAsia="de-DE"/>
-        </w:rPr>
-        <w:t xml:space="preserve">Beginn Phase </w:t>
-      </w:r>
-      <w:r>
-        <w:rPr>
-          <w:rFonts w:ascii="Times New Roman" w:eastAsia="Times New Roman" w:hAnsi="Times New Roman" w:cs="Times New Roman"/>
-          <w:sz w:val="24"/>
-          <w:szCs w:val="24"/>
-          <w:lang w:eastAsia="de-DE"/>
-        </w:rPr>
-        <w:t xml:space="preserve">5: </w:t>
+          <w:b/>
+          <w:bCs/>
+          <w:sz w:val="44"/>
+          <w:szCs w:val="44"/>
+          <w:lang w:eastAsia="de-DE"/>
+        </w:rPr>
+        <w:t xml:space="preserve">Beginn Phase 5: </w:t>
+      </w:r>
+      <w:r>
+        <w:rPr>
+          <w:rFonts w:ascii="Times New Roman" w:eastAsia="Times New Roman" w:hAnsi="Times New Roman" w:cs="Times New Roman"/>
+          <w:b/>
+          <w:bCs/>
+          <w:sz w:val="44"/>
+          <w:szCs w:val="44"/>
+          <w:lang w:eastAsia="de-DE"/>
+        </w:rPr>
+        <w:t>Das Tribunal</w:t>
+      </w:r>
+    </w:p>
+    <w:p>
+      <w:pPr>
+        <w:spacing w:before="100" w:beforeAutospacing="1" w:after="100" w:afterAutospacing="1" w:line="240" w:lineRule="auto"/>
+        <w:rPr>
+          <w:rFonts w:ascii="Times New Roman" w:eastAsia="Times New Roman" w:hAnsi="Times New Roman" w:cs="Times New Roman"/>
+          <w:b/>
+          <w:bCs/>
+          <w:color w:val="EE0000"/>
+          <w:sz w:val="24"/>
+          <w:szCs w:val="24"/>
+          <w:lang w:eastAsia="de-DE"/>
+        </w:rPr>
+      </w:pPr>
+      <w:r>
+        <w:rPr>
+          <w:rFonts w:ascii="Times New Roman" w:eastAsia="Times New Roman" w:hAnsi="Times New Roman" w:cs="Times New Roman"/>
+          <w:b/>
+          <w:bCs/>
+          <w:color w:val="EE0000"/>
+          <w:sz w:val="24"/>
+          <w:szCs w:val="24"/>
+          <w:lang w:eastAsia="de-DE"/>
+        </w:rPr>
+        <w:t>Spielleiter:</w:t>
       </w:r>
     </w:p>
     <w:p>
@@ -2374,6 +3290,92 @@
           <w:lang w:eastAsia="de-DE"/>
         </w:rPr>
         <w:t>Die Ermittlungen haben begonnen.</w:t>
+      </w:r>
+    </w:p>
+    <w:p>
+      <w:pPr>
+        <w:rPr>
+          <w:rFonts w:ascii="Times New Roman" w:eastAsia="Times New Roman" w:hAnsi="Times New Roman" w:cs="Times New Roman"/>
+          <w:sz w:val="24"/>
+          <w:szCs w:val="24"/>
+          <w:lang w:eastAsia="de-DE"/>
+        </w:rPr>
+      </w:pPr>
+      <w:r>
+        <w:rPr>
+          <w:rFonts w:ascii="Times New Roman" w:eastAsia="Times New Roman" w:hAnsi="Times New Roman" w:cs="Times New Roman"/>
+          <w:sz w:val="24"/>
+          <w:szCs w:val="24"/>
+          <w:lang w:eastAsia="de-DE"/>
+        </w:rPr>
+        <w:br w:type="page"/>
+      </w:r>
+    </w:p>
+    <w:p>
+      <w:pPr>
+        <w:spacing w:before="100" w:beforeAutospacing="1" w:after="100" w:afterAutospacing="1" w:line="240" w:lineRule="auto"/>
+        <w:rPr>
+          <w:rFonts w:ascii="Times New Roman" w:eastAsia="Times New Roman" w:hAnsi="Times New Roman" w:cs="Times New Roman"/>
+          <w:b/>
+          <w:bCs/>
+          <w:sz w:val="44"/>
+          <w:szCs w:val="44"/>
+          <w:lang w:eastAsia="de-DE"/>
+        </w:rPr>
+      </w:pPr>
+      <w:r>
+        <w:rPr>
+          <w:rFonts w:ascii="Times New Roman" w:eastAsia="Times New Roman" w:hAnsi="Times New Roman" w:cs="Times New Roman"/>
+          <w:b/>
+          <w:bCs/>
+          <w:sz w:val="44"/>
+          <w:szCs w:val="44"/>
+          <w:lang w:eastAsia="de-DE"/>
+        </w:rPr>
+        <w:lastRenderedPageBreak/>
+        <w:t xml:space="preserve">Ende </w:t>
+      </w:r>
+      <w:r>
+        <w:rPr>
+          <w:rFonts w:ascii="Times New Roman" w:eastAsia="Times New Roman" w:hAnsi="Times New Roman" w:cs="Times New Roman"/>
+          <w:b/>
+          <w:bCs/>
+          <w:sz w:val="44"/>
+          <w:szCs w:val="44"/>
+          <w:lang w:eastAsia="de-DE"/>
+        </w:rPr>
+        <w:t xml:space="preserve">Phase 5: </w:t>
+      </w:r>
+      <w:r>
+        <w:rPr>
+          <w:rFonts w:ascii="Times New Roman" w:eastAsia="Times New Roman" w:hAnsi="Times New Roman" w:cs="Times New Roman"/>
+          <w:b/>
+          <w:bCs/>
+          <w:sz w:val="44"/>
+          <w:szCs w:val="44"/>
+          <w:lang w:eastAsia="de-DE"/>
+        </w:rPr>
+        <w:t>Die Entscheidung</w:t>
+      </w:r>
+    </w:p>
+    <w:p>
+      <w:pPr>
+        <w:spacing w:before="100" w:beforeAutospacing="1" w:after="100" w:afterAutospacing="1" w:line="240" w:lineRule="auto"/>
+        <w:rPr>
+          <w:rFonts w:ascii="Times New Roman" w:eastAsia="Times New Roman" w:hAnsi="Times New Roman" w:cs="Times New Roman"/>
+          <w:sz w:val="32"/>
+          <w:szCs w:val="32"/>
+          <w:lang w:eastAsia="de-DE"/>
+        </w:rPr>
+      </w:pPr>
+      <w:r>
+        <w:rPr>
+          <w:rFonts w:ascii="Times New Roman" w:eastAsia="Times New Roman" w:hAnsi="Times New Roman" w:cs="Times New Roman"/>
+          <w:sz w:val="32"/>
+          <w:szCs w:val="32"/>
+          <w:lang w:eastAsia="de-DE"/>
+        </w:rPr>
+        <w:t>Siehe App</w:t>
       </w:r>
     </w:p>
     <w:sectPr>
@@ -2501,8 +3503,124 @@
       </w:rPr>
     </w:lvl>
   </w:abstractNum>
+  <w:abstractNum w:abstractNumId="1" w15:restartNumberingAfterBreak="0">
+    <w:nsid w:val="649200FE"/>
+    <w:multiLevelType w:val="hybridMultilevel"/>
+    <w:tmpl w:val="5B3EDE2E"/>
+    <w:lvl w:ilvl="0" w:tplc="04070001">
+      <w:start w:val="1"/>
+      <w:numFmt w:val="bullet"/>
+      <w:lvlText w:val=""/>
+      <w:lvlJc w:val="left"/>
+      <w:pPr>
+        <w:ind w:left="720" w:hanging="360"/>
+      </w:pPr>
+      <w:rPr>
+        <w:rFonts w:ascii="Symbol" w:hAnsi="Symbol" w:hint="default"/>
+      </w:rPr>
+    </w:lvl>
+    <w:lvl w:ilvl="1" w:tplc="04070003" w:tentative="1">
+      <w:start w:val="1"/>
+      <w:numFmt w:val="bullet"/>
+      <w:lvlText w:val="o"/>
+      <w:lvlJc w:val="left"/>
+      <w:pPr>
+        <w:ind w:left="1440" w:hanging="360"/>
+      </w:pPr>
+      <w:rPr>
+        <w:rFonts w:ascii="Courier New" w:hAnsi="Courier New" w:cs="Courier New" w:hint="default"/>
+      </w:rPr>
+    </w:lvl>
+    <w:lvl w:ilvl="2" w:tplc="04070005" w:tentative="1">
+      <w:start w:val="1"/>
+      <w:numFmt w:val="bullet"/>
+      <w:lvlText w:val=""/>
+      <w:lvlJc w:val="left"/>
+      <w:pPr>
+        <w:ind w:left="2160" w:hanging="360"/>
+      </w:pPr>
+      <w:rPr>
+        <w:rFonts w:ascii="Wingdings" w:hAnsi="Wingdings" w:hint="default"/>
+      </w:rPr>
+    </w:lvl>
+    <w:lvl w:ilvl="3" w:tplc="04070001" w:tentative="1">
+      <w:start w:val="1"/>
+      <w:numFmt w:val="bullet"/>
+      <w:lvlText w:val=""/>
+      <w:lvlJc w:val="left"/>
+      <w:pPr>
+        <w:ind w:left="2880" w:hanging="360"/>
+      </w:pPr>
+      <w:rPr>
+        <w:rFonts w:ascii="Symbol" w:hAnsi="Symbol" w:hint="default"/>
+      </w:rPr>
+    </w:lvl>
+    <w:lvl w:ilvl="4" w:tplc="04070003" w:tentative="1">
+      <w:start w:val="1"/>
+      <w:numFmt w:val="bullet"/>
+      <w:lvlText w:val="o"/>
+      <w:lvlJc w:val="left"/>
+      <w:pPr>
+        <w:ind w:left="3600" w:hanging="360"/>
+      </w:pPr>
+      <w:rPr>
+        <w:rFonts w:ascii="Courier New" w:hAnsi="Courier New" w:cs="Courier New" w:hint="default"/>
+      </w:rPr>
+    </w:lvl>
+    <w:lvl w:ilvl="5" w:tplc="04070005" w:tentative="1">
+      <w:start w:val="1"/>
+      <w:numFmt w:val="bullet"/>
+      <w:lvlText w:val=""/>
+      <w:lvlJc w:val="left"/>
+      <w:pPr>
+        <w:ind w:left="4320" w:hanging="360"/>
+      </w:pPr>
+      <w:rPr>
+        <w:rFonts w:ascii="Wingdings" w:hAnsi="Wingdings" w:hint="default"/>
+      </w:rPr>
+    </w:lvl>
+    <w:lvl w:ilvl="6" w:tplc="04070001" w:tentative="1">
+      <w:start w:val="1"/>
+      <w:numFmt w:val="bullet"/>
+      <w:lvlText w:val=""/>
+      <w:lvlJc w:val="left"/>
+      <w:pPr>
+        <w:ind w:left="5040" w:hanging="360"/>
+      </w:pPr>
+      <w:rPr>
+        <w:rFonts w:ascii="Symbol" w:hAnsi="Symbol" w:hint="default"/>
+      </w:rPr>
+    </w:lvl>
+    <w:lvl w:ilvl="7" w:tplc="04070003" w:tentative="1">
+      <w:start w:val="1"/>
+      <w:numFmt w:val="bullet"/>
+      <w:lvlText w:val="o"/>
+      <w:lvlJc w:val="left"/>
+      <w:pPr>
+        <w:ind w:left="5760" w:hanging="360"/>
+      </w:pPr>
+      <w:rPr>
+        <w:rFonts w:ascii="Courier New" w:hAnsi="Courier New" w:cs="Courier New" w:hint="default"/>
+      </w:rPr>
+    </w:lvl>
+    <w:lvl w:ilvl="8" w:tplc="04070005" w:tentative="1">
+      <w:start w:val="1"/>
+      <w:numFmt w:val="bullet"/>
+      <w:lvlText w:val=""/>
+      <w:lvlJc w:val="left"/>
+      <w:pPr>
+        <w:ind w:left="6480" w:hanging="360"/>
+      </w:pPr>
+      <w:rPr>
+        <w:rFonts w:ascii="Wingdings" w:hAnsi="Wingdings" w:hint="default"/>
+      </w:rPr>
+    </w:lvl>
+  </w:abstractNum>
   <w:num w:numId="1" w16cid:durableId="1930499197">
     <w:abstractNumId w:val="0"/>
+  </w:num>
+  <w:num w:numId="2" w16cid:durableId="1602033707">
+    <w:abstractNumId w:val="1"/>
   </w:num>
 </w:numbering>
 </file>

</xml_diff>

<commit_message>
Update minor text change
</commit_message>
<xml_diff>
--- a/Misc/Erzähltexte Krimidinner.docx
+++ b/Misc/Erzähltexte Krimidinner.docx
@@ -2546,6 +2546,15 @@
           <w:szCs w:val="24"/>
           <w:lang w:eastAsia="de-DE"/>
         </w:rPr>
+        <w:t xml:space="preserve">Es ist 00:20 Uhr. </w:t>
+      </w:r>
+      <w:r>
+        <w:rPr>
+          <w:rFonts w:ascii="Times New Roman" w:eastAsia="Times New Roman" w:hAnsi="Times New Roman" w:cs="Times New Roman"/>
+          <w:sz w:val="24"/>
+          <w:szCs w:val="24"/>
+          <w:lang w:eastAsia="de-DE"/>
+        </w:rPr>
         <w:t>Das Foyer des Hotel Aurora ist erfüllt von aufgeregten Stimmen. Die Gäste stehen in Gruppen beisammen, manche zittrig, manche sprachlos, manche bemüht, Haltung zu bewahren. Helga Baumgartner hat ihren schrecklichen Fund geschildert – und gemeinsam mit ein paar der kräftigeren Gäste wurde eine Leiter geholt. Im eisigen Sturm hat man die Leiche mühsam vom Ast der alten Eiche getragen.</w:t>
       </w:r>
     </w:p>
@@ -2566,25 +2575,70 @@
           <w:szCs w:val="24"/>
           <w:lang w:eastAsia="de-DE"/>
         </w:rPr>
-        <w:t>Doch draußen, im peitschenden Schneetreiben, war kaum noch etwas zu erkennen.</w:t>
-      </w:r>
-      <w:r>
-        <w:rPr>
-          <w:rFonts w:ascii="Times New Roman" w:eastAsia="Times New Roman" w:hAnsi="Times New Roman" w:cs="Times New Roman"/>
-          <w:sz w:val="24"/>
-          <w:szCs w:val="24"/>
-          <w:lang w:eastAsia="de-DE"/>
-        </w:rPr>
-        <w:t xml:space="preserve"> Die Nacht war so finster wie die Stimmung der Gäste. </w:t>
-      </w:r>
-      <w:r>
-        <w:rPr>
-          <w:rFonts w:ascii="Times New Roman" w:eastAsia="Times New Roman" w:hAnsi="Times New Roman" w:cs="Times New Roman"/>
-          <w:sz w:val="24"/>
-          <w:szCs w:val="24"/>
-          <w:lang w:eastAsia="de-DE"/>
-        </w:rPr>
-        <w:t>Der Wind hat die meisten Spuren verweht, der Sturm hat jede klare Kontur verschluckt. Nur wenige Hinweise lassen sich überhaupt noch deuten:</w:t>
+        <w:t>Doch draußen, im peitschenden Schneetreiben, war kaum noch etwas zu erkennen</w:t>
+      </w:r>
+      <w:r>
+        <w:rPr>
+          <w:rFonts w:ascii="Times New Roman" w:eastAsia="Times New Roman" w:hAnsi="Times New Roman" w:cs="Times New Roman"/>
+          <w:sz w:val="24"/>
+          <w:szCs w:val="24"/>
+          <w:lang w:eastAsia="de-DE"/>
+        </w:rPr>
+        <w:t>, denn durch die Wolken war d</w:t>
+      </w:r>
+      <w:r>
+        <w:rPr>
+          <w:rFonts w:ascii="Times New Roman" w:eastAsia="Times New Roman" w:hAnsi="Times New Roman" w:cs="Times New Roman"/>
+          <w:sz w:val="24"/>
+          <w:szCs w:val="24"/>
+          <w:lang w:eastAsia="de-DE"/>
+        </w:rPr>
+        <w:t xml:space="preserve">ie Nacht war so finster wie die Stimmung der Gäste. </w:t>
+      </w:r>
+      <w:r>
+        <w:rPr>
+          <w:rFonts w:ascii="Times New Roman" w:eastAsia="Times New Roman" w:hAnsi="Times New Roman" w:cs="Times New Roman"/>
+          <w:sz w:val="24"/>
+          <w:szCs w:val="24"/>
+          <w:lang w:eastAsia="de-DE"/>
+        </w:rPr>
+        <w:t>Der Wind hat</w:t>
+      </w:r>
+      <w:r>
+        <w:rPr>
+          <w:rFonts w:ascii="Times New Roman" w:eastAsia="Times New Roman" w:hAnsi="Times New Roman" w:cs="Times New Roman"/>
+          <w:sz w:val="24"/>
+          <w:szCs w:val="24"/>
+          <w:lang w:eastAsia="de-DE"/>
+        </w:rPr>
+        <w:t>te</w:t>
+      </w:r>
+      <w:r>
+        <w:rPr>
+          <w:rFonts w:ascii="Times New Roman" w:eastAsia="Times New Roman" w:hAnsi="Times New Roman" w:cs="Times New Roman"/>
+          <w:sz w:val="24"/>
+          <w:szCs w:val="24"/>
+          <w:lang w:eastAsia="de-DE"/>
+        </w:rPr>
+        <w:t xml:space="preserve"> die meisten Spuren verweht, der S</w:t>
+      </w:r>
+      <w:r>
+        <w:rPr>
+          <w:rFonts w:ascii="Times New Roman" w:eastAsia="Times New Roman" w:hAnsi="Times New Roman" w:cs="Times New Roman"/>
+          <w:sz w:val="24"/>
+          <w:szCs w:val="24"/>
+          <w:lang w:eastAsia="de-DE"/>
+        </w:rPr>
+        <w:t>chnee</w:t>
+      </w:r>
+      <w:r>
+        <w:rPr>
+          <w:rFonts w:ascii="Times New Roman" w:eastAsia="Times New Roman" w:hAnsi="Times New Roman" w:cs="Times New Roman"/>
+          <w:sz w:val="24"/>
+          <w:szCs w:val="24"/>
+          <w:lang w:eastAsia="de-DE"/>
+        </w:rPr>
+        <w:t xml:space="preserve"> jede klare Kontur verschluckt. Nur wenige Hinweise lassen sich überhaupt noch deuten:</w:t>
       </w:r>
     </w:p>
     <w:p>
@@ -2640,25 +2694,7 @@
           <w:szCs w:val="24"/>
           <w:lang w:eastAsia="de-DE"/>
         </w:rPr>
-        <w:t>, oder hatte der Wind sie im Schnee verzerrt? Und wer zum Teufel ist bei dem Wetter hier draußen ohne Schuhe unterwegs?</w:t>
-      </w:r>
-      <w:r>
-        <w:rPr>
-          <w:rFonts w:ascii="Times New Roman" w:eastAsia="Times New Roman" w:hAnsi="Times New Roman" w:cs="Times New Roman"/>
-          <w:sz w:val="24"/>
-          <w:szCs w:val="24"/>
-          <w:lang w:eastAsia="de-DE"/>
-        </w:rPr>
-        <w:t xml:space="preserve"> </w:t>
-      </w:r>
-      <w:r>
-        <w:rPr>
-          <w:rFonts w:ascii="Times New Roman" w:eastAsia="Times New Roman" w:hAnsi="Times New Roman" w:cs="Times New Roman"/>
-          <w:sz w:val="24"/>
-          <w:szCs w:val="24"/>
-          <w:lang w:eastAsia="de-DE"/>
-        </w:rPr>
-        <w:t>Sie</w:t>
+        <w:t>, oder hatte der Wind sie im Schnee verzerrt? Sie</w:t>
       </w:r>
       <w:r>
         <w:rPr>
@@ -3057,7 +3093,25 @@
           <w:szCs w:val="24"/>
           <w:lang w:eastAsia="de-DE"/>
         </w:rPr>
-        <w:t>Wer hätte so viel Wut – oder so viel Kraft?</w:t>
+        <w:t>Wer h</w:t>
+      </w:r>
+      <w:r>
+        <w:rPr>
+          <w:rFonts w:ascii="Times New Roman" w:eastAsia="Times New Roman" w:hAnsi="Times New Roman" w:cs="Times New Roman"/>
+          <w:sz w:val="24"/>
+          <w:szCs w:val="24"/>
+          <w:lang w:eastAsia="de-DE"/>
+        </w:rPr>
+        <w:t>a</w:t>
+      </w:r>
+      <w:r>
+        <w:rPr>
+          <w:rFonts w:ascii="Times New Roman" w:eastAsia="Times New Roman" w:hAnsi="Times New Roman" w:cs="Times New Roman"/>
+          <w:sz w:val="24"/>
+          <w:szCs w:val="24"/>
+          <w:lang w:eastAsia="de-DE"/>
+        </w:rPr>
+        <w:t>tte so viel Wut – oder so viel Kraft?</w:t>
       </w:r>
       <w:r>
         <w:rPr>
@@ -3093,7 +3147,25 @@
           <w:szCs w:val="24"/>
           <w:lang w:eastAsia="de-DE"/>
         </w:rPr>
-        <w:t>Einer allein könnte das kaum schaffen. Oder…?</w:t>
+        <w:t>Einer allein könnte das kaum schaffen. Oder</w:t>
+      </w:r>
+      <w:r>
+        <w:rPr>
+          <w:rFonts w:ascii="Times New Roman" w:eastAsia="Times New Roman" w:hAnsi="Times New Roman" w:cs="Times New Roman"/>
+          <w:sz w:val="24"/>
+          <w:szCs w:val="24"/>
+          <w:lang w:eastAsia="de-DE"/>
+        </w:rPr>
+        <w:t xml:space="preserve"> gab es einen Gehilfen</w:t>
+      </w:r>
+      <w:r>
+        <w:rPr>
+          <w:rFonts w:ascii="Times New Roman" w:eastAsia="Times New Roman" w:hAnsi="Times New Roman" w:cs="Times New Roman"/>
+          <w:sz w:val="24"/>
+          <w:szCs w:val="24"/>
+          <w:lang w:eastAsia="de-DE"/>
+        </w:rPr>
+        <w:t>?</w:t>
       </w:r>
     </w:p>
     <w:p>
@@ -3171,17 +3243,15 @@
         </w:rPr>
         <w:t xml:space="preserve"> fest, </w:t>
       </w:r>
-      <w:proofErr w:type="gramStart"/>
-      <w:r>
-        <w:rPr>
-          <w:rFonts w:ascii="Times New Roman" w:eastAsia="Times New Roman" w:hAnsi="Times New Roman" w:cs="Times New Roman"/>
-          <w:sz w:val="24"/>
-          <w:szCs w:val="24"/>
-          <w:lang w:eastAsia="de-DE"/>
-        </w:rPr>
-        <w:t>das</w:t>
-      </w:r>
-      <w:proofErr w:type="gramEnd"/>
+      <w:r>
+        <w:rPr>
+          <w:rFonts w:ascii="Times New Roman" w:eastAsia="Times New Roman" w:hAnsi="Times New Roman" w:cs="Times New Roman"/>
+          <w:sz w:val="24"/>
+          <w:szCs w:val="24"/>
+          <w:lang w:eastAsia="de-DE"/>
+        </w:rPr>
+        <w:t>dass</w:t>
+      </w:r>
       <w:r>
         <w:rPr>
           <w:rFonts w:ascii="Times New Roman" w:eastAsia="Times New Roman" w:hAnsi="Times New Roman" w:cs="Times New Roman"/>
@@ -3251,17 +3321,15 @@
         </w:rPr>
         <w:t>Das Hotel Aurora wirkt plötzlich kleiner.</w:t>
       </w:r>
-    </w:p>
-    <w:p>
-      <w:pPr>
-        <w:spacing w:before="100" w:beforeAutospacing="1" w:after="100" w:afterAutospacing="1" w:line="240" w:lineRule="auto"/>
-        <w:rPr>
-          <w:rFonts w:ascii="Times New Roman" w:eastAsia="Times New Roman" w:hAnsi="Times New Roman" w:cs="Times New Roman"/>
-          <w:sz w:val="24"/>
-          <w:szCs w:val="24"/>
-          <w:lang w:eastAsia="de-DE"/>
-        </w:rPr>
-      </w:pPr>
+      <w:r>
+        <w:rPr>
+          <w:rFonts w:ascii="Times New Roman" w:eastAsia="Times New Roman" w:hAnsi="Times New Roman" w:cs="Times New Roman"/>
+          <w:sz w:val="24"/>
+          <w:szCs w:val="24"/>
+          <w:lang w:eastAsia="de-DE"/>
+        </w:rPr>
+        <w:t xml:space="preserve"> </w:t>
+      </w:r>
       <w:r>
         <w:rPr>
           <w:rFonts w:ascii="Times New Roman" w:eastAsia="Times New Roman" w:hAnsi="Times New Roman" w:cs="Times New Roman"/>
@@ -3271,25 +3339,32 @@
         </w:rPr>
         <w:t>Viel kleiner.</w:t>
       </w:r>
-    </w:p>
-    <w:p>
-      <w:pPr>
-        <w:spacing w:before="100" w:beforeAutospacing="1" w:after="100" w:afterAutospacing="1" w:line="240" w:lineRule="auto"/>
-        <w:rPr>
-          <w:rFonts w:ascii="Times New Roman" w:eastAsia="Times New Roman" w:hAnsi="Times New Roman" w:cs="Times New Roman"/>
-          <w:sz w:val="24"/>
-          <w:szCs w:val="24"/>
-          <w:lang w:eastAsia="de-DE"/>
-        </w:rPr>
-      </w:pPr>
-      <w:r>
-        <w:rPr>
-          <w:rFonts w:ascii="Times New Roman" w:eastAsia="Times New Roman" w:hAnsi="Times New Roman" w:cs="Times New Roman"/>
-          <w:sz w:val="24"/>
-          <w:szCs w:val="24"/>
-          <w:lang w:eastAsia="de-DE"/>
-        </w:rPr>
-        <w:t>Die Ermittlungen haben begonnen.</w:t>
+      <w:r>
+        <w:rPr>
+          <w:rFonts w:ascii="Times New Roman" w:eastAsia="Times New Roman" w:hAnsi="Times New Roman" w:cs="Times New Roman"/>
+          <w:sz w:val="24"/>
+          <w:szCs w:val="24"/>
+          <w:lang w:eastAsia="de-DE"/>
+        </w:rPr>
+        <w:t xml:space="preserve"> </w:t>
+      </w:r>
+      <w:r>
+        <w:rPr>
+          <w:rFonts w:ascii="Times New Roman" w:eastAsia="Times New Roman" w:hAnsi="Times New Roman" w:cs="Times New Roman"/>
+          <w:sz w:val="24"/>
+          <w:szCs w:val="24"/>
+          <w:lang w:eastAsia="de-DE"/>
+        </w:rPr>
+        <w:t xml:space="preserve">Die Ermittlungen </w:t>
+      </w:r>
+      <w:r>
+        <w:rPr>
+          <w:rFonts w:ascii="Times New Roman" w:eastAsia="Times New Roman" w:hAnsi="Times New Roman" w:cs="Times New Roman"/>
+          <w:sz w:val="24"/>
+          <w:szCs w:val="24"/>
+          <w:lang w:eastAsia="de-DE"/>
+        </w:rPr>
+        <w:t>können beginnen.</w:t>
       </w:r>
     </w:p>
     <w:p>

</xml_diff>